<commit_message>
Almost done. Just need to write up comparison for given LZW, and then do the small writeup required, but I'm real close.
</commit_message>
<xml_diff>
--- a/Proj3AnalysisPaper.docx
+++ b/Proj3AnalysisPaper.docx
@@ -192,7 +192,11 @@
           <w:tcPr>
             <w:tcW w:w="1494" w:type="dxa"/>
           </w:tcPr>
-          <w:p/>
+          <w:p>
+            <w:r>
+              <w:t>0.16</w:t>
+            </w:r>
+          </w:p>
         </w:tc>
       </w:tr>
       <w:tr>
@@ -240,7 +244,11 @@
           <w:tcPr>
             <w:tcW w:w="1494" w:type="dxa"/>
           </w:tcPr>
-          <w:p/>
+          <w:p>
+            <w:r>
+              <w:t>0.04</w:t>
+            </w:r>
+          </w:p>
         </w:tc>
       </w:tr>
       <w:tr>
@@ -288,7 +296,11 @@
           <w:tcPr>
             <w:tcW w:w="1494" w:type="dxa"/>
           </w:tcPr>
-          <w:p/>
+          <w:p>
+            <w:r>
+              <w:t>0.06</w:t>
+            </w:r>
+          </w:p>
         </w:tc>
       </w:tr>
       <w:tr>
@@ -336,7 +348,11 @@
           <w:tcPr>
             <w:tcW w:w="1494" w:type="dxa"/>
           </w:tcPr>
-          <w:p/>
+          <w:p>
+            <w:r>
+              <w:t>0.04</w:t>
+            </w:r>
+          </w:p>
         </w:tc>
       </w:tr>
       <w:tr>
@@ -389,7 +405,11 @@
           <w:tcPr>
             <w:tcW w:w="1494" w:type="dxa"/>
           </w:tcPr>
-          <w:p/>
+          <w:p>
+            <w:r>
+              <w:t>0.04</w:t>
+            </w:r>
+          </w:p>
         </w:tc>
       </w:tr>
       <w:tr>
@@ -437,7 +457,11 @@
           <w:tcPr>
             <w:tcW w:w="1494" w:type="dxa"/>
           </w:tcPr>
-          <w:p/>
+          <w:p>
+            <w:r>
+              <w:t>0.07</w:t>
+            </w:r>
+          </w:p>
         </w:tc>
       </w:tr>
       <w:tr>
@@ -485,7 +509,11 @@
           <w:tcPr>
             <w:tcW w:w="1494" w:type="dxa"/>
           </w:tcPr>
-          <w:p/>
+          <w:p>
+            <w:r>
+              <w:t>----------</w:t>
+            </w:r>
+          </w:p>
         </w:tc>
       </w:tr>
       <w:tr>
@@ -533,7 +561,11 @@
           <w:tcPr>
             <w:tcW w:w="1494" w:type="dxa"/>
           </w:tcPr>
-          <w:p/>
+          <w:p>
+            <w:r>
+              <w:t>0.04</w:t>
+            </w:r>
+          </w:p>
         </w:tc>
       </w:tr>
       <w:tr>
@@ -581,7 +613,11 @@
           <w:tcPr>
             <w:tcW w:w="1494" w:type="dxa"/>
           </w:tcPr>
-          <w:p/>
+          <w:p>
+            <w:r>
+              <w:t>0.1</w:t>
+            </w:r>
+          </w:p>
         </w:tc>
       </w:tr>
       <w:tr>
@@ -629,7 +665,11 @@
           <w:tcPr>
             <w:tcW w:w="1494" w:type="dxa"/>
           </w:tcPr>
-          <w:p/>
+          <w:p>
+            <w:r>
+              <w:t>----------</w:t>
+            </w:r>
+          </w:p>
         </w:tc>
       </w:tr>
       <w:tr>
@@ -677,7 +717,11 @@
           <w:tcPr>
             <w:tcW w:w="1494" w:type="dxa"/>
           </w:tcPr>
-          <w:p/>
+          <w:p>
+            <w:r>
+              <w:t>0.04</w:t>
+            </w:r>
+          </w:p>
         </w:tc>
       </w:tr>
       <w:tr>
@@ -725,7 +769,11 @@
           <w:tcPr>
             <w:tcW w:w="1494" w:type="dxa"/>
           </w:tcPr>
-          <w:p/>
+          <w:p>
+            <w:r>
+              <w:t>0.13</w:t>
+            </w:r>
+          </w:p>
         </w:tc>
       </w:tr>
       <w:tr>
@@ -773,7 +821,11 @@
           <w:tcPr>
             <w:tcW w:w="1494" w:type="dxa"/>
           </w:tcPr>
-          <w:p/>
+          <w:p>
+            <w:r>
+              <w:t>0.04</w:t>
+            </w:r>
+          </w:p>
         </w:tc>
       </w:tr>
       <w:tr>
@@ -821,7 +873,11 @@
           <w:tcPr>
             <w:tcW w:w="1494" w:type="dxa"/>
           </w:tcPr>
-          <w:p/>
+          <w:p>
+            <w:r>
+              <w:t>0.05</w:t>
+            </w:r>
+          </w:p>
         </w:tc>
       </w:tr>
     </w:tbl>
@@ -865,13 +921,7 @@
               <w:rPr>
                 <w:b/>
               </w:rPr>
-              <w:t xml:space="preserve"> to </w:t>
-            </w:r>
-            <w:r>
-              <w:rPr>
-                <w:b/>
-              </w:rPr>
-              <w:t>Decompress (seconds)</w:t>
+              <w:t xml:space="preserve"> to Decompress (seconds)</w:t>
             </w:r>
           </w:p>
         </w:tc>
@@ -1022,7 +1072,11 @@
           <w:tcPr>
             <w:tcW w:w="1155" w:type="dxa"/>
           </w:tcPr>
-          <w:p/>
+          <w:p>
+            <w:r>
+              <w:t>0.09</w:t>
+            </w:r>
+          </w:p>
         </w:tc>
       </w:tr>
       <w:tr>
@@ -1070,7 +1124,11 @@
           <w:tcPr>
             <w:tcW w:w="1155" w:type="dxa"/>
           </w:tcPr>
-          <w:p/>
+          <w:p>
+            <w:r>
+              <w:t>0.04</w:t>
+            </w:r>
+          </w:p>
         </w:tc>
       </w:tr>
       <w:tr>
@@ -1118,7 +1176,11 @@
           <w:tcPr>
             <w:tcW w:w="1155" w:type="dxa"/>
           </w:tcPr>
-          <w:p/>
+          <w:p>
+            <w:r>
+              <w:t>0.05</w:t>
+            </w:r>
+          </w:p>
         </w:tc>
       </w:tr>
       <w:tr>
@@ -1166,7 +1228,11 @@
           <w:tcPr>
             <w:tcW w:w="1155" w:type="dxa"/>
           </w:tcPr>
-          <w:p/>
+          <w:p>
+            <w:r>
+              <w:t>0.04</w:t>
+            </w:r>
+          </w:p>
         </w:tc>
       </w:tr>
       <w:tr>
@@ -1214,7 +1280,11 @@
           <w:tcPr>
             <w:tcW w:w="1155" w:type="dxa"/>
           </w:tcPr>
-          <w:p/>
+          <w:p>
+            <w:r>
+              <w:t>0.04</w:t>
+            </w:r>
+          </w:p>
         </w:tc>
       </w:tr>
       <w:tr>
@@ -1262,7 +1332,11 @@
           <w:tcPr>
             <w:tcW w:w="1155" w:type="dxa"/>
           </w:tcPr>
-          <w:p/>
+          <w:p>
+            <w:r>
+              <w:t>0.05</w:t>
+            </w:r>
+          </w:p>
         </w:tc>
       </w:tr>
       <w:tr>
@@ -1310,7 +1384,11 @@
           <w:tcPr>
             <w:tcW w:w="1155" w:type="dxa"/>
           </w:tcPr>
-          <w:p/>
+          <w:p>
+            <w:r>
+              <w:t>-----------</w:t>
+            </w:r>
+          </w:p>
         </w:tc>
       </w:tr>
       <w:tr>
@@ -1358,7 +1436,11 @@
           <w:tcPr>
             <w:tcW w:w="1155" w:type="dxa"/>
           </w:tcPr>
-          <w:p/>
+          <w:p>
+            <w:r>
+              <w:t>0.03</w:t>
+            </w:r>
+          </w:p>
         </w:tc>
       </w:tr>
       <w:tr>
@@ -1406,7 +1488,11 @@
           <w:tcPr>
             <w:tcW w:w="1155" w:type="dxa"/>
           </w:tcPr>
-          <w:p/>
+          <w:p>
+            <w:r>
+              <w:t>0.06</w:t>
+            </w:r>
+          </w:p>
         </w:tc>
       </w:tr>
       <w:tr>
@@ -1454,7 +1540,11 @@
           <w:tcPr>
             <w:tcW w:w="1155" w:type="dxa"/>
           </w:tcPr>
-          <w:p/>
+          <w:p>
+            <w:r>
+              <w:t>----------</w:t>
+            </w:r>
+          </w:p>
         </w:tc>
       </w:tr>
       <w:tr>
@@ -1502,7 +1592,11 @@
           <w:tcPr>
             <w:tcW w:w="1155" w:type="dxa"/>
           </w:tcPr>
-          <w:p/>
+          <w:p>
+            <w:r>
+              <w:t>0.06</w:t>
+            </w:r>
+          </w:p>
         </w:tc>
       </w:tr>
       <w:tr>
@@ -1550,7 +1644,11 @@
           <w:tcPr>
             <w:tcW w:w="1155" w:type="dxa"/>
           </w:tcPr>
-          <w:p/>
+          <w:p>
+            <w:r>
+              <w:t>0.08</w:t>
+            </w:r>
+          </w:p>
         </w:tc>
       </w:tr>
       <w:tr>
@@ -1598,7 +1696,11 @@
           <w:tcPr>
             <w:tcW w:w="1155" w:type="dxa"/>
           </w:tcPr>
-          <w:p/>
+          <w:p>
+            <w:r>
+              <w:t>0.05</w:t>
+            </w:r>
+          </w:p>
         </w:tc>
       </w:tr>
       <w:tr>
@@ -1646,7 +1748,11 @@
           <w:tcPr>
             <w:tcW w:w="1155" w:type="dxa"/>
           </w:tcPr>
-          <w:p/>
+          <w:p>
+            <w:r>
+              <w:t>0.05</w:t>
+            </w:r>
+          </w:p>
         </w:tc>
       </w:tr>
     </w:tbl>
@@ -1855,7 +1961,11 @@
           <w:tcPr>
             <w:tcW w:w="1099" w:type="dxa"/>
           </w:tcPr>
-          <w:p/>
+          <w:p>
+            <w:r>
+              <w:t>39</w:t>
+            </w:r>
+          </w:p>
         </w:tc>
       </w:tr>
       <w:tr>
@@ -1900,7 +2010,11 @@
           <w:tcPr>
             <w:tcW w:w="1099" w:type="dxa"/>
           </w:tcPr>
-          <w:p/>
+          <w:p>
+            <w:r>
+              <w:t>46</w:t>
+            </w:r>
+          </w:p>
         </w:tc>
       </w:tr>
       <w:tr>
@@ -1945,7 +2059,11 @@
           <w:tcPr>
             <w:tcW w:w="1099" w:type="dxa"/>
           </w:tcPr>
-          <w:p/>
+          <w:p>
+            <w:r>
+              <w:t>7</w:t>
+            </w:r>
+          </w:p>
         </w:tc>
       </w:tr>
       <w:tr>
@@ -1990,7 +2108,11 @@
           <w:tcPr>
             <w:tcW w:w="1099" w:type="dxa"/>
           </w:tcPr>
-          <w:p/>
+          <w:p>
+            <w:r>
+              <w:t>34</w:t>
+            </w:r>
+          </w:p>
         </w:tc>
       </w:tr>
       <w:tr>
@@ -2035,7 +2157,11 @@
           <w:tcPr>
             <w:tcW w:w="1099" w:type="dxa"/>
           </w:tcPr>
-          <w:p/>
+          <w:p>
+            <w:r>
+              <w:t>36</w:t>
+            </w:r>
+          </w:p>
         </w:tc>
       </w:tr>
       <w:tr>
@@ -2080,7 +2206,11 @@
           <w:tcPr>
             <w:tcW w:w="1099" w:type="dxa"/>
           </w:tcPr>
-          <w:p/>
+          <w:p>
+            <w:r>
+              <w:t>64</w:t>
+            </w:r>
+          </w:p>
         </w:tc>
       </w:tr>
       <w:tr>
@@ -2125,7 +2255,11 @@
           <w:tcPr>
             <w:tcW w:w="1099" w:type="dxa"/>
           </w:tcPr>
-          <w:p/>
+          <w:p>
+            <w:r>
+              <w:t>----------</w:t>
+            </w:r>
+          </w:p>
         </w:tc>
       </w:tr>
       <w:tr>
@@ -2170,7 +2304,11 @@
           <w:tcPr>
             <w:tcW w:w="1099" w:type="dxa"/>
           </w:tcPr>
-          <w:p/>
+          <w:p>
+            <w:r>
+              <w:t>52</w:t>
+            </w:r>
+          </w:p>
         </w:tc>
       </w:tr>
       <w:tr>
@@ -2215,7 +2353,11 @@
           <w:tcPr>
             <w:tcW w:w="1099" w:type="dxa"/>
           </w:tcPr>
-          <w:p/>
+          <w:p>
+            <w:r>
+              <w:t>43</w:t>
+            </w:r>
+          </w:p>
         </w:tc>
       </w:tr>
       <w:tr>
@@ -2260,7 +2402,11 @@
           <w:tcPr>
             <w:tcW w:w="1099" w:type="dxa"/>
           </w:tcPr>
-          <w:p/>
+          <w:p>
+            <w:r>
+              <w:t>----------</w:t>
+            </w:r>
+          </w:p>
         </w:tc>
       </w:tr>
       <w:tr>
@@ -2305,7 +2451,11 @@
           <w:tcPr>
             <w:tcW w:w="1099" w:type="dxa"/>
           </w:tcPr>
-          <w:p/>
+          <w:p>
+            <w:r>
+              <w:t>50</w:t>
+            </w:r>
+          </w:p>
         </w:tc>
       </w:tr>
       <w:tr>
@@ -2350,7 +2500,11 @@
           <w:tcPr>
             <w:tcW w:w="1099" w:type="dxa"/>
           </w:tcPr>
-          <w:p/>
+          <w:p>
+            <w:r>
+              <w:t>41</w:t>
+            </w:r>
+          </w:p>
         </w:tc>
       </w:tr>
       <w:tr>
@@ -2395,7 +2549,11 @@
           <w:tcPr>
             <w:tcW w:w="1099" w:type="dxa"/>
           </w:tcPr>
-          <w:p/>
+          <w:p>
+            <w:r>
+              <w:t>0.4</w:t>
+            </w:r>
+          </w:p>
         </w:tc>
       </w:tr>
       <w:tr>
@@ -2424,8 +2582,6 @@
             <w:r>
               <w:t>40</w:t>
             </w:r>
-            <w:bookmarkStart w:id="0" w:name="_GoBack"/>
-            <w:bookmarkEnd w:id="0"/>
           </w:p>
         </w:tc>
         <w:tc>
@@ -2442,11 +2598,29 @@
           <w:tcPr>
             <w:tcW w:w="1099" w:type="dxa"/>
           </w:tcPr>
-          <w:p/>
+          <w:p>
+            <w:r>
+              <w:t>40</w:t>
+            </w:r>
+          </w:p>
         </w:tc>
       </w:tr>
     </w:tbl>
     <w:p/>
+    <w:p>
+      <w:pPr>
+        <w:pStyle w:val="ListParagraph"/>
+        <w:numPr>
+          <w:ilvl w:val="0"/>
+          <w:numId w:val="24"/>
+        </w:numPr>
+      </w:pPr>
+      <w:r>
+        <w:t>Note: Compress.exe refused to work on Frosty and Lego-big. I believe this is because their formats mean they were already more or less maximally compressed.</w:t>
+      </w:r>
+      <w:bookmarkStart w:id="0" w:name="_GoBack"/>
+      <w:bookmarkEnd w:id="0"/>
+    </w:p>
     <w:sectPr>
       <w:pgSz w:w="12240" w:h="15840"/>
       <w:pgMar w:top="1440" w:right="1440" w:bottom="1440" w:left="1440" w:header="720" w:footer="720" w:gutter="0"/>
@@ -3421,6 +3595,118 @@
     </w:lvl>
   </w:abstractNum>
   <w:abstractNum w:abstractNumId="19" w15:restartNumberingAfterBreak="0">
+    <w:nsid w:val="4A49167E"/>
+    <w:multiLevelType w:val="hybridMultilevel"/>
+    <w:tmpl w:val="31F28FA0"/>
+    <w:lvl w:ilvl="0" w:tplc="08F6302A">
+      <w:numFmt w:val="bullet"/>
+      <w:lvlText w:val=""/>
+      <w:lvlJc w:val="left"/>
+      <w:pPr>
+        <w:ind w:left="720" w:hanging="360"/>
+      </w:pPr>
+      <w:rPr>
+        <w:rFonts w:ascii="Symbol" w:eastAsiaTheme="minorHAnsi" w:hAnsi="Symbol" w:cstheme="minorBidi" w:hint="default"/>
+      </w:rPr>
+    </w:lvl>
+    <w:lvl w:ilvl="1" w:tplc="04090003" w:tentative="1">
+      <w:start w:val="1"/>
+      <w:numFmt w:val="bullet"/>
+      <w:lvlText w:val="o"/>
+      <w:lvlJc w:val="left"/>
+      <w:pPr>
+        <w:ind w:left="1440" w:hanging="360"/>
+      </w:pPr>
+      <w:rPr>
+        <w:rFonts w:ascii="Courier New" w:hAnsi="Courier New" w:cs="Courier New" w:hint="default"/>
+      </w:rPr>
+    </w:lvl>
+    <w:lvl w:ilvl="2" w:tplc="04090005" w:tentative="1">
+      <w:start w:val="1"/>
+      <w:numFmt w:val="bullet"/>
+      <w:lvlText w:val=""/>
+      <w:lvlJc w:val="left"/>
+      <w:pPr>
+        <w:ind w:left="2160" w:hanging="360"/>
+      </w:pPr>
+      <w:rPr>
+        <w:rFonts w:ascii="Wingdings" w:hAnsi="Wingdings" w:hint="default"/>
+      </w:rPr>
+    </w:lvl>
+    <w:lvl w:ilvl="3" w:tplc="04090001" w:tentative="1">
+      <w:start w:val="1"/>
+      <w:numFmt w:val="bullet"/>
+      <w:lvlText w:val=""/>
+      <w:lvlJc w:val="left"/>
+      <w:pPr>
+        <w:ind w:left="2880" w:hanging="360"/>
+      </w:pPr>
+      <w:rPr>
+        <w:rFonts w:ascii="Symbol" w:hAnsi="Symbol" w:hint="default"/>
+      </w:rPr>
+    </w:lvl>
+    <w:lvl w:ilvl="4" w:tplc="04090003" w:tentative="1">
+      <w:start w:val="1"/>
+      <w:numFmt w:val="bullet"/>
+      <w:lvlText w:val="o"/>
+      <w:lvlJc w:val="left"/>
+      <w:pPr>
+        <w:ind w:left="3600" w:hanging="360"/>
+      </w:pPr>
+      <w:rPr>
+        <w:rFonts w:ascii="Courier New" w:hAnsi="Courier New" w:cs="Courier New" w:hint="default"/>
+      </w:rPr>
+    </w:lvl>
+    <w:lvl w:ilvl="5" w:tplc="04090005" w:tentative="1">
+      <w:start w:val="1"/>
+      <w:numFmt w:val="bullet"/>
+      <w:lvlText w:val=""/>
+      <w:lvlJc w:val="left"/>
+      <w:pPr>
+        <w:ind w:left="4320" w:hanging="360"/>
+      </w:pPr>
+      <w:rPr>
+        <w:rFonts w:ascii="Wingdings" w:hAnsi="Wingdings" w:hint="default"/>
+      </w:rPr>
+    </w:lvl>
+    <w:lvl w:ilvl="6" w:tplc="04090001" w:tentative="1">
+      <w:start w:val="1"/>
+      <w:numFmt w:val="bullet"/>
+      <w:lvlText w:val=""/>
+      <w:lvlJc w:val="left"/>
+      <w:pPr>
+        <w:ind w:left="5040" w:hanging="360"/>
+      </w:pPr>
+      <w:rPr>
+        <w:rFonts w:ascii="Symbol" w:hAnsi="Symbol" w:hint="default"/>
+      </w:rPr>
+    </w:lvl>
+    <w:lvl w:ilvl="7" w:tplc="04090003" w:tentative="1">
+      <w:start w:val="1"/>
+      <w:numFmt w:val="bullet"/>
+      <w:lvlText w:val="o"/>
+      <w:lvlJc w:val="left"/>
+      <w:pPr>
+        <w:ind w:left="5760" w:hanging="360"/>
+      </w:pPr>
+      <w:rPr>
+        <w:rFonts w:ascii="Courier New" w:hAnsi="Courier New" w:cs="Courier New" w:hint="default"/>
+      </w:rPr>
+    </w:lvl>
+    <w:lvl w:ilvl="8" w:tplc="04090005" w:tentative="1">
+      <w:start w:val="1"/>
+      <w:numFmt w:val="bullet"/>
+      <w:lvlText w:val=""/>
+      <w:lvlJc w:val="left"/>
+      <w:pPr>
+        <w:ind w:left="6480" w:hanging="360"/>
+      </w:pPr>
+      <w:rPr>
+        <w:rFonts w:ascii="Wingdings" w:hAnsi="Wingdings" w:hint="default"/>
+      </w:rPr>
+    </w:lvl>
+  </w:abstractNum>
+  <w:abstractNum w:abstractNumId="20" w15:restartNumberingAfterBreak="0">
     <w:nsid w:val="59350CFB"/>
     <w:multiLevelType w:val="multilevel"/>
     <w:tmpl w:val="9DF09F08"/>
@@ -3507,7 +3793,7 @@
       </w:pPr>
     </w:lvl>
   </w:abstractNum>
-  <w:abstractNum w:abstractNumId="20" w15:restartNumberingAfterBreak="0">
+  <w:abstractNum w:abstractNumId="21" w15:restartNumberingAfterBreak="0">
     <w:nsid w:val="5DEC6B47"/>
     <w:multiLevelType w:val="multilevel"/>
     <w:tmpl w:val="604E1C0A"/>
@@ -3594,7 +3880,7 @@
       </w:pPr>
     </w:lvl>
   </w:abstractNum>
-  <w:abstractNum w:abstractNumId="21" w15:restartNumberingAfterBreak="0">
+  <w:abstractNum w:abstractNumId="22" w15:restartNumberingAfterBreak="0">
     <w:nsid w:val="6E9514D7"/>
     <w:multiLevelType w:val="multilevel"/>
     <w:tmpl w:val="0409001F"/>
@@ -3680,7 +3966,7 @@
       </w:pPr>
     </w:lvl>
   </w:abstractNum>
-  <w:abstractNum w:abstractNumId="22" w15:restartNumberingAfterBreak="0">
+  <w:abstractNum w:abstractNumId="23" w15:restartNumberingAfterBreak="0">
     <w:nsid w:val="7D8C2C6D"/>
     <w:multiLevelType w:val="multilevel"/>
     <w:tmpl w:val="04090023"/>
@@ -3768,7 +4054,7 @@
     </w:lvl>
   </w:abstractNum>
   <w:num w:numId="1">
-    <w:abstractNumId w:val="19"/>
+    <w:abstractNumId w:val="20"/>
   </w:num>
   <w:num w:numId="2">
     <w:abstractNumId w:val="12"/>
@@ -3777,7 +4063,7 @@
     <w:abstractNumId w:val="10"/>
   </w:num>
   <w:num w:numId="4">
-    <w:abstractNumId w:val="21"/>
+    <w:abstractNumId w:val="22"/>
   </w:num>
   <w:num w:numId="5">
     <w:abstractNumId w:val="13"/>
@@ -3825,7 +4111,7 @@
     <w:abstractNumId w:val="15"/>
   </w:num>
   <w:num w:numId="20">
-    <w:abstractNumId w:val="20"/>
+    <w:abstractNumId w:val="21"/>
   </w:num>
   <w:num w:numId="21">
     <w:abstractNumId w:val="17"/>
@@ -3834,7 +4120,10 @@
     <w:abstractNumId w:val="11"/>
   </w:num>
   <w:num w:numId="23">
-    <w:abstractNumId w:val="22"/>
+    <w:abstractNumId w:val="23"/>
+  </w:num>
+  <w:num w:numId="24">
+    <w:abstractNumId w:val="19"/>
   </w:num>
 </w:numbering>
 </file>
@@ -5250,6 +5539,18 @@
       </w:tblBorders>
     </w:tblPr>
   </w:style>
+  <w:style w:type="paragraph" w:styleId="ListParagraph">
+    <w:name w:val="List Paragraph"/>
+    <w:basedOn w:val="Normal"/>
+    <w:uiPriority w:val="34"/>
+    <w:unhideWhenUsed/>
+    <w:qFormat/>
+    <w:rsid w:val="003122C5"/>
+    <w:pPr>
+      <w:ind w:left="720"/>
+      <w:contextualSpacing/>
+    </w:pPr>
+  </w:style>
 </w:styles>
 </file>
 
@@ -5515,139 +5816,12 @@
 </file>
 
 <file path=customXml/item1.xml><?xml version="1.0" encoding="utf-8"?>
-<p:properties xmlns:p="http://schemas.microsoft.com/office/2006/metadata/properties" xmlns:xsi="http://www.w3.org/2001/XMLSchema-instance" xmlns:pc="http://schemas.microsoft.com/office/infopath/2007/PartnerControls">
-  <documentManagement>
-    <LocLastLocAttemptVersionTypeLookup xmlns="4873beb7-5857-4685-be1f-d57550cc96cc" xsi:nil="true"/>
-    <MarketSpecific xmlns="4873beb7-5857-4685-be1f-d57550cc96cc">false</MarketSpecific>
-    <ApprovalStatus xmlns="4873beb7-5857-4685-be1f-d57550cc96cc">InProgress</ApprovalStatus>
-    <LocComments xmlns="4873beb7-5857-4685-be1f-d57550cc96cc" xsi:nil="true"/>
-    <DirectSourceMarket xmlns="4873beb7-5857-4685-be1f-d57550cc96cc" xsi:nil="true"/>
-    <LocPublishedLinkedAssetsLookup xmlns="4873beb7-5857-4685-be1f-d57550cc96cc" xsi:nil="true"/>
-    <ThumbnailAssetId xmlns="4873beb7-5857-4685-be1f-d57550cc96cc" xsi:nil="true"/>
-    <PrimaryImageGen xmlns="4873beb7-5857-4685-be1f-d57550cc96cc">true</PrimaryImageGen>
-    <LegacyData xmlns="4873beb7-5857-4685-be1f-d57550cc96cc" xsi:nil="true"/>
-    <LocNewPublishedVersionLookup xmlns="4873beb7-5857-4685-be1f-d57550cc96cc" xsi:nil="true"/>
-    <NumericId xmlns="4873beb7-5857-4685-be1f-d57550cc96cc">102787001</NumericId>
-    <TPFriendlyName xmlns="4873beb7-5857-4685-be1f-d57550cc96cc" xsi:nil="true"/>
-    <LocOverallPublishStatusLookup xmlns="4873beb7-5857-4685-be1f-d57550cc96cc" xsi:nil="true"/>
-    <LocRecommendedHandoff xmlns="4873beb7-5857-4685-be1f-d57550cc96cc" xsi:nil="true"/>
-    <BlockPublish xmlns="4873beb7-5857-4685-be1f-d57550cc96cc">false</BlockPublish>
-    <BusinessGroup xmlns="4873beb7-5857-4685-be1f-d57550cc96cc" xsi:nil="true"/>
-    <OpenTemplate xmlns="4873beb7-5857-4685-be1f-d57550cc96cc">true</OpenTemplate>
-    <SourceTitle xmlns="4873beb7-5857-4685-be1f-d57550cc96cc" xsi:nil="true"/>
-    <LocOverallLocStatusLookup xmlns="4873beb7-5857-4685-be1f-d57550cc96cc" xsi:nil="true"/>
-    <APEditor xmlns="4873beb7-5857-4685-be1f-d57550cc96cc">
-      <UserInfo>
-        <DisplayName/>
-        <AccountId xsi:nil="true"/>
-        <AccountType/>
-      </UserInfo>
-    </APEditor>
-    <UALocComments xmlns="4873beb7-5857-4685-be1f-d57550cc96cc" xsi:nil="true"/>
-    <IntlLangReviewDate xmlns="4873beb7-5857-4685-be1f-d57550cc96cc" xsi:nil="true"/>
-    <PublishStatusLookup xmlns="4873beb7-5857-4685-be1f-d57550cc96cc">
-      <Value>1343188</Value>
-    </PublishStatusLookup>
-    <ParentAssetId xmlns="4873beb7-5857-4685-be1f-d57550cc96cc" xsi:nil="true"/>
-    <FeatureTagsTaxHTField0 xmlns="4873beb7-5857-4685-be1f-d57550cc96cc">
-      <Terms xmlns="http://schemas.microsoft.com/office/infopath/2007/PartnerControls"/>
-    </FeatureTagsTaxHTField0>
-    <MachineTranslated xmlns="4873beb7-5857-4685-be1f-d57550cc96cc">false</MachineTranslated>
-    <Providers xmlns="4873beb7-5857-4685-be1f-d57550cc96cc" xsi:nil="true"/>
-    <OriginalSourceMarket xmlns="4873beb7-5857-4685-be1f-d57550cc96cc" xsi:nil="true"/>
-    <APDescription xmlns="4873beb7-5857-4685-be1f-d57550cc96cc" xsi:nil="true"/>
-    <ContentItem xmlns="4873beb7-5857-4685-be1f-d57550cc96cc" xsi:nil="true"/>
-    <ClipArtFilename xmlns="4873beb7-5857-4685-be1f-d57550cc96cc" xsi:nil="true"/>
-    <TPInstallLocation xmlns="4873beb7-5857-4685-be1f-d57550cc96cc" xsi:nil="true"/>
-    <TimesCloned xmlns="4873beb7-5857-4685-be1f-d57550cc96cc" xsi:nil="true"/>
-    <PublishTargets xmlns="4873beb7-5857-4685-be1f-d57550cc96cc">OfficeOnlineVNext</PublishTargets>
-    <AcquiredFrom xmlns="4873beb7-5857-4685-be1f-d57550cc96cc">Internal MS</AcquiredFrom>
-    <AssetStart xmlns="4873beb7-5857-4685-be1f-d57550cc96cc">2011-11-23T17:29:00+00:00</AssetStart>
-    <FriendlyTitle xmlns="4873beb7-5857-4685-be1f-d57550cc96cc" xsi:nil="true"/>
-    <Provider xmlns="4873beb7-5857-4685-be1f-d57550cc96cc" xsi:nil="true"/>
-    <LastHandOff xmlns="4873beb7-5857-4685-be1f-d57550cc96cc" xsi:nil="true"/>
-    <TPClientViewer xmlns="4873beb7-5857-4685-be1f-d57550cc96cc" xsi:nil="true"/>
-    <TemplateStatus xmlns="4873beb7-5857-4685-be1f-d57550cc96cc">Complete</TemplateStatus>
-    <Downloads xmlns="4873beb7-5857-4685-be1f-d57550cc96cc">0</Downloads>
-    <OOCacheId xmlns="4873beb7-5857-4685-be1f-d57550cc96cc" xsi:nil="true"/>
-    <IsDeleted xmlns="4873beb7-5857-4685-be1f-d57550cc96cc">false</IsDeleted>
-    <LocPublishedDependentAssetsLookup xmlns="4873beb7-5857-4685-be1f-d57550cc96cc" xsi:nil="true"/>
-    <AssetExpire xmlns="4873beb7-5857-4685-be1f-d57550cc96cc">2029-05-12T07:00:00+00:00</AssetExpire>
-    <CSXSubmissionMarket xmlns="4873beb7-5857-4685-be1f-d57550cc96cc" xsi:nil="true"/>
-    <DSATActionTaken xmlns="4873beb7-5857-4685-be1f-d57550cc96cc" xsi:nil="true"/>
-    <SubmitterId xmlns="4873beb7-5857-4685-be1f-d57550cc96cc" xsi:nil="true"/>
-    <EditorialTags xmlns="4873beb7-5857-4685-be1f-d57550cc96cc" xsi:nil="true"/>
-    <TPExecutable xmlns="4873beb7-5857-4685-be1f-d57550cc96cc" xsi:nil="true"/>
-    <CSXSubmissionDate xmlns="4873beb7-5857-4685-be1f-d57550cc96cc" xsi:nil="true"/>
-    <CSXUpdate xmlns="4873beb7-5857-4685-be1f-d57550cc96cc">false</CSXUpdate>
-    <AssetType xmlns="4873beb7-5857-4685-be1f-d57550cc96cc">TP</AssetType>
-    <ApprovalLog xmlns="4873beb7-5857-4685-be1f-d57550cc96cc" xsi:nil="true"/>
-    <BugNumber xmlns="4873beb7-5857-4685-be1f-d57550cc96cc" xsi:nil="true"/>
-    <OriginAsset xmlns="4873beb7-5857-4685-be1f-d57550cc96cc" xsi:nil="true"/>
-    <TPComponent xmlns="4873beb7-5857-4685-be1f-d57550cc96cc" xsi:nil="true"/>
-    <Milestone xmlns="4873beb7-5857-4685-be1f-d57550cc96cc" xsi:nil="true"/>
-    <RecommendationsModifier xmlns="4873beb7-5857-4685-be1f-d57550cc96cc" xsi:nil="true"/>
-    <AssetId xmlns="4873beb7-5857-4685-be1f-d57550cc96cc">TP102787001</AssetId>
-    <PolicheckWords xmlns="4873beb7-5857-4685-be1f-d57550cc96cc" xsi:nil="true"/>
-    <TPLaunchHelpLink xmlns="4873beb7-5857-4685-be1f-d57550cc96cc" xsi:nil="true"/>
-    <IntlLocPriority xmlns="4873beb7-5857-4685-be1f-d57550cc96cc" xsi:nil="true"/>
-    <TPApplication xmlns="4873beb7-5857-4685-be1f-d57550cc96cc" xsi:nil="true"/>
-    <IntlLangReviewer xmlns="4873beb7-5857-4685-be1f-d57550cc96cc" xsi:nil="true"/>
-    <HandoffToMSDN xmlns="4873beb7-5857-4685-be1f-d57550cc96cc" xsi:nil="true"/>
-    <PlannedPubDate xmlns="4873beb7-5857-4685-be1f-d57550cc96cc" xsi:nil="true"/>
-    <CrawlForDependencies xmlns="4873beb7-5857-4685-be1f-d57550cc96cc">false</CrawlForDependencies>
-    <LocLastLocAttemptVersionLookup xmlns="4873beb7-5857-4685-be1f-d57550cc96cc">693888</LocLastLocAttemptVersionLookup>
-    <LocProcessedForHandoffsLookup xmlns="4873beb7-5857-4685-be1f-d57550cc96cc" xsi:nil="true"/>
-    <TrustLevel xmlns="4873beb7-5857-4685-be1f-d57550cc96cc">1 Microsoft Managed Content</TrustLevel>
-    <CampaignTagsTaxHTField0 xmlns="4873beb7-5857-4685-be1f-d57550cc96cc">
-      <Terms xmlns="http://schemas.microsoft.com/office/infopath/2007/PartnerControls"/>
-    </CampaignTagsTaxHTField0>
-    <TPNamespace xmlns="4873beb7-5857-4685-be1f-d57550cc96cc" xsi:nil="true"/>
-    <LocOverallPreviewStatusLookup xmlns="4873beb7-5857-4685-be1f-d57550cc96cc" xsi:nil="true"/>
-    <TaxCatchAll xmlns="4873beb7-5857-4685-be1f-d57550cc96cc"/>
-    <IsSearchable xmlns="4873beb7-5857-4685-be1f-d57550cc96cc">false</IsSearchable>
-    <TemplateTemplateType xmlns="4873beb7-5857-4685-be1f-d57550cc96cc">Word Document Template</TemplateTemplateType>
-    <Markets xmlns="4873beb7-5857-4685-be1f-d57550cc96cc"/>
-    <IntlLangReview xmlns="4873beb7-5857-4685-be1f-d57550cc96cc" xsi:nil="true"/>
-    <UAProjectedTotalWords xmlns="4873beb7-5857-4685-be1f-d57550cc96cc" xsi:nil="true"/>
-    <OutputCachingOn xmlns="4873beb7-5857-4685-be1f-d57550cc96cc">false</OutputCachingOn>
-    <AverageRating xmlns="4873beb7-5857-4685-be1f-d57550cc96cc" xsi:nil="true"/>
-    <LocMarketGroupTiers2 xmlns="4873beb7-5857-4685-be1f-d57550cc96cc" xsi:nil="true"/>
-    <APAuthor xmlns="4873beb7-5857-4685-be1f-d57550cc96cc">
-      <UserInfo>
-        <DisplayName>REDMOND\v-namall</DisplayName>
-        <AccountId>978</AccountId>
-        <AccountType/>
-      </UserInfo>
-    </APAuthor>
-    <TPCommandLine xmlns="4873beb7-5857-4685-be1f-d57550cc96cc" xsi:nil="true"/>
-    <LocManualTestRequired xmlns="4873beb7-5857-4685-be1f-d57550cc96cc">false</LocManualTestRequired>
-    <TPAppVersion xmlns="4873beb7-5857-4685-be1f-d57550cc96cc" xsi:nil="true"/>
-    <EditorialStatus xmlns="4873beb7-5857-4685-be1f-d57550cc96cc">Complete</EditorialStatus>
-    <LocProcessedForMarketsLookup xmlns="4873beb7-5857-4685-be1f-d57550cc96cc" xsi:nil="true"/>
-    <LastModifiedDateTime xmlns="4873beb7-5857-4685-be1f-d57550cc96cc" xsi:nil="true"/>
-    <TPLaunchHelpLinkType xmlns="4873beb7-5857-4685-be1f-d57550cc96cc">Template</TPLaunchHelpLinkType>
-    <ScenarioTagsTaxHTField0 xmlns="4873beb7-5857-4685-be1f-d57550cc96cc">
-      <Terms xmlns="http://schemas.microsoft.com/office/infopath/2007/PartnerControls"/>
-    </ScenarioTagsTaxHTField0>
-    <OriginalRelease xmlns="4873beb7-5857-4685-be1f-d57550cc96cc">14</OriginalRelease>
-    <LocalizationTagsTaxHTField0 xmlns="4873beb7-5857-4685-be1f-d57550cc96cc">
-      <Terms xmlns="http://schemas.microsoft.com/office/infopath/2007/PartnerControls"/>
-    </LocalizationTagsTaxHTField0>
-    <Manager xmlns="4873beb7-5857-4685-be1f-d57550cc96cc" xsi:nil="true"/>
-    <UALocRecommendation xmlns="4873beb7-5857-4685-be1f-d57550cc96cc">Localize</UALocRecommendation>
-    <LocOverallHandbackStatusLookup xmlns="4873beb7-5857-4685-be1f-d57550cc96cc" xsi:nil="true"/>
-    <ArtSampleDocs xmlns="4873beb7-5857-4685-be1f-d57550cc96cc" xsi:nil="true"/>
-    <UACurrentWords xmlns="4873beb7-5857-4685-be1f-d57550cc96cc" xsi:nil="true"/>
-    <ShowIn xmlns="4873beb7-5857-4685-be1f-d57550cc96cc">Show everywhere</ShowIn>
-    <CSXHash xmlns="4873beb7-5857-4685-be1f-d57550cc96cc" xsi:nil="true"/>
-    <VoteCount xmlns="4873beb7-5857-4685-be1f-d57550cc96cc" xsi:nil="true"/>
-    <InternalTagsTaxHTField0 xmlns="4873beb7-5857-4685-be1f-d57550cc96cc">
-      <Terms xmlns="http://schemas.microsoft.com/office/infopath/2007/PartnerControls"/>
-    </InternalTagsTaxHTField0>
-    <UANotes xmlns="4873beb7-5857-4685-be1f-d57550cc96cc" xsi:nil="true"/>
-  </documentManagement>
-</p:properties>
+<?mso-contentType ?>
+<FormTemplates xmlns="http://schemas.microsoft.com/sharepoint/v3/contenttype/forms">
+  <Display>DocumentLibraryForm</Display>
+  <Edit>AssetEditForm</Edit>
+  <New>DocumentLibraryForm</New>
+</FormTemplates>
 </file>
 
 <file path=customXml/item2.xml><?xml version="1.0" encoding="utf-8"?>
@@ -6691,20 +6865,145 @@
 </file>
 
 <file path=customXml/item3.xml><?xml version="1.0" encoding="utf-8"?>
-<?mso-contentType ?>
-<FormTemplates xmlns="http://schemas.microsoft.com/sharepoint/v3/contenttype/forms">
-  <Display>DocumentLibraryForm</Display>
-  <Edit>AssetEditForm</Edit>
-  <New>DocumentLibraryForm</New>
-</FormTemplates>
+<p:properties xmlns:p="http://schemas.microsoft.com/office/2006/metadata/properties" xmlns:xsi="http://www.w3.org/2001/XMLSchema-instance" xmlns:pc="http://schemas.microsoft.com/office/infopath/2007/PartnerControls">
+  <documentManagement>
+    <LocLastLocAttemptVersionTypeLookup xmlns="4873beb7-5857-4685-be1f-d57550cc96cc" xsi:nil="true"/>
+    <MarketSpecific xmlns="4873beb7-5857-4685-be1f-d57550cc96cc">false</MarketSpecific>
+    <ApprovalStatus xmlns="4873beb7-5857-4685-be1f-d57550cc96cc">InProgress</ApprovalStatus>
+    <LocComments xmlns="4873beb7-5857-4685-be1f-d57550cc96cc" xsi:nil="true"/>
+    <DirectSourceMarket xmlns="4873beb7-5857-4685-be1f-d57550cc96cc" xsi:nil="true"/>
+    <LocPublishedLinkedAssetsLookup xmlns="4873beb7-5857-4685-be1f-d57550cc96cc" xsi:nil="true"/>
+    <ThumbnailAssetId xmlns="4873beb7-5857-4685-be1f-d57550cc96cc" xsi:nil="true"/>
+    <PrimaryImageGen xmlns="4873beb7-5857-4685-be1f-d57550cc96cc">true</PrimaryImageGen>
+    <LegacyData xmlns="4873beb7-5857-4685-be1f-d57550cc96cc" xsi:nil="true"/>
+    <LocNewPublishedVersionLookup xmlns="4873beb7-5857-4685-be1f-d57550cc96cc" xsi:nil="true"/>
+    <NumericId xmlns="4873beb7-5857-4685-be1f-d57550cc96cc">102787001</NumericId>
+    <TPFriendlyName xmlns="4873beb7-5857-4685-be1f-d57550cc96cc" xsi:nil="true"/>
+    <LocOverallPublishStatusLookup xmlns="4873beb7-5857-4685-be1f-d57550cc96cc" xsi:nil="true"/>
+    <LocRecommendedHandoff xmlns="4873beb7-5857-4685-be1f-d57550cc96cc" xsi:nil="true"/>
+    <BlockPublish xmlns="4873beb7-5857-4685-be1f-d57550cc96cc">false</BlockPublish>
+    <BusinessGroup xmlns="4873beb7-5857-4685-be1f-d57550cc96cc" xsi:nil="true"/>
+    <OpenTemplate xmlns="4873beb7-5857-4685-be1f-d57550cc96cc">true</OpenTemplate>
+    <SourceTitle xmlns="4873beb7-5857-4685-be1f-d57550cc96cc" xsi:nil="true"/>
+    <LocOverallLocStatusLookup xmlns="4873beb7-5857-4685-be1f-d57550cc96cc" xsi:nil="true"/>
+    <APEditor xmlns="4873beb7-5857-4685-be1f-d57550cc96cc">
+      <UserInfo>
+        <DisplayName/>
+        <AccountId xsi:nil="true"/>
+        <AccountType/>
+      </UserInfo>
+    </APEditor>
+    <UALocComments xmlns="4873beb7-5857-4685-be1f-d57550cc96cc" xsi:nil="true"/>
+    <IntlLangReviewDate xmlns="4873beb7-5857-4685-be1f-d57550cc96cc" xsi:nil="true"/>
+    <PublishStatusLookup xmlns="4873beb7-5857-4685-be1f-d57550cc96cc">
+      <Value>1343188</Value>
+    </PublishStatusLookup>
+    <ParentAssetId xmlns="4873beb7-5857-4685-be1f-d57550cc96cc" xsi:nil="true"/>
+    <FeatureTagsTaxHTField0 xmlns="4873beb7-5857-4685-be1f-d57550cc96cc">
+      <Terms xmlns="http://schemas.microsoft.com/office/infopath/2007/PartnerControls"/>
+    </FeatureTagsTaxHTField0>
+    <MachineTranslated xmlns="4873beb7-5857-4685-be1f-d57550cc96cc">false</MachineTranslated>
+    <Providers xmlns="4873beb7-5857-4685-be1f-d57550cc96cc" xsi:nil="true"/>
+    <OriginalSourceMarket xmlns="4873beb7-5857-4685-be1f-d57550cc96cc" xsi:nil="true"/>
+    <APDescription xmlns="4873beb7-5857-4685-be1f-d57550cc96cc" xsi:nil="true"/>
+    <ContentItem xmlns="4873beb7-5857-4685-be1f-d57550cc96cc" xsi:nil="true"/>
+    <ClipArtFilename xmlns="4873beb7-5857-4685-be1f-d57550cc96cc" xsi:nil="true"/>
+    <TPInstallLocation xmlns="4873beb7-5857-4685-be1f-d57550cc96cc" xsi:nil="true"/>
+    <TimesCloned xmlns="4873beb7-5857-4685-be1f-d57550cc96cc" xsi:nil="true"/>
+    <PublishTargets xmlns="4873beb7-5857-4685-be1f-d57550cc96cc">OfficeOnlineVNext</PublishTargets>
+    <AcquiredFrom xmlns="4873beb7-5857-4685-be1f-d57550cc96cc">Internal MS</AcquiredFrom>
+    <AssetStart xmlns="4873beb7-5857-4685-be1f-d57550cc96cc">2011-11-23T17:29:00+00:00</AssetStart>
+    <FriendlyTitle xmlns="4873beb7-5857-4685-be1f-d57550cc96cc" xsi:nil="true"/>
+    <Provider xmlns="4873beb7-5857-4685-be1f-d57550cc96cc" xsi:nil="true"/>
+    <LastHandOff xmlns="4873beb7-5857-4685-be1f-d57550cc96cc" xsi:nil="true"/>
+    <TPClientViewer xmlns="4873beb7-5857-4685-be1f-d57550cc96cc" xsi:nil="true"/>
+    <TemplateStatus xmlns="4873beb7-5857-4685-be1f-d57550cc96cc">Complete</TemplateStatus>
+    <Downloads xmlns="4873beb7-5857-4685-be1f-d57550cc96cc">0</Downloads>
+    <OOCacheId xmlns="4873beb7-5857-4685-be1f-d57550cc96cc" xsi:nil="true"/>
+    <IsDeleted xmlns="4873beb7-5857-4685-be1f-d57550cc96cc">false</IsDeleted>
+    <LocPublishedDependentAssetsLookup xmlns="4873beb7-5857-4685-be1f-d57550cc96cc" xsi:nil="true"/>
+    <AssetExpire xmlns="4873beb7-5857-4685-be1f-d57550cc96cc">2029-05-12T07:00:00+00:00</AssetExpire>
+    <CSXSubmissionMarket xmlns="4873beb7-5857-4685-be1f-d57550cc96cc" xsi:nil="true"/>
+    <DSATActionTaken xmlns="4873beb7-5857-4685-be1f-d57550cc96cc" xsi:nil="true"/>
+    <SubmitterId xmlns="4873beb7-5857-4685-be1f-d57550cc96cc" xsi:nil="true"/>
+    <EditorialTags xmlns="4873beb7-5857-4685-be1f-d57550cc96cc" xsi:nil="true"/>
+    <TPExecutable xmlns="4873beb7-5857-4685-be1f-d57550cc96cc" xsi:nil="true"/>
+    <CSXSubmissionDate xmlns="4873beb7-5857-4685-be1f-d57550cc96cc" xsi:nil="true"/>
+    <CSXUpdate xmlns="4873beb7-5857-4685-be1f-d57550cc96cc">false</CSXUpdate>
+    <AssetType xmlns="4873beb7-5857-4685-be1f-d57550cc96cc">TP</AssetType>
+    <ApprovalLog xmlns="4873beb7-5857-4685-be1f-d57550cc96cc" xsi:nil="true"/>
+    <BugNumber xmlns="4873beb7-5857-4685-be1f-d57550cc96cc" xsi:nil="true"/>
+    <OriginAsset xmlns="4873beb7-5857-4685-be1f-d57550cc96cc" xsi:nil="true"/>
+    <TPComponent xmlns="4873beb7-5857-4685-be1f-d57550cc96cc" xsi:nil="true"/>
+    <Milestone xmlns="4873beb7-5857-4685-be1f-d57550cc96cc" xsi:nil="true"/>
+    <RecommendationsModifier xmlns="4873beb7-5857-4685-be1f-d57550cc96cc" xsi:nil="true"/>
+    <AssetId xmlns="4873beb7-5857-4685-be1f-d57550cc96cc">TP102787001</AssetId>
+    <PolicheckWords xmlns="4873beb7-5857-4685-be1f-d57550cc96cc" xsi:nil="true"/>
+    <TPLaunchHelpLink xmlns="4873beb7-5857-4685-be1f-d57550cc96cc" xsi:nil="true"/>
+    <IntlLocPriority xmlns="4873beb7-5857-4685-be1f-d57550cc96cc" xsi:nil="true"/>
+    <TPApplication xmlns="4873beb7-5857-4685-be1f-d57550cc96cc" xsi:nil="true"/>
+    <IntlLangReviewer xmlns="4873beb7-5857-4685-be1f-d57550cc96cc" xsi:nil="true"/>
+    <HandoffToMSDN xmlns="4873beb7-5857-4685-be1f-d57550cc96cc" xsi:nil="true"/>
+    <PlannedPubDate xmlns="4873beb7-5857-4685-be1f-d57550cc96cc" xsi:nil="true"/>
+    <CrawlForDependencies xmlns="4873beb7-5857-4685-be1f-d57550cc96cc">false</CrawlForDependencies>
+    <LocLastLocAttemptVersionLookup xmlns="4873beb7-5857-4685-be1f-d57550cc96cc">693888</LocLastLocAttemptVersionLookup>
+    <LocProcessedForHandoffsLookup xmlns="4873beb7-5857-4685-be1f-d57550cc96cc" xsi:nil="true"/>
+    <TrustLevel xmlns="4873beb7-5857-4685-be1f-d57550cc96cc">1 Microsoft Managed Content</TrustLevel>
+    <CampaignTagsTaxHTField0 xmlns="4873beb7-5857-4685-be1f-d57550cc96cc">
+      <Terms xmlns="http://schemas.microsoft.com/office/infopath/2007/PartnerControls"/>
+    </CampaignTagsTaxHTField0>
+    <TPNamespace xmlns="4873beb7-5857-4685-be1f-d57550cc96cc" xsi:nil="true"/>
+    <LocOverallPreviewStatusLookup xmlns="4873beb7-5857-4685-be1f-d57550cc96cc" xsi:nil="true"/>
+    <TaxCatchAll xmlns="4873beb7-5857-4685-be1f-d57550cc96cc"/>
+    <IsSearchable xmlns="4873beb7-5857-4685-be1f-d57550cc96cc">false</IsSearchable>
+    <TemplateTemplateType xmlns="4873beb7-5857-4685-be1f-d57550cc96cc">Word Document Template</TemplateTemplateType>
+    <Markets xmlns="4873beb7-5857-4685-be1f-d57550cc96cc"/>
+    <IntlLangReview xmlns="4873beb7-5857-4685-be1f-d57550cc96cc" xsi:nil="true"/>
+    <UAProjectedTotalWords xmlns="4873beb7-5857-4685-be1f-d57550cc96cc" xsi:nil="true"/>
+    <OutputCachingOn xmlns="4873beb7-5857-4685-be1f-d57550cc96cc">false</OutputCachingOn>
+    <AverageRating xmlns="4873beb7-5857-4685-be1f-d57550cc96cc" xsi:nil="true"/>
+    <LocMarketGroupTiers2 xmlns="4873beb7-5857-4685-be1f-d57550cc96cc" xsi:nil="true"/>
+    <APAuthor xmlns="4873beb7-5857-4685-be1f-d57550cc96cc">
+      <UserInfo>
+        <DisplayName>REDMOND\v-namall</DisplayName>
+        <AccountId>978</AccountId>
+        <AccountType/>
+      </UserInfo>
+    </APAuthor>
+    <TPCommandLine xmlns="4873beb7-5857-4685-be1f-d57550cc96cc" xsi:nil="true"/>
+    <LocManualTestRequired xmlns="4873beb7-5857-4685-be1f-d57550cc96cc">false</LocManualTestRequired>
+    <TPAppVersion xmlns="4873beb7-5857-4685-be1f-d57550cc96cc" xsi:nil="true"/>
+    <EditorialStatus xmlns="4873beb7-5857-4685-be1f-d57550cc96cc">Complete</EditorialStatus>
+    <LocProcessedForMarketsLookup xmlns="4873beb7-5857-4685-be1f-d57550cc96cc" xsi:nil="true"/>
+    <LastModifiedDateTime xmlns="4873beb7-5857-4685-be1f-d57550cc96cc" xsi:nil="true"/>
+    <TPLaunchHelpLinkType xmlns="4873beb7-5857-4685-be1f-d57550cc96cc">Template</TPLaunchHelpLinkType>
+    <ScenarioTagsTaxHTField0 xmlns="4873beb7-5857-4685-be1f-d57550cc96cc">
+      <Terms xmlns="http://schemas.microsoft.com/office/infopath/2007/PartnerControls"/>
+    </ScenarioTagsTaxHTField0>
+    <OriginalRelease xmlns="4873beb7-5857-4685-be1f-d57550cc96cc">14</OriginalRelease>
+    <LocalizationTagsTaxHTField0 xmlns="4873beb7-5857-4685-be1f-d57550cc96cc">
+      <Terms xmlns="http://schemas.microsoft.com/office/infopath/2007/PartnerControls"/>
+    </LocalizationTagsTaxHTField0>
+    <Manager xmlns="4873beb7-5857-4685-be1f-d57550cc96cc" xsi:nil="true"/>
+    <UALocRecommendation xmlns="4873beb7-5857-4685-be1f-d57550cc96cc">Localize</UALocRecommendation>
+    <LocOverallHandbackStatusLookup xmlns="4873beb7-5857-4685-be1f-d57550cc96cc" xsi:nil="true"/>
+    <ArtSampleDocs xmlns="4873beb7-5857-4685-be1f-d57550cc96cc" xsi:nil="true"/>
+    <UACurrentWords xmlns="4873beb7-5857-4685-be1f-d57550cc96cc" xsi:nil="true"/>
+    <ShowIn xmlns="4873beb7-5857-4685-be1f-d57550cc96cc">Show everywhere</ShowIn>
+    <CSXHash xmlns="4873beb7-5857-4685-be1f-d57550cc96cc" xsi:nil="true"/>
+    <VoteCount xmlns="4873beb7-5857-4685-be1f-d57550cc96cc" xsi:nil="true"/>
+    <InternalTagsTaxHTField0 xmlns="4873beb7-5857-4685-be1f-d57550cc96cc">
+      <Terms xmlns="http://schemas.microsoft.com/office/infopath/2007/PartnerControls"/>
+    </InternalTagsTaxHTField0>
+    <UANotes xmlns="4873beb7-5857-4685-be1f-d57550cc96cc" xsi:nil="true"/>
+  </documentManagement>
+</p:properties>
 </file>
 
 <file path=customXml/itemProps1.xml><?xml version="1.0" encoding="utf-8"?>
-<ds:datastoreItem xmlns:ds="http://schemas.openxmlformats.org/officeDocument/2006/customXml" ds:itemID="{7FBDB1CC-CEFB-4E46-8174-1F0AA0D30B24}">
+<ds:datastoreItem xmlns:ds="http://schemas.openxmlformats.org/officeDocument/2006/customXml" ds:itemID="{C01C3C56-10DB-49F7-B061-44D8728D078A}">
   <ds:schemaRefs>
-    <ds:schemaRef ds:uri="http://schemas.microsoft.com/office/2006/metadata/properties"/>
-    <ds:schemaRef ds:uri="http://schemas.microsoft.com/office/infopath/2007/PartnerControls"/>
-    <ds:schemaRef ds:uri="4873beb7-5857-4685-be1f-d57550cc96cc"/>
+    <ds:schemaRef ds:uri="http://schemas.microsoft.com/sharepoint/v3/contenttype/forms"/>
   </ds:schemaRefs>
 </ds:datastoreItem>
 </file>
@@ -6728,9 +7027,11 @@
 </file>
 
 <file path=customXml/itemProps3.xml><?xml version="1.0" encoding="utf-8"?>
-<ds:datastoreItem xmlns:ds="http://schemas.openxmlformats.org/officeDocument/2006/customXml" ds:itemID="{C01C3C56-10DB-49F7-B061-44D8728D078A}">
+<ds:datastoreItem xmlns:ds="http://schemas.openxmlformats.org/officeDocument/2006/customXml" ds:itemID="{7FBDB1CC-CEFB-4E46-8174-1F0AA0D30B24}">
   <ds:schemaRefs>
-    <ds:schemaRef ds:uri="http://schemas.microsoft.com/sharepoint/v3/contenttype/forms"/>
+    <ds:schemaRef ds:uri="http://schemas.microsoft.com/office/2006/metadata/properties"/>
+    <ds:schemaRef ds:uri="http://schemas.microsoft.com/office/infopath/2007/PartnerControls"/>
+    <ds:schemaRef ds:uri="4873beb7-5857-4685-be1f-d57550cc96cc"/>
   </ds:schemaRefs>
 </ds:datastoreItem>
 </file>
</xml_diff>

<commit_message>
Added original test files. All code now works. Numbers updated in MS Word sheet.
</commit_message>
<xml_diff>
--- a/Proj3AnalysisPaper.docx
+++ b/Proj3AnalysisPaper.docx
@@ -166,7 +166,11 @@
           <w:tcPr>
             <w:tcW w:w="1016" w:type="dxa"/>
           </w:tcPr>
-          <w:p/>
+          <w:p>
+            <w:r>
+              <w:t>2809</w:t>
+            </w:r>
+          </w:p>
         </w:tc>
         <w:tc>
           <w:tcPr>
@@ -218,7 +222,11 @@
           <w:tcPr>
             <w:tcW w:w="1016" w:type="dxa"/>
           </w:tcPr>
-          <w:p/>
+          <w:p>
+            <w:r>
+              <w:t>1.08</w:t>
+            </w:r>
+          </w:p>
         </w:tc>
         <w:tc>
           <w:tcPr>
@@ -270,7 +278,11 @@
           <w:tcPr>
             <w:tcW w:w="1016" w:type="dxa"/>
           </w:tcPr>
-          <w:p/>
+          <w:p>
+            <w:r>
+              <w:t>235</w:t>
+            </w:r>
+          </w:p>
         </w:tc>
         <w:tc>
           <w:tcPr>
@@ -322,7 +334,11 @@
           <w:tcPr>
             <w:tcW w:w="1016" w:type="dxa"/>
           </w:tcPr>
-          <w:p/>
+          <w:p>
+            <w:r>
+              <w:t>0.46</w:t>
+            </w:r>
+          </w:p>
         </w:tc>
         <w:tc>
           <w:tcPr>
@@ -374,7 +390,11 @@
           <w:tcPr>
             <w:tcW w:w="1016" w:type="dxa"/>
           </w:tcPr>
-          <w:p/>
+          <w:p>
+            <w:r>
+              <w:t>0.34</w:t>
+            </w:r>
+          </w:p>
         </w:tc>
         <w:tc>
           <w:tcPr>
@@ -431,7 +451,11 @@
           <w:tcPr>
             <w:tcW w:w="1016" w:type="dxa"/>
           </w:tcPr>
-          <w:p/>
+          <w:p>
+            <w:r>
+              <w:t>8.66</w:t>
+            </w:r>
+          </w:p>
         </w:tc>
         <w:tc>
           <w:tcPr>
@@ -483,7 +507,11 @@
           <w:tcPr>
             <w:tcW w:w="1016" w:type="dxa"/>
           </w:tcPr>
-          <w:p/>
+          <w:p>
+            <w:r>
+              <w:t>3.57</w:t>
+            </w:r>
+          </w:p>
         </w:tc>
         <w:tc>
           <w:tcPr>
@@ -535,7 +563,11 @@
           <w:tcPr>
             <w:tcW w:w="1016" w:type="dxa"/>
           </w:tcPr>
-          <w:p/>
+          <w:p>
+            <w:r>
+              <w:t>0.15</w:t>
+            </w:r>
+          </w:p>
         </w:tc>
         <w:tc>
           <w:tcPr>
@@ -587,7 +619,11 @@
           <w:tcPr>
             <w:tcW w:w="1016" w:type="dxa"/>
           </w:tcPr>
-          <w:p/>
+          <w:p>
+            <w:r>
+              <w:t>202</w:t>
+            </w:r>
+          </w:p>
         </w:tc>
         <w:tc>
           <w:tcPr>
@@ -639,7 +675,11 @@
           <w:tcPr>
             <w:tcW w:w="1016" w:type="dxa"/>
           </w:tcPr>
-          <w:p/>
+          <w:p>
+            <w:r>
+              <w:t>2.02</w:t>
+            </w:r>
+          </w:p>
         </w:tc>
         <w:tc>
           <w:tcPr>
@@ -691,7 +731,11 @@
           <w:tcPr>
             <w:tcW w:w="1016" w:type="dxa"/>
           </w:tcPr>
-          <w:p/>
+          <w:p>
+            <w:r>
+              <w:t>0.19</w:t>
+            </w:r>
+          </w:p>
         </w:tc>
         <w:tc>
           <w:tcPr>
@@ -743,7 +787,11 @@
           <w:tcPr>
             <w:tcW w:w="1016" w:type="dxa"/>
           </w:tcPr>
-          <w:p/>
+          <w:p>
+            <w:r>
+              <w:t>405</w:t>
+            </w:r>
+          </w:p>
         </w:tc>
         <w:tc>
           <w:tcPr>
@@ -795,7 +843,11 @@
           <w:tcPr>
             <w:tcW w:w="1016" w:type="dxa"/>
           </w:tcPr>
-          <w:p/>
+          <w:p>
+            <w:r>
+              <w:t>1.03</w:t>
+            </w:r>
+          </w:p>
         </w:tc>
         <w:tc>
           <w:tcPr>
@@ -847,7 +899,11 @@
           <w:tcPr>
             <w:tcW w:w="1016" w:type="dxa"/>
           </w:tcPr>
-          <w:p/>
+          <w:p>
+            <w:r>
+              <w:t>3.5</w:t>
+            </w:r>
+          </w:p>
         </w:tc>
         <w:tc>
           <w:tcPr>
@@ -1046,7 +1102,11 @@
           <w:tcPr>
             <w:tcW w:w="1016" w:type="dxa"/>
           </w:tcPr>
-          <w:p/>
+          <w:p>
+            <w:r>
+              <w:t>0.32</w:t>
+            </w:r>
+          </w:p>
         </w:tc>
         <w:tc>
           <w:tcPr>
@@ -1098,7 +1158,11 @@
           <w:tcPr>
             <w:tcW w:w="1016" w:type="dxa"/>
           </w:tcPr>
-          <w:p/>
+          <w:p>
+            <w:r>
+              <w:t>0.11</w:t>
+            </w:r>
+          </w:p>
         </w:tc>
         <w:tc>
           <w:tcPr>
@@ -1150,7 +1214,11 @@
           <w:tcPr>
             <w:tcW w:w="1016" w:type="dxa"/>
           </w:tcPr>
-          <w:p/>
+          <w:p>
+            <w:r>
+              <w:t>0.18</w:t>
+            </w:r>
+          </w:p>
         </w:tc>
         <w:tc>
           <w:tcPr>
@@ -1202,7 +1270,11 @@
           <w:tcPr>
             <w:tcW w:w="1016" w:type="dxa"/>
           </w:tcPr>
-          <w:p/>
+          <w:p>
+            <w:r>
+              <w:t>0.1</w:t>
+            </w:r>
+          </w:p>
         </w:tc>
         <w:tc>
           <w:tcPr>
@@ -1254,7 +1326,11 @@
           <w:tcPr>
             <w:tcW w:w="1016" w:type="dxa"/>
           </w:tcPr>
-          <w:p/>
+          <w:p>
+            <w:r>
+              <w:t>0.11</w:t>
+            </w:r>
+          </w:p>
         </w:tc>
         <w:tc>
           <w:tcPr>
@@ -1306,7 +1382,11 @@
           <w:tcPr>
             <w:tcW w:w="1016" w:type="dxa"/>
           </w:tcPr>
-          <w:p/>
+          <w:p>
+            <w:r>
+              <w:t>0.12</w:t>
+            </w:r>
+          </w:p>
         </w:tc>
         <w:tc>
           <w:tcPr>
@@ -1358,7 +1438,11 @@
           <w:tcPr>
             <w:tcW w:w="1016" w:type="dxa"/>
           </w:tcPr>
-          <w:p/>
+          <w:p>
+            <w:r>
+              <w:t>0.12</w:t>
+            </w:r>
+          </w:p>
         </w:tc>
         <w:tc>
           <w:tcPr>
@@ -1410,7 +1494,11 @@
           <w:tcPr>
             <w:tcW w:w="1016" w:type="dxa"/>
           </w:tcPr>
-          <w:p/>
+          <w:p>
+            <w:r>
+              <w:t>0.1</w:t>
+            </w:r>
+          </w:p>
         </w:tc>
         <w:tc>
           <w:tcPr>
@@ -1462,7 +1550,11 @@
           <w:tcPr>
             <w:tcW w:w="1016" w:type="dxa"/>
           </w:tcPr>
-          <w:p/>
+          <w:p>
+            <w:r>
+              <w:t>0.19</w:t>
+            </w:r>
+          </w:p>
         </w:tc>
         <w:tc>
           <w:tcPr>
@@ -1514,7 +1606,11 @@
           <w:tcPr>
             <w:tcW w:w="1016" w:type="dxa"/>
           </w:tcPr>
-          <w:p/>
+          <w:p>
+            <w:r>
+              <w:t>0.11</w:t>
+            </w:r>
+          </w:p>
         </w:tc>
         <w:tc>
           <w:tcPr>
@@ -1566,7 +1662,11 @@
           <w:tcPr>
             <w:tcW w:w="1016" w:type="dxa"/>
           </w:tcPr>
-          <w:p/>
+          <w:p>
+            <w:r>
+              <w:t>0.1</w:t>
+            </w:r>
+          </w:p>
         </w:tc>
         <w:tc>
           <w:tcPr>
@@ -1618,7 +1718,11 @@
           <w:tcPr>
             <w:tcW w:w="1016" w:type="dxa"/>
           </w:tcPr>
-          <w:p/>
+          <w:p>
+            <w:r>
+              <w:t>0.22</w:t>
+            </w:r>
+          </w:p>
         </w:tc>
         <w:tc>
           <w:tcPr>
@@ -1670,7 +1774,11 @@
           <w:tcPr>
             <w:tcW w:w="1016" w:type="dxa"/>
           </w:tcPr>
-          <w:p/>
+          <w:p>
+            <w:r>
+              <w:t>0.13</w:t>
+            </w:r>
+          </w:p>
         </w:tc>
         <w:tc>
           <w:tcPr>
@@ -1722,7 +1830,11 @@
           <w:tcPr>
             <w:tcW w:w="1016" w:type="dxa"/>
           </w:tcPr>
-          <w:p/>
+          <w:p>
+            <w:r>
+              <w:t>0.11</w:t>
+            </w:r>
+          </w:p>
         </w:tc>
         <w:tc>
           <w:tcPr>
@@ -1802,21 +1914,7 @@
               <w:rPr>
                 <w:b/>
               </w:rPr>
-              <w:t xml:space="preserve"> (new size as % of </w:t>
-            </w:r>
-            <w:proofErr w:type="spellStart"/>
-            <w:r>
-              <w:rPr>
-                <w:b/>
-              </w:rPr>
-              <w:t>orig</w:t>
-            </w:r>
-            <w:proofErr w:type="spellEnd"/>
-            <w:r>
-              <w:rPr>
-                <w:b/>
-              </w:rPr>
-              <w:t xml:space="preserve"> size)</w:t>
+              <w:t xml:space="preserve"> (new size as % of orig size)</w:t>
             </w:r>
           </w:p>
         </w:tc>
@@ -1935,7 +2033,11 @@
           <w:tcPr>
             <w:tcW w:w="1074" w:type="dxa"/>
           </w:tcPr>
-          <w:p/>
+          <w:p>
+            <w:r>
+              <w:t>61</w:t>
+            </w:r>
+          </w:p>
         </w:tc>
         <w:tc>
           <w:tcPr>
@@ -1984,7 +2086,11 @@
           <w:tcPr>
             <w:tcW w:w="1074" w:type="dxa"/>
           </w:tcPr>
-          <w:p/>
+          <w:p>
+            <w:r>
+              <w:t>86</w:t>
+            </w:r>
+          </w:p>
         </w:tc>
         <w:tc>
           <w:tcPr>
@@ -2033,7 +2139,11 @@
           <w:tcPr>
             <w:tcW w:w="1074" w:type="dxa"/>
           </w:tcPr>
-          <w:p/>
+          <w:p>
+            <w:r>
+              <w:t>84</w:t>
+            </w:r>
+          </w:p>
         </w:tc>
         <w:tc>
           <w:tcPr>
@@ -2082,7 +2192,11 @@
           <w:tcPr>
             <w:tcW w:w="1074" w:type="dxa"/>
           </w:tcPr>
-          <w:p/>
+          <w:p>
+            <w:r>
+              <w:t>43</w:t>
+            </w:r>
+          </w:p>
         </w:tc>
         <w:tc>
           <w:tcPr>
@@ -2131,7 +2245,11 @@
           <w:tcPr>
             <w:tcW w:w="1074" w:type="dxa"/>
           </w:tcPr>
-          <w:p/>
+          <w:p>
+            <w:r>
+              <w:t>42</w:t>
+            </w:r>
+          </w:p>
         </w:tc>
         <w:tc>
           <w:tcPr>
@@ -2180,7 +2298,11 @@
           <w:tcPr>
             <w:tcW w:w="1074" w:type="dxa"/>
           </w:tcPr>
-          <w:p/>
+          <w:p>
+            <w:r>
+              <w:t>106</w:t>
+            </w:r>
+          </w:p>
         </w:tc>
         <w:tc>
           <w:tcPr>
@@ -2229,7 +2351,11 @@
           <w:tcPr>
             <w:tcW w:w="1074" w:type="dxa"/>
           </w:tcPr>
-          <w:p/>
+          <w:p>
+            <w:r>
+              <w:t>140</w:t>
+            </w:r>
+          </w:p>
         </w:tc>
         <w:tc>
           <w:tcPr>
@@ -2278,7 +2404,11 @@
           <w:tcPr>
             <w:tcW w:w="1074" w:type="dxa"/>
           </w:tcPr>
-          <w:p/>
+          <w:p>
+            <w:r>
+              <w:t>54</w:t>
+            </w:r>
+          </w:p>
         </w:tc>
         <w:tc>
           <w:tcPr>
@@ -2327,7 +2457,11 @@
           <w:tcPr>
             <w:tcW w:w="1074" w:type="dxa"/>
           </w:tcPr>
-          <w:p/>
+          <w:p>
+            <w:r>
+              <w:t>50</w:t>
+            </w:r>
+          </w:p>
         </w:tc>
         <w:tc>
           <w:tcPr>
@@ -2376,7 +2510,11 @@
           <w:tcPr>
             <w:tcW w:w="1074" w:type="dxa"/>
           </w:tcPr>
-          <w:p/>
+          <w:p>
+            <w:r>
+              <w:t>138</w:t>
+            </w:r>
+          </w:p>
         </w:tc>
         <w:tc>
           <w:tcPr>
@@ -2425,7 +2563,11 @@
           <w:tcPr>
             <w:tcW w:w="1074" w:type="dxa"/>
           </w:tcPr>
-          <w:p/>
+          <w:p>
+            <w:r>
+              <w:t>52</w:t>
+            </w:r>
+          </w:p>
         </w:tc>
         <w:tc>
           <w:tcPr>
@@ -2474,7 +2616,11 @@
           <w:tcPr>
             <w:tcW w:w="1074" w:type="dxa"/>
           </w:tcPr>
-          <w:p/>
+          <w:p>
+            <w:r>
+              <w:t>73</w:t>
+            </w:r>
+          </w:p>
         </w:tc>
         <w:tc>
           <w:tcPr>
@@ -2523,7 +2669,11 @@
           <w:tcPr>
             <w:tcW w:w="1074" w:type="dxa"/>
           </w:tcPr>
-          <w:p/>
+          <w:p>
+            <w:r>
+              <w:t>0.4</w:t>
+            </w:r>
+          </w:p>
         </w:tc>
         <w:tc>
           <w:tcPr>
@@ -2572,7 +2722,13 @@
           <w:tcPr>
             <w:tcW w:w="1074" w:type="dxa"/>
           </w:tcPr>
-          <w:p/>
+          <w:p>
+            <w:r>
+              <w:t>1.01</w:t>
+            </w:r>
+            <w:bookmarkStart w:id="0" w:name="_GoBack"/>
+            <w:bookmarkEnd w:id="0"/>
+          </w:p>
         </w:tc>
         <w:tc>
           <w:tcPr>
@@ -2618,8 +2774,6 @@
       <w:r>
         <w:t>Note: Compress.exe refused to work on Frosty and Lego-big. I believe this is because their formats mean they were already more or less maximally compressed.</w:t>
       </w:r>
-      <w:bookmarkStart w:id="0" w:name="_GoBack"/>
-      <w:bookmarkEnd w:id="0"/>
     </w:p>
     <w:sectPr>
       <w:pgSz w:w="12240" w:h="15840"/>
@@ -5816,12 +5970,139 @@
 </file>
 
 <file path=customXml/item1.xml><?xml version="1.0" encoding="utf-8"?>
-<?mso-contentType ?>
-<FormTemplates xmlns="http://schemas.microsoft.com/sharepoint/v3/contenttype/forms">
-  <Display>DocumentLibraryForm</Display>
-  <Edit>AssetEditForm</Edit>
-  <New>DocumentLibraryForm</New>
-</FormTemplates>
+<p:properties xmlns:p="http://schemas.microsoft.com/office/2006/metadata/properties" xmlns:xsi="http://www.w3.org/2001/XMLSchema-instance" xmlns:pc="http://schemas.microsoft.com/office/infopath/2007/PartnerControls">
+  <documentManagement>
+    <LocLastLocAttemptVersionTypeLookup xmlns="4873beb7-5857-4685-be1f-d57550cc96cc" xsi:nil="true"/>
+    <MarketSpecific xmlns="4873beb7-5857-4685-be1f-d57550cc96cc">false</MarketSpecific>
+    <ApprovalStatus xmlns="4873beb7-5857-4685-be1f-d57550cc96cc">InProgress</ApprovalStatus>
+    <LocComments xmlns="4873beb7-5857-4685-be1f-d57550cc96cc" xsi:nil="true"/>
+    <DirectSourceMarket xmlns="4873beb7-5857-4685-be1f-d57550cc96cc" xsi:nil="true"/>
+    <LocPublishedLinkedAssetsLookup xmlns="4873beb7-5857-4685-be1f-d57550cc96cc" xsi:nil="true"/>
+    <ThumbnailAssetId xmlns="4873beb7-5857-4685-be1f-d57550cc96cc" xsi:nil="true"/>
+    <PrimaryImageGen xmlns="4873beb7-5857-4685-be1f-d57550cc96cc">true</PrimaryImageGen>
+    <LegacyData xmlns="4873beb7-5857-4685-be1f-d57550cc96cc" xsi:nil="true"/>
+    <LocNewPublishedVersionLookup xmlns="4873beb7-5857-4685-be1f-d57550cc96cc" xsi:nil="true"/>
+    <NumericId xmlns="4873beb7-5857-4685-be1f-d57550cc96cc">102787001</NumericId>
+    <TPFriendlyName xmlns="4873beb7-5857-4685-be1f-d57550cc96cc" xsi:nil="true"/>
+    <LocOverallPublishStatusLookup xmlns="4873beb7-5857-4685-be1f-d57550cc96cc" xsi:nil="true"/>
+    <LocRecommendedHandoff xmlns="4873beb7-5857-4685-be1f-d57550cc96cc" xsi:nil="true"/>
+    <BlockPublish xmlns="4873beb7-5857-4685-be1f-d57550cc96cc">false</BlockPublish>
+    <BusinessGroup xmlns="4873beb7-5857-4685-be1f-d57550cc96cc" xsi:nil="true"/>
+    <OpenTemplate xmlns="4873beb7-5857-4685-be1f-d57550cc96cc">true</OpenTemplate>
+    <SourceTitle xmlns="4873beb7-5857-4685-be1f-d57550cc96cc" xsi:nil="true"/>
+    <LocOverallLocStatusLookup xmlns="4873beb7-5857-4685-be1f-d57550cc96cc" xsi:nil="true"/>
+    <APEditor xmlns="4873beb7-5857-4685-be1f-d57550cc96cc">
+      <UserInfo>
+        <DisplayName/>
+        <AccountId xsi:nil="true"/>
+        <AccountType/>
+      </UserInfo>
+    </APEditor>
+    <UALocComments xmlns="4873beb7-5857-4685-be1f-d57550cc96cc" xsi:nil="true"/>
+    <IntlLangReviewDate xmlns="4873beb7-5857-4685-be1f-d57550cc96cc" xsi:nil="true"/>
+    <PublishStatusLookup xmlns="4873beb7-5857-4685-be1f-d57550cc96cc">
+      <Value>1343188</Value>
+    </PublishStatusLookup>
+    <ParentAssetId xmlns="4873beb7-5857-4685-be1f-d57550cc96cc" xsi:nil="true"/>
+    <FeatureTagsTaxHTField0 xmlns="4873beb7-5857-4685-be1f-d57550cc96cc">
+      <Terms xmlns="http://schemas.microsoft.com/office/infopath/2007/PartnerControls"/>
+    </FeatureTagsTaxHTField0>
+    <MachineTranslated xmlns="4873beb7-5857-4685-be1f-d57550cc96cc">false</MachineTranslated>
+    <Providers xmlns="4873beb7-5857-4685-be1f-d57550cc96cc" xsi:nil="true"/>
+    <OriginalSourceMarket xmlns="4873beb7-5857-4685-be1f-d57550cc96cc" xsi:nil="true"/>
+    <APDescription xmlns="4873beb7-5857-4685-be1f-d57550cc96cc" xsi:nil="true"/>
+    <ContentItem xmlns="4873beb7-5857-4685-be1f-d57550cc96cc" xsi:nil="true"/>
+    <ClipArtFilename xmlns="4873beb7-5857-4685-be1f-d57550cc96cc" xsi:nil="true"/>
+    <TPInstallLocation xmlns="4873beb7-5857-4685-be1f-d57550cc96cc" xsi:nil="true"/>
+    <TimesCloned xmlns="4873beb7-5857-4685-be1f-d57550cc96cc" xsi:nil="true"/>
+    <PublishTargets xmlns="4873beb7-5857-4685-be1f-d57550cc96cc">OfficeOnlineVNext</PublishTargets>
+    <AcquiredFrom xmlns="4873beb7-5857-4685-be1f-d57550cc96cc">Internal MS</AcquiredFrom>
+    <AssetStart xmlns="4873beb7-5857-4685-be1f-d57550cc96cc">2011-11-23T17:29:00+00:00</AssetStart>
+    <FriendlyTitle xmlns="4873beb7-5857-4685-be1f-d57550cc96cc" xsi:nil="true"/>
+    <Provider xmlns="4873beb7-5857-4685-be1f-d57550cc96cc" xsi:nil="true"/>
+    <LastHandOff xmlns="4873beb7-5857-4685-be1f-d57550cc96cc" xsi:nil="true"/>
+    <TPClientViewer xmlns="4873beb7-5857-4685-be1f-d57550cc96cc" xsi:nil="true"/>
+    <TemplateStatus xmlns="4873beb7-5857-4685-be1f-d57550cc96cc">Complete</TemplateStatus>
+    <Downloads xmlns="4873beb7-5857-4685-be1f-d57550cc96cc">0</Downloads>
+    <OOCacheId xmlns="4873beb7-5857-4685-be1f-d57550cc96cc" xsi:nil="true"/>
+    <IsDeleted xmlns="4873beb7-5857-4685-be1f-d57550cc96cc">false</IsDeleted>
+    <LocPublishedDependentAssetsLookup xmlns="4873beb7-5857-4685-be1f-d57550cc96cc" xsi:nil="true"/>
+    <AssetExpire xmlns="4873beb7-5857-4685-be1f-d57550cc96cc">2029-05-12T07:00:00+00:00</AssetExpire>
+    <CSXSubmissionMarket xmlns="4873beb7-5857-4685-be1f-d57550cc96cc" xsi:nil="true"/>
+    <DSATActionTaken xmlns="4873beb7-5857-4685-be1f-d57550cc96cc" xsi:nil="true"/>
+    <SubmitterId xmlns="4873beb7-5857-4685-be1f-d57550cc96cc" xsi:nil="true"/>
+    <EditorialTags xmlns="4873beb7-5857-4685-be1f-d57550cc96cc" xsi:nil="true"/>
+    <TPExecutable xmlns="4873beb7-5857-4685-be1f-d57550cc96cc" xsi:nil="true"/>
+    <CSXSubmissionDate xmlns="4873beb7-5857-4685-be1f-d57550cc96cc" xsi:nil="true"/>
+    <CSXUpdate xmlns="4873beb7-5857-4685-be1f-d57550cc96cc">false</CSXUpdate>
+    <AssetType xmlns="4873beb7-5857-4685-be1f-d57550cc96cc">TP</AssetType>
+    <ApprovalLog xmlns="4873beb7-5857-4685-be1f-d57550cc96cc" xsi:nil="true"/>
+    <BugNumber xmlns="4873beb7-5857-4685-be1f-d57550cc96cc" xsi:nil="true"/>
+    <OriginAsset xmlns="4873beb7-5857-4685-be1f-d57550cc96cc" xsi:nil="true"/>
+    <TPComponent xmlns="4873beb7-5857-4685-be1f-d57550cc96cc" xsi:nil="true"/>
+    <Milestone xmlns="4873beb7-5857-4685-be1f-d57550cc96cc" xsi:nil="true"/>
+    <RecommendationsModifier xmlns="4873beb7-5857-4685-be1f-d57550cc96cc" xsi:nil="true"/>
+    <AssetId xmlns="4873beb7-5857-4685-be1f-d57550cc96cc">TP102787001</AssetId>
+    <PolicheckWords xmlns="4873beb7-5857-4685-be1f-d57550cc96cc" xsi:nil="true"/>
+    <TPLaunchHelpLink xmlns="4873beb7-5857-4685-be1f-d57550cc96cc" xsi:nil="true"/>
+    <IntlLocPriority xmlns="4873beb7-5857-4685-be1f-d57550cc96cc" xsi:nil="true"/>
+    <TPApplication xmlns="4873beb7-5857-4685-be1f-d57550cc96cc" xsi:nil="true"/>
+    <IntlLangReviewer xmlns="4873beb7-5857-4685-be1f-d57550cc96cc" xsi:nil="true"/>
+    <HandoffToMSDN xmlns="4873beb7-5857-4685-be1f-d57550cc96cc" xsi:nil="true"/>
+    <PlannedPubDate xmlns="4873beb7-5857-4685-be1f-d57550cc96cc" xsi:nil="true"/>
+    <CrawlForDependencies xmlns="4873beb7-5857-4685-be1f-d57550cc96cc">false</CrawlForDependencies>
+    <LocLastLocAttemptVersionLookup xmlns="4873beb7-5857-4685-be1f-d57550cc96cc">693888</LocLastLocAttemptVersionLookup>
+    <LocProcessedForHandoffsLookup xmlns="4873beb7-5857-4685-be1f-d57550cc96cc" xsi:nil="true"/>
+    <TrustLevel xmlns="4873beb7-5857-4685-be1f-d57550cc96cc">1 Microsoft Managed Content</TrustLevel>
+    <CampaignTagsTaxHTField0 xmlns="4873beb7-5857-4685-be1f-d57550cc96cc">
+      <Terms xmlns="http://schemas.microsoft.com/office/infopath/2007/PartnerControls"/>
+    </CampaignTagsTaxHTField0>
+    <TPNamespace xmlns="4873beb7-5857-4685-be1f-d57550cc96cc" xsi:nil="true"/>
+    <LocOverallPreviewStatusLookup xmlns="4873beb7-5857-4685-be1f-d57550cc96cc" xsi:nil="true"/>
+    <TaxCatchAll xmlns="4873beb7-5857-4685-be1f-d57550cc96cc"/>
+    <IsSearchable xmlns="4873beb7-5857-4685-be1f-d57550cc96cc">false</IsSearchable>
+    <TemplateTemplateType xmlns="4873beb7-5857-4685-be1f-d57550cc96cc">Word Document Template</TemplateTemplateType>
+    <Markets xmlns="4873beb7-5857-4685-be1f-d57550cc96cc"/>
+    <IntlLangReview xmlns="4873beb7-5857-4685-be1f-d57550cc96cc" xsi:nil="true"/>
+    <UAProjectedTotalWords xmlns="4873beb7-5857-4685-be1f-d57550cc96cc" xsi:nil="true"/>
+    <OutputCachingOn xmlns="4873beb7-5857-4685-be1f-d57550cc96cc">false</OutputCachingOn>
+    <AverageRating xmlns="4873beb7-5857-4685-be1f-d57550cc96cc" xsi:nil="true"/>
+    <LocMarketGroupTiers2 xmlns="4873beb7-5857-4685-be1f-d57550cc96cc" xsi:nil="true"/>
+    <APAuthor xmlns="4873beb7-5857-4685-be1f-d57550cc96cc">
+      <UserInfo>
+        <DisplayName>REDMOND\v-namall</DisplayName>
+        <AccountId>978</AccountId>
+        <AccountType/>
+      </UserInfo>
+    </APAuthor>
+    <TPCommandLine xmlns="4873beb7-5857-4685-be1f-d57550cc96cc" xsi:nil="true"/>
+    <LocManualTestRequired xmlns="4873beb7-5857-4685-be1f-d57550cc96cc">false</LocManualTestRequired>
+    <TPAppVersion xmlns="4873beb7-5857-4685-be1f-d57550cc96cc" xsi:nil="true"/>
+    <EditorialStatus xmlns="4873beb7-5857-4685-be1f-d57550cc96cc">Complete</EditorialStatus>
+    <LocProcessedForMarketsLookup xmlns="4873beb7-5857-4685-be1f-d57550cc96cc" xsi:nil="true"/>
+    <LastModifiedDateTime xmlns="4873beb7-5857-4685-be1f-d57550cc96cc" xsi:nil="true"/>
+    <TPLaunchHelpLinkType xmlns="4873beb7-5857-4685-be1f-d57550cc96cc">Template</TPLaunchHelpLinkType>
+    <ScenarioTagsTaxHTField0 xmlns="4873beb7-5857-4685-be1f-d57550cc96cc">
+      <Terms xmlns="http://schemas.microsoft.com/office/infopath/2007/PartnerControls"/>
+    </ScenarioTagsTaxHTField0>
+    <OriginalRelease xmlns="4873beb7-5857-4685-be1f-d57550cc96cc">14</OriginalRelease>
+    <LocalizationTagsTaxHTField0 xmlns="4873beb7-5857-4685-be1f-d57550cc96cc">
+      <Terms xmlns="http://schemas.microsoft.com/office/infopath/2007/PartnerControls"/>
+    </LocalizationTagsTaxHTField0>
+    <Manager xmlns="4873beb7-5857-4685-be1f-d57550cc96cc" xsi:nil="true"/>
+    <UALocRecommendation xmlns="4873beb7-5857-4685-be1f-d57550cc96cc">Localize</UALocRecommendation>
+    <LocOverallHandbackStatusLookup xmlns="4873beb7-5857-4685-be1f-d57550cc96cc" xsi:nil="true"/>
+    <ArtSampleDocs xmlns="4873beb7-5857-4685-be1f-d57550cc96cc" xsi:nil="true"/>
+    <UACurrentWords xmlns="4873beb7-5857-4685-be1f-d57550cc96cc" xsi:nil="true"/>
+    <ShowIn xmlns="4873beb7-5857-4685-be1f-d57550cc96cc">Show everywhere</ShowIn>
+    <CSXHash xmlns="4873beb7-5857-4685-be1f-d57550cc96cc" xsi:nil="true"/>
+    <VoteCount xmlns="4873beb7-5857-4685-be1f-d57550cc96cc" xsi:nil="true"/>
+    <InternalTagsTaxHTField0 xmlns="4873beb7-5857-4685-be1f-d57550cc96cc">
+      <Terms xmlns="http://schemas.microsoft.com/office/infopath/2007/PartnerControls"/>
+    </InternalTagsTaxHTField0>
+    <UANotes xmlns="4873beb7-5857-4685-be1f-d57550cc96cc" xsi:nil="true"/>
+  </documentManagement>
+</p:properties>
 </file>
 
 <file path=customXml/item2.xml><?xml version="1.0" encoding="utf-8"?>
@@ -6865,145 +7146,20 @@
 </file>
 
 <file path=customXml/item3.xml><?xml version="1.0" encoding="utf-8"?>
-<p:properties xmlns:p="http://schemas.microsoft.com/office/2006/metadata/properties" xmlns:xsi="http://www.w3.org/2001/XMLSchema-instance" xmlns:pc="http://schemas.microsoft.com/office/infopath/2007/PartnerControls">
-  <documentManagement>
-    <LocLastLocAttemptVersionTypeLookup xmlns="4873beb7-5857-4685-be1f-d57550cc96cc" xsi:nil="true"/>
-    <MarketSpecific xmlns="4873beb7-5857-4685-be1f-d57550cc96cc">false</MarketSpecific>
-    <ApprovalStatus xmlns="4873beb7-5857-4685-be1f-d57550cc96cc">InProgress</ApprovalStatus>
-    <LocComments xmlns="4873beb7-5857-4685-be1f-d57550cc96cc" xsi:nil="true"/>
-    <DirectSourceMarket xmlns="4873beb7-5857-4685-be1f-d57550cc96cc" xsi:nil="true"/>
-    <LocPublishedLinkedAssetsLookup xmlns="4873beb7-5857-4685-be1f-d57550cc96cc" xsi:nil="true"/>
-    <ThumbnailAssetId xmlns="4873beb7-5857-4685-be1f-d57550cc96cc" xsi:nil="true"/>
-    <PrimaryImageGen xmlns="4873beb7-5857-4685-be1f-d57550cc96cc">true</PrimaryImageGen>
-    <LegacyData xmlns="4873beb7-5857-4685-be1f-d57550cc96cc" xsi:nil="true"/>
-    <LocNewPublishedVersionLookup xmlns="4873beb7-5857-4685-be1f-d57550cc96cc" xsi:nil="true"/>
-    <NumericId xmlns="4873beb7-5857-4685-be1f-d57550cc96cc">102787001</NumericId>
-    <TPFriendlyName xmlns="4873beb7-5857-4685-be1f-d57550cc96cc" xsi:nil="true"/>
-    <LocOverallPublishStatusLookup xmlns="4873beb7-5857-4685-be1f-d57550cc96cc" xsi:nil="true"/>
-    <LocRecommendedHandoff xmlns="4873beb7-5857-4685-be1f-d57550cc96cc" xsi:nil="true"/>
-    <BlockPublish xmlns="4873beb7-5857-4685-be1f-d57550cc96cc">false</BlockPublish>
-    <BusinessGroup xmlns="4873beb7-5857-4685-be1f-d57550cc96cc" xsi:nil="true"/>
-    <OpenTemplate xmlns="4873beb7-5857-4685-be1f-d57550cc96cc">true</OpenTemplate>
-    <SourceTitle xmlns="4873beb7-5857-4685-be1f-d57550cc96cc" xsi:nil="true"/>
-    <LocOverallLocStatusLookup xmlns="4873beb7-5857-4685-be1f-d57550cc96cc" xsi:nil="true"/>
-    <APEditor xmlns="4873beb7-5857-4685-be1f-d57550cc96cc">
-      <UserInfo>
-        <DisplayName/>
-        <AccountId xsi:nil="true"/>
-        <AccountType/>
-      </UserInfo>
-    </APEditor>
-    <UALocComments xmlns="4873beb7-5857-4685-be1f-d57550cc96cc" xsi:nil="true"/>
-    <IntlLangReviewDate xmlns="4873beb7-5857-4685-be1f-d57550cc96cc" xsi:nil="true"/>
-    <PublishStatusLookup xmlns="4873beb7-5857-4685-be1f-d57550cc96cc">
-      <Value>1343188</Value>
-    </PublishStatusLookup>
-    <ParentAssetId xmlns="4873beb7-5857-4685-be1f-d57550cc96cc" xsi:nil="true"/>
-    <FeatureTagsTaxHTField0 xmlns="4873beb7-5857-4685-be1f-d57550cc96cc">
-      <Terms xmlns="http://schemas.microsoft.com/office/infopath/2007/PartnerControls"/>
-    </FeatureTagsTaxHTField0>
-    <MachineTranslated xmlns="4873beb7-5857-4685-be1f-d57550cc96cc">false</MachineTranslated>
-    <Providers xmlns="4873beb7-5857-4685-be1f-d57550cc96cc" xsi:nil="true"/>
-    <OriginalSourceMarket xmlns="4873beb7-5857-4685-be1f-d57550cc96cc" xsi:nil="true"/>
-    <APDescription xmlns="4873beb7-5857-4685-be1f-d57550cc96cc" xsi:nil="true"/>
-    <ContentItem xmlns="4873beb7-5857-4685-be1f-d57550cc96cc" xsi:nil="true"/>
-    <ClipArtFilename xmlns="4873beb7-5857-4685-be1f-d57550cc96cc" xsi:nil="true"/>
-    <TPInstallLocation xmlns="4873beb7-5857-4685-be1f-d57550cc96cc" xsi:nil="true"/>
-    <TimesCloned xmlns="4873beb7-5857-4685-be1f-d57550cc96cc" xsi:nil="true"/>
-    <PublishTargets xmlns="4873beb7-5857-4685-be1f-d57550cc96cc">OfficeOnlineVNext</PublishTargets>
-    <AcquiredFrom xmlns="4873beb7-5857-4685-be1f-d57550cc96cc">Internal MS</AcquiredFrom>
-    <AssetStart xmlns="4873beb7-5857-4685-be1f-d57550cc96cc">2011-11-23T17:29:00+00:00</AssetStart>
-    <FriendlyTitle xmlns="4873beb7-5857-4685-be1f-d57550cc96cc" xsi:nil="true"/>
-    <Provider xmlns="4873beb7-5857-4685-be1f-d57550cc96cc" xsi:nil="true"/>
-    <LastHandOff xmlns="4873beb7-5857-4685-be1f-d57550cc96cc" xsi:nil="true"/>
-    <TPClientViewer xmlns="4873beb7-5857-4685-be1f-d57550cc96cc" xsi:nil="true"/>
-    <TemplateStatus xmlns="4873beb7-5857-4685-be1f-d57550cc96cc">Complete</TemplateStatus>
-    <Downloads xmlns="4873beb7-5857-4685-be1f-d57550cc96cc">0</Downloads>
-    <OOCacheId xmlns="4873beb7-5857-4685-be1f-d57550cc96cc" xsi:nil="true"/>
-    <IsDeleted xmlns="4873beb7-5857-4685-be1f-d57550cc96cc">false</IsDeleted>
-    <LocPublishedDependentAssetsLookup xmlns="4873beb7-5857-4685-be1f-d57550cc96cc" xsi:nil="true"/>
-    <AssetExpire xmlns="4873beb7-5857-4685-be1f-d57550cc96cc">2029-05-12T07:00:00+00:00</AssetExpire>
-    <CSXSubmissionMarket xmlns="4873beb7-5857-4685-be1f-d57550cc96cc" xsi:nil="true"/>
-    <DSATActionTaken xmlns="4873beb7-5857-4685-be1f-d57550cc96cc" xsi:nil="true"/>
-    <SubmitterId xmlns="4873beb7-5857-4685-be1f-d57550cc96cc" xsi:nil="true"/>
-    <EditorialTags xmlns="4873beb7-5857-4685-be1f-d57550cc96cc" xsi:nil="true"/>
-    <TPExecutable xmlns="4873beb7-5857-4685-be1f-d57550cc96cc" xsi:nil="true"/>
-    <CSXSubmissionDate xmlns="4873beb7-5857-4685-be1f-d57550cc96cc" xsi:nil="true"/>
-    <CSXUpdate xmlns="4873beb7-5857-4685-be1f-d57550cc96cc">false</CSXUpdate>
-    <AssetType xmlns="4873beb7-5857-4685-be1f-d57550cc96cc">TP</AssetType>
-    <ApprovalLog xmlns="4873beb7-5857-4685-be1f-d57550cc96cc" xsi:nil="true"/>
-    <BugNumber xmlns="4873beb7-5857-4685-be1f-d57550cc96cc" xsi:nil="true"/>
-    <OriginAsset xmlns="4873beb7-5857-4685-be1f-d57550cc96cc" xsi:nil="true"/>
-    <TPComponent xmlns="4873beb7-5857-4685-be1f-d57550cc96cc" xsi:nil="true"/>
-    <Milestone xmlns="4873beb7-5857-4685-be1f-d57550cc96cc" xsi:nil="true"/>
-    <RecommendationsModifier xmlns="4873beb7-5857-4685-be1f-d57550cc96cc" xsi:nil="true"/>
-    <AssetId xmlns="4873beb7-5857-4685-be1f-d57550cc96cc">TP102787001</AssetId>
-    <PolicheckWords xmlns="4873beb7-5857-4685-be1f-d57550cc96cc" xsi:nil="true"/>
-    <TPLaunchHelpLink xmlns="4873beb7-5857-4685-be1f-d57550cc96cc" xsi:nil="true"/>
-    <IntlLocPriority xmlns="4873beb7-5857-4685-be1f-d57550cc96cc" xsi:nil="true"/>
-    <TPApplication xmlns="4873beb7-5857-4685-be1f-d57550cc96cc" xsi:nil="true"/>
-    <IntlLangReviewer xmlns="4873beb7-5857-4685-be1f-d57550cc96cc" xsi:nil="true"/>
-    <HandoffToMSDN xmlns="4873beb7-5857-4685-be1f-d57550cc96cc" xsi:nil="true"/>
-    <PlannedPubDate xmlns="4873beb7-5857-4685-be1f-d57550cc96cc" xsi:nil="true"/>
-    <CrawlForDependencies xmlns="4873beb7-5857-4685-be1f-d57550cc96cc">false</CrawlForDependencies>
-    <LocLastLocAttemptVersionLookup xmlns="4873beb7-5857-4685-be1f-d57550cc96cc">693888</LocLastLocAttemptVersionLookup>
-    <LocProcessedForHandoffsLookup xmlns="4873beb7-5857-4685-be1f-d57550cc96cc" xsi:nil="true"/>
-    <TrustLevel xmlns="4873beb7-5857-4685-be1f-d57550cc96cc">1 Microsoft Managed Content</TrustLevel>
-    <CampaignTagsTaxHTField0 xmlns="4873beb7-5857-4685-be1f-d57550cc96cc">
-      <Terms xmlns="http://schemas.microsoft.com/office/infopath/2007/PartnerControls"/>
-    </CampaignTagsTaxHTField0>
-    <TPNamespace xmlns="4873beb7-5857-4685-be1f-d57550cc96cc" xsi:nil="true"/>
-    <LocOverallPreviewStatusLookup xmlns="4873beb7-5857-4685-be1f-d57550cc96cc" xsi:nil="true"/>
-    <TaxCatchAll xmlns="4873beb7-5857-4685-be1f-d57550cc96cc"/>
-    <IsSearchable xmlns="4873beb7-5857-4685-be1f-d57550cc96cc">false</IsSearchable>
-    <TemplateTemplateType xmlns="4873beb7-5857-4685-be1f-d57550cc96cc">Word Document Template</TemplateTemplateType>
-    <Markets xmlns="4873beb7-5857-4685-be1f-d57550cc96cc"/>
-    <IntlLangReview xmlns="4873beb7-5857-4685-be1f-d57550cc96cc" xsi:nil="true"/>
-    <UAProjectedTotalWords xmlns="4873beb7-5857-4685-be1f-d57550cc96cc" xsi:nil="true"/>
-    <OutputCachingOn xmlns="4873beb7-5857-4685-be1f-d57550cc96cc">false</OutputCachingOn>
-    <AverageRating xmlns="4873beb7-5857-4685-be1f-d57550cc96cc" xsi:nil="true"/>
-    <LocMarketGroupTiers2 xmlns="4873beb7-5857-4685-be1f-d57550cc96cc" xsi:nil="true"/>
-    <APAuthor xmlns="4873beb7-5857-4685-be1f-d57550cc96cc">
-      <UserInfo>
-        <DisplayName>REDMOND\v-namall</DisplayName>
-        <AccountId>978</AccountId>
-        <AccountType/>
-      </UserInfo>
-    </APAuthor>
-    <TPCommandLine xmlns="4873beb7-5857-4685-be1f-d57550cc96cc" xsi:nil="true"/>
-    <LocManualTestRequired xmlns="4873beb7-5857-4685-be1f-d57550cc96cc">false</LocManualTestRequired>
-    <TPAppVersion xmlns="4873beb7-5857-4685-be1f-d57550cc96cc" xsi:nil="true"/>
-    <EditorialStatus xmlns="4873beb7-5857-4685-be1f-d57550cc96cc">Complete</EditorialStatus>
-    <LocProcessedForMarketsLookup xmlns="4873beb7-5857-4685-be1f-d57550cc96cc" xsi:nil="true"/>
-    <LastModifiedDateTime xmlns="4873beb7-5857-4685-be1f-d57550cc96cc" xsi:nil="true"/>
-    <TPLaunchHelpLinkType xmlns="4873beb7-5857-4685-be1f-d57550cc96cc">Template</TPLaunchHelpLinkType>
-    <ScenarioTagsTaxHTField0 xmlns="4873beb7-5857-4685-be1f-d57550cc96cc">
-      <Terms xmlns="http://schemas.microsoft.com/office/infopath/2007/PartnerControls"/>
-    </ScenarioTagsTaxHTField0>
-    <OriginalRelease xmlns="4873beb7-5857-4685-be1f-d57550cc96cc">14</OriginalRelease>
-    <LocalizationTagsTaxHTField0 xmlns="4873beb7-5857-4685-be1f-d57550cc96cc">
-      <Terms xmlns="http://schemas.microsoft.com/office/infopath/2007/PartnerControls"/>
-    </LocalizationTagsTaxHTField0>
-    <Manager xmlns="4873beb7-5857-4685-be1f-d57550cc96cc" xsi:nil="true"/>
-    <UALocRecommendation xmlns="4873beb7-5857-4685-be1f-d57550cc96cc">Localize</UALocRecommendation>
-    <LocOverallHandbackStatusLookup xmlns="4873beb7-5857-4685-be1f-d57550cc96cc" xsi:nil="true"/>
-    <ArtSampleDocs xmlns="4873beb7-5857-4685-be1f-d57550cc96cc" xsi:nil="true"/>
-    <UACurrentWords xmlns="4873beb7-5857-4685-be1f-d57550cc96cc" xsi:nil="true"/>
-    <ShowIn xmlns="4873beb7-5857-4685-be1f-d57550cc96cc">Show everywhere</ShowIn>
-    <CSXHash xmlns="4873beb7-5857-4685-be1f-d57550cc96cc" xsi:nil="true"/>
-    <VoteCount xmlns="4873beb7-5857-4685-be1f-d57550cc96cc" xsi:nil="true"/>
-    <InternalTagsTaxHTField0 xmlns="4873beb7-5857-4685-be1f-d57550cc96cc">
-      <Terms xmlns="http://schemas.microsoft.com/office/infopath/2007/PartnerControls"/>
-    </InternalTagsTaxHTField0>
-    <UANotes xmlns="4873beb7-5857-4685-be1f-d57550cc96cc" xsi:nil="true"/>
-  </documentManagement>
-</p:properties>
+<?mso-contentType ?>
+<FormTemplates xmlns="http://schemas.microsoft.com/sharepoint/v3/contenttype/forms">
+  <Display>DocumentLibraryForm</Display>
+  <Edit>AssetEditForm</Edit>
+  <New>DocumentLibraryForm</New>
+</FormTemplates>
 </file>
 
 <file path=customXml/itemProps1.xml><?xml version="1.0" encoding="utf-8"?>
-<ds:datastoreItem xmlns:ds="http://schemas.openxmlformats.org/officeDocument/2006/customXml" ds:itemID="{C01C3C56-10DB-49F7-B061-44D8728D078A}">
+<ds:datastoreItem xmlns:ds="http://schemas.openxmlformats.org/officeDocument/2006/customXml" ds:itemID="{7FBDB1CC-CEFB-4E46-8174-1F0AA0D30B24}">
   <ds:schemaRefs>
-    <ds:schemaRef ds:uri="http://schemas.microsoft.com/sharepoint/v3/contenttype/forms"/>
+    <ds:schemaRef ds:uri="http://schemas.microsoft.com/office/2006/metadata/properties"/>
+    <ds:schemaRef ds:uri="http://schemas.microsoft.com/office/infopath/2007/PartnerControls"/>
+    <ds:schemaRef ds:uri="4873beb7-5857-4685-be1f-d57550cc96cc"/>
   </ds:schemaRefs>
 </ds:datastoreItem>
 </file>
@@ -7027,11 +7183,9 @@
 </file>
 
 <file path=customXml/itemProps3.xml><?xml version="1.0" encoding="utf-8"?>
-<ds:datastoreItem xmlns:ds="http://schemas.openxmlformats.org/officeDocument/2006/customXml" ds:itemID="{7FBDB1CC-CEFB-4E46-8174-1F0AA0D30B24}">
+<ds:datastoreItem xmlns:ds="http://schemas.openxmlformats.org/officeDocument/2006/customXml" ds:itemID="{C01C3C56-10DB-49F7-B061-44D8728D078A}">
   <ds:schemaRefs>
-    <ds:schemaRef ds:uri="http://schemas.microsoft.com/office/2006/metadata/properties"/>
-    <ds:schemaRef ds:uri="http://schemas.microsoft.com/office/infopath/2007/PartnerControls"/>
-    <ds:schemaRef ds:uri="4873beb7-5857-4685-be1f-d57550cc96cc"/>
+    <ds:schemaRef ds:uri="http://schemas.microsoft.com/sharepoint/v3/contenttype/forms"/>
   </ds:schemaRefs>
 </ds:datastoreItem>
 </file>
</xml_diff>

<commit_message>
Pushing out one last time from here.
</commit_message>
<xml_diff>
--- a/Proj3AnalysisPaper.docx
+++ b/Proj3AnalysisPaper.docx
@@ -1886,14 +1886,14 @@
       <w:tblGrid>
         <w:gridCol w:w="1857"/>
         <w:gridCol w:w="1074"/>
-        <w:gridCol w:w="1049"/>
-        <w:gridCol w:w="1033"/>
+        <w:gridCol w:w="1053"/>
+        <w:gridCol w:w="1053"/>
         <w:gridCol w:w="1494"/>
       </w:tblGrid>
       <w:tr>
         <w:tc>
           <w:tcPr>
-            <w:tcW w:w="5417" w:type="dxa"/>
+            <w:tcW w:w="6507" w:type="dxa"/>
             <w:gridSpan w:val="5"/>
           </w:tcPr>
           <w:p>
@@ -1914,7 +1914,19 @@
               <w:rPr>
                 <w:b/>
               </w:rPr>
-              <w:t xml:space="preserve"> (new size as % of orig size)</w:t>
+              <w:t xml:space="preserve"> (</w:t>
+            </w:r>
+            <w:r>
+              <w:rPr>
+                <w:b/>
+              </w:rPr>
+              <w:t>original size / new size</w:t>
+            </w:r>
+            <w:r>
+              <w:rPr>
+                <w:b/>
+              </w:rPr>
+              <w:t>)</w:t>
             </w:r>
           </w:p>
         </w:tc>
@@ -1922,7 +1934,7 @@
       <w:tr>
         <w:tc>
           <w:tcPr>
-            <w:tcW w:w="1162" w:type="dxa"/>
+            <w:tcW w:w="1857" w:type="dxa"/>
           </w:tcPr>
           <w:p>
             <w:pPr>
@@ -1994,7 +2006,7 @@
         </w:tc>
         <w:tc>
           <w:tcPr>
-            <w:tcW w:w="1099" w:type="dxa"/>
+            <w:tcW w:w="1494" w:type="dxa"/>
           </w:tcPr>
           <w:p>
             <w:pPr>
@@ -2020,7 +2032,7 @@
       <w:tr>
         <w:tc>
           <w:tcPr>
-            <w:tcW w:w="1162" w:type="dxa"/>
+            <w:tcW w:w="1857" w:type="dxa"/>
             <w:shd w:val="clear" w:color="auto" w:fill="BDD6EE" w:themeFill="accent1" w:themeFillTint="66"/>
           </w:tcPr>
           <w:p>
@@ -2032,40 +2044,88 @@
         <w:tc>
           <w:tcPr>
             <w:tcW w:w="1074" w:type="dxa"/>
-          </w:tcPr>
-          <w:p>
-            <w:r>
-              <w:t>61</w:t>
+            <w:vAlign w:val="bottom"/>
+          </w:tcPr>
+          <w:p>
+            <w:pPr>
+              <w:jc w:val="center"/>
+              <w:rPr>
+                <w:rFonts w:ascii="Calibri" w:hAnsi="Calibri"/>
+                <w:color w:val="000000"/>
+              </w:rPr>
+            </w:pPr>
+            <w:r>
+              <w:rPr>
+                <w:rFonts w:ascii="Calibri" w:hAnsi="Calibri"/>
+                <w:color w:val="000000"/>
+              </w:rPr>
+              <w:t>1.639344</w:t>
             </w:r>
           </w:p>
         </w:tc>
         <w:tc>
           <w:tcPr>
             <w:tcW w:w="1049" w:type="dxa"/>
-          </w:tcPr>
-          <w:p>
-            <w:r>
-              <w:t>60</w:t>
+            <w:vAlign w:val="bottom"/>
+          </w:tcPr>
+          <w:p>
+            <w:pPr>
+              <w:jc w:val="center"/>
+              <w:rPr>
+                <w:rFonts w:ascii="Calibri" w:hAnsi="Calibri"/>
+                <w:color w:val="000000"/>
+              </w:rPr>
+            </w:pPr>
+            <w:r>
+              <w:rPr>
+                <w:rFonts w:ascii="Calibri" w:hAnsi="Calibri"/>
+                <w:color w:val="000000"/>
+              </w:rPr>
+              <w:t>1.666667</w:t>
             </w:r>
           </w:p>
         </w:tc>
         <w:tc>
           <w:tcPr>
             <w:tcW w:w="1033" w:type="dxa"/>
-          </w:tcPr>
-          <w:p>
-            <w:r>
-              <w:t>39</w:t>
-            </w:r>
-          </w:p>
-        </w:tc>
-        <w:tc>
-          <w:tcPr>
-            <w:tcW w:w="1099" w:type="dxa"/>
-          </w:tcPr>
-          <w:p>
-            <w:r>
-              <w:t>39</w:t>
+            <w:vAlign w:val="bottom"/>
+          </w:tcPr>
+          <w:p>
+            <w:pPr>
+              <w:jc w:val="center"/>
+              <w:rPr>
+                <w:rFonts w:ascii="Calibri" w:hAnsi="Calibri"/>
+                <w:color w:val="000000"/>
+              </w:rPr>
+            </w:pPr>
+            <w:r>
+              <w:rPr>
+                <w:rFonts w:ascii="Calibri" w:hAnsi="Calibri"/>
+                <w:color w:val="000000"/>
+              </w:rPr>
+              <w:t>2.564103</w:t>
+            </w:r>
+          </w:p>
+        </w:tc>
+        <w:tc>
+          <w:tcPr>
+            <w:tcW w:w="1494" w:type="dxa"/>
+            <w:vAlign w:val="bottom"/>
+          </w:tcPr>
+          <w:p>
+            <w:pPr>
+              <w:jc w:val="center"/>
+              <w:rPr>
+                <w:rFonts w:ascii="Calibri" w:hAnsi="Calibri"/>
+                <w:color w:val="000000"/>
+              </w:rPr>
+            </w:pPr>
+            <w:r>
+              <w:rPr>
+                <w:rFonts w:ascii="Calibri" w:hAnsi="Calibri"/>
+                <w:color w:val="000000"/>
+              </w:rPr>
+              <w:t>2.564103</w:t>
             </w:r>
           </w:p>
         </w:tc>
@@ -2073,7 +2133,7 @@
       <w:tr>
         <w:tc>
           <w:tcPr>
-            <w:tcW w:w="1162" w:type="dxa"/>
+            <w:tcW w:w="1857" w:type="dxa"/>
             <w:shd w:val="clear" w:color="auto" w:fill="BDD6EE" w:themeFill="accent1" w:themeFillTint="66"/>
           </w:tcPr>
           <w:p>
@@ -2085,40 +2145,88 @@
         <w:tc>
           <w:tcPr>
             <w:tcW w:w="1074" w:type="dxa"/>
-          </w:tcPr>
-          <w:p>
-            <w:r>
-              <w:t>86</w:t>
+            <w:vAlign w:val="bottom"/>
+          </w:tcPr>
+          <w:p>
+            <w:pPr>
+              <w:jc w:val="center"/>
+              <w:rPr>
+                <w:rFonts w:ascii="Calibri" w:hAnsi="Calibri"/>
+                <w:color w:val="000000"/>
+              </w:rPr>
+            </w:pPr>
+            <w:r>
+              <w:rPr>
+                <w:rFonts w:ascii="Calibri" w:hAnsi="Calibri"/>
+                <w:color w:val="000000"/>
+              </w:rPr>
+              <w:t>1.162791</w:t>
             </w:r>
           </w:p>
         </w:tc>
         <w:tc>
           <w:tcPr>
             <w:tcW w:w="1049" w:type="dxa"/>
-          </w:tcPr>
-          <w:p>
-            <w:r>
-              <w:t>46</w:t>
+            <w:vAlign w:val="bottom"/>
+          </w:tcPr>
+          <w:p>
+            <w:pPr>
+              <w:jc w:val="center"/>
+              <w:rPr>
+                <w:rFonts w:ascii="Calibri" w:hAnsi="Calibri"/>
+                <w:color w:val="000000"/>
+              </w:rPr>
+            </w:pPr>
+            <w:r>
+              <w:rPr>
+                <w:rFonts w:ascii="Calibri" w:hAnsi="Calibri"/>
+                <w:color w:val="000000"/>
+              </w:rPr>
+              <w:t>2.173913</w:t>
             </w:r>
           </w:p>
         </w:tc>
         <w:tc>
           <w:tcPr>
             <w:tcW w:w="1033" w:type="dxa"/>
-          </w:tcPr>
-          <w:p>
-            <w:r>
-              <w:t>46</w:t>
-            </w:r>
-          </w:p>
-        </w:tc>
-        <w:tc>
-          <w:tcPr>
-            <w:tcW w:w="1099" w:type="dxa"/>
-          </w:tcPr>
-          <w:p>
-            <w:r>
-              <w:t>46</w:t>
+            <w:vAlign w:val="bottom"/>
+          </w:tcPr>
+          <w:p>
+            <w:pPr>
+              <w:jc w:val="center"/>
+              <w:rPr>
+                <w:rFonts w:ascii="Calibri" w:hAnsi="Calibri"/>
+                <w:color w:val="000000"/>
+              </w:rPr>
+            </w:pPr>
+            <w:r>
+              <w:rPr>
+                <w:rFonts w:ascii="Calibri" w:hAnsi="Calibri"/>
+                <w:color w:val="000000"/>
+              </w:rPr>
+              <w:t>2.173913</w:t>
+            </w:r>
+          </w:p>
+        </w:tc>
+        <w:tc>
+          <w:tcPr>
+            <w:tcW w:w="1494" w:type="dxa"/>
+            <w:vAlign w:val="bottom"/>
+          </w:tcPr>
+          <w:p>
+            <w:pPr>
+              <w:jc w:val="center"/>
+              <w:rPr>
+                <w:rFonts w:ascii="Calibri" w:hAnsi="Calibri"/>
+                <w:color w:val="000000"/>
+              </w:rPr>
+            </w:pPr>
+            <w:r>
+              <w:rPr>
+                <w:rFonts w:ascii="Calibri" w:hAnsi="Calibri"/>
+                <w:color w:val="000000"/>
+              </w:rPr>
+              <w:t>2.173913</w:t>
             </w:r>
           </w:p>
         </w:tc>
@@ -2126,7 +2234,7 @@
       <w:tr>
         <w:tc>
           <w:tcPr>
-            <w:tcW w:w="1162" w:type="dxa"/>
+            <w:tcW w:w="1857" w:type="dxa"/>
             <w:shd w:val="clear" w:color="auto" w:fill="BDD6EE" w:themeFill="accent1" w:themeFillTint="66"/>
           </w:tcPr>
           <w:p>
@@ -2138,40 +2246,88 @@
         <w:tc>
           <w:tcPr>
             <w:tcW w:w="1074" w:type="dxa"/>
-          </w:tcPr>
-          <w:p>
-            <w:r>
-              <w:t>84</w:t>
+            <w:vAlign w:val="bottom"/>
+          </w:tcPr>
+          <w:p>
+            <w:pPr>
+              <w:jc w:val="center"/>
+              <w:rPr>
+                <w:rFonts w:ascii="Calibri" w:hAnsi="Calibri"/>
+                <w:color w:val="000000"/>
+              </w:rPr>
+            </w:pPr>
+            <w:r>
+              <w:rPr>
+                <w:rFonts w:ascii="Calibri" w:hAnsi="Calibri"/>
+                <w:color w:val="000000"/>
+              </w:rPr>
+              <w:t>1.190476</w:t>
             </w:r>
           </w:p>
         </w:tc>
         <w:tc>
           <w:tcPr>
             <w:tcW w:w="1049" w:type="dxa"/>
-          </w:tcPr>
-          <w:p>
-            <w:r>
-              <w:t>8</w:t>
+            <w:vAlign w:val="bottom"/>
+          </w:tcPr>
+          <w:p>
+            <w:pPr>
+              <w:jc w:val="center"/>
+              <w:rPr>
+                <w:rFonts w:ascii="Calibri" w:hAnsi="Calibri"/>
+                <w:color w:val="000000"/>
+              </w:rPr>
+            </w:pPr>
+            <w:r>
+              <w:rPr>
+                <w:rFonts w:ascii="Calibri" w:hAnsi="Calibri"/>
+                <w:color w:val="000000"/>
+              </w:rPr>
+              <w:t>12.5</w:t>
             </w:r>
           </w:p>
         </w:tc>
         <w:tc>
           <w:tcPr>
             <w:tcW w:w="1033" w:type="dxa"/>
-          </w:tcPr>
-          <w:p>
-            <w:r>
-              <w:t>8</w:t>
-            </w:r>
-          </w:p>
-        </w:tc>
-        <w:tc>
-          <w:tcPr>
-            <w:tcW w:w="1099" w:type="dxa"/>
-          </w:tcPr>
-          <w:p>
-            <w:r>
-              <w:t>7</w:t>
+            <w:vAlign w:val="bottom"/>
+          </w:tcPr>
+          <w:p>
+            <w:pPr>
+              <w:jc w:val="center"/>
+              <w:rPr>
+                <w:rFonts w:ascii="Calibri" w:hAnsi="Calibri"/>
+                <w:color w:val="000000"/>
+              </w:rPr>
+            </w:pPr>
+            <w:r>
+              <w:rPr>
+                <w:rFonts w:ascii="Calibri" w:hAnsi="Calibri"/>
+                <w:color w:val="000000"/>
+              </w:rPr>
+              <w:t>12.5</w:t>
+            </w:r>
+          </w:p>
+        </w:tc>
+        <w:tc>
+          <w:tcPr>
+            <w:tcW w:w="1494" w:type="dxa"/>
+            <w:vAlign w:val="bottom"/>
+          </w:tcPr>
+          <w:p>
+            <w:pPr>
+              <w:jc w:val="center"/>
+              <w:rPr>
+                <w:rFonts w:ascii="Calibri" w:hAnsi="Calibri"/>
+                <w:color w:val="000000"/>
+              </w:rPr>
+            </w:pPr>
+            <w:r>
+              <w:rPr>
+                <w:rFonts w:ascii="Calibri" w:hAnsi="Calibri"/>
+                <w:color w:val="000000"/>
+              </w:rPr>
+              <w:t>14.28571</w:t>
             </w:r>
           </w:p>
         </w:tc>
@@ -2179,7 +2335,7 @@
       <w:tr>
         <w:tc>
           <w:tcPr>
-            <w:tcW w:w="1162" w:type="dxa"/>
+            <w:tcW w:w="1857" w:type="dxa"/>
             <w:shd w:val="clear" w:color="auto" w:fill="BDD6EE" w:themeFill="accent1" w:themeFillTint="66"/>
           </w:tcPr>
           <w:p>
@@ -2191,40 +2347,88 @@
         <w:tc>
           <w:tcPr>
             <w:tcW w:w="1074" w:type="dxa"/>
-          </w:tcPr>
-          <w:p>
-            <w:r>
-              <w:t>43</w:t>
+            <w:vAlign w:val="bottom"/>
+          </w:tcPr>
+          <w:p>
+            <w:pPr>
+              <w:jc w:val="center"/>
+              <w:rPr>
+                <w:rFonts w:ascii="Calibri" w:hAnsi="Calibri"/>
+                <w:color w:val="000000"/>
+              </w:rPr>
+            </w:pPr>
+            <w:r>
+              <w:rPr>
+                <w:rFonts w:ascii="Calibri" w:hAnsi="Calibri"/>
+                <w:color w:val="000000"/>
+              </w:rPr>
+              <w:t>2.325581</w:t>
             </w:r>
           </w:p>
         </w:tc>
         <w:tc>
           <w:tcPr>
             <w:tcW w:w="1049" w:type="dxa"/>
-          </w:tcPr>
-          <w:p>
-            <w:r>
-              <w:t>35</w:t>
+            <w:vAlign w:val="bottom"/>
+          </w:tcPr>
+          <w:p>
+            <w:pPr>
+              <w:jc w:val="center"/>
+              <w:rPr>
+                <w:rFonts w:ascii="Calibri" w:hAnsi="Calibri"/>
+                <w:color w:val="000000"/>
+              </w:rPr>
+            </w:pPr>
+            <w:r>
+              <w:rPr>
+                <w:rFonts w:ascii="Calibri" w:hAnsi="Calibri"/>
+                <w:color w:val="000000"/>
+              </w:rPr>
+              <w:t>2.857143</w:t>
             </w:r>
           </w:p>
         </w:tc>
         <w:tc>
           <w:tcPr>
             <w:tcW w:w="1033" w:type="dxa"/>
-          </w:tcPr>
-          <w:p>
-            <w:r>
-              <w:t>35</w:t>
-            </w:r>
-          </w:p>
-        </w:tc>
-        <w:tc>
-          <w:tcPr>
-            <w:tcW w:w="1099" w:type="dxa"/>
-          </w:tcPr>
-          <w:p>
-            <w:r>
-              <w:t>34</w:t>
+            <w:vAlign w:val="bottom"/>
+          </w:tcPr>
+          <w:p>
+            <w:pPr>
+              <w:jc w:val="center"/>
+              <w:rPr>
+                <w:rFonts w:ascii="Calibri" w:hAnsi="Calibri"/>
+                <w:color w:val="000000"/>
+              </w:rPr>
+            </w:pPr>
+            <w:r>
+              <w:rPr>
+                <w:rFonts w:ascii="Calibri" w:hAnsi="Calibri"/>
+                <w:color w:val="000000"/>
+              </w:rPr>
+              <w:t>2.857143</w:t>
+            </w:r>
+          </w:p>
+        </w:tc>
+        <w:tc>
+          <w:tcPr>
+            <w:tcW w:w="1494" w:type="dxa"/>
+            <w:vAlign w:val="bottom"/>
+          </w:tcPr>
+          <w:p>
+            <w:pPr>
+              <w:jc w:val="center"/>
+              <w:rPr>
+                <w:rFonts w:ascii="Calibri" w:hAnsi="Calibri"/>
+                <w:color w:val="000000"/>
+              </w:rPr>
+            </w:pPr>
+            <w:r>
+              <w:rPr>
+                <w:rFonts w:ascii="Calibri" w:hAnsi="Calibri"/>
+                <w:color w:val="000000"/>
+              </w:rPr>
+              <w:t>2.941176</w:t>
             </w:r>
           </w:p>
         </w:tc>
@@ -2232,7 +2436,7 @@
       <w:tr>
         <w:tc>
           <w:tcPr>
-            <w:tcW w:w="1162" w:type="dxa"/>
+            <w:tcW w:w="1857" w:type="dxa"/>
             <w:shd w:val="clear" w:color="auto" w:fill="BDD6EE" w:themeFill="accent1" w:themeFillTint="66"/>
           </w:tcPr>
           <w:p>
@@ -2244,40 +2448,88 @@
         <w:tc>
           <w:tcPr>
             <w:tcW w:w="1074" w:type="dxa"/>
-          </w:tcPr>
-          <w:p>
-            <w:r>
-              <w:t>42</w:t>
+            <w:vAlign w:val="bottom"/>
+          </w:tcPr>
+          <w:p>
+            <w:pPr>
+              <w:jc w:val="center"/>
+              <w:rPr>
+                <w:rFonts w:ascii="Calibri" w:hAnsi="Calibri"/>
+                <w:color w:val="000000"/>
+              </w:rPr>
+            </w:pPr>
+            <w:r>
+              <w:rPr>
+                <w:rFonts w:ascii="Calibri" w:hAnsi="Calibri"/>
+                <w:color w:val="000000"/>
+              </w:rPr>
+              <w:t>2.380952</w:t>
             </w:r>
           </w:p>
         </w:tc>
         <w:tc>
           <w:tcPr>
             <w:tcW w:w="1049" w:type="dxa"/>
-          </w:tcPr>
-          <w:p>
-            <w:r>
-              <w:t>37</w:t>
+            <w:vAlign w:val="bottom"/>
+          </w:tcPr>
+          <w:p>
+            <w:pPr>
+              <w:jc w:val="center"/>
+              <w:rPr>
+                <w:rFonts w:ascii="Calibri" w:hAnsi="Calibri"/>
+                <w:color w:val="000000"/>
+              </w:rPr>
+            </w:pPr>
+            <w:r>
+              <w:rPr>
+                <w:rFonts w:ascii="Calibri" w:hAnsi="Calibri"/>
+                <w:color w:val="000000"/>
+              </w:rPr>
+              <w:t>2.702703</w:t>
             </w:r>
           </w:p>
         </w:tc>
         <w:tc>
           <w:tcPr>
             <w:tcW w:w="1033" w:type="dxa"/>
-          </w:tcPr>
-          <w:p>
-            <w:r>
-              <w:t>37</w:t>
-            </w:r>
-          </w:p>
-        </w:tc>
-        <w:tc>
-          <w:tcPr>
-            <w:tcW w:w="1099" w:type="dxa"/>
-          </w:tcPr>
-          <w:p>
-            <w:r>
-              <w:t>36</w:t>
+            <w:vAlign w:val="bottom"/>
+          </w:tcPr>
+          <w:p>
+            <w:pPr>
+              <w:jc w:val="center"/>
+              <w:rPr>
+                <w:rFonts w:ascii="Calibri" w:hAnsi="Calibri"/>
+                <w:color w:val="000000"/>
+              </w:rPr>
+            </w:pPr>
+            <w:r>
+              <w:rPr>
+                <w:rFonts w:ascii="Calibri" w:hAnsi="Calibri"/>
+                <w:color w:val="000000"/>
+              </w:rPr>
+              <w:t>2.702703</w:t>
+            </w:r>
+          </w:p>
+        </w:tc>
+        <w:tc>
+          <w:tcPr>
+            <w:tcW w:w="1494" w:type="dxa"/>
+            <w:vAlign w:val="bottom"/>
+          </w:tcPr>
+          <w:p>
+            <w:pPr>
+              <w:jc w:val="center"/>
+              <w:rPr>
+                <w:rFonts w:ascii="Calibri" w:hAnsi="Calibri"/>
+                <w:color w:val="000000"/>
+              </w:rPr>
+            </w:pPr>
+            <w:r>
+              <w:rPr>
+                <w:rFonts w:ascii="Calibri" w:hAnsi="Calibri"/>
+                <w:color w:val="000000"/>
+              </w:rPr>
+              <w:t>2.777778</w:t>
             </w:r>
           </w:p>
         </w:tc>
@@ -2285,7 +2537,7 @@
       <w:tr>
         <w:tc>
           <w:tcPr>
-            <w:tcW w:w="1162" w:type="dxa"/>
+            <w:tcW w:w="1857" w:type="dxa"/>
             <w:shd w:val="clear" w:color="auto" w:fill="BDD6EE" w:themeFill="accent1" w:themeFillTint="66"/>
           </w:tcPr>
           <w:p>
@@ -2297,40 +2549,88 @@
         <w:tc>
           <w:tcPr>
             <w:tcW w:w="1074" w:type="dxa"/>
-          </w:tcPr>
-          <w:p>
-            <w:r>
-              <w:t>106</w:t>
+            <w:vAlign w:val="bottom"/>
+          </w:tcPr>
+          <w:p>
+            <w:pPr>
+              <w:jc w:val="center"/>
+              <w:rPr>
+                <w:rFonts w:ascii="Calibri" w:hAnsi="Calibri"/>
+                <w:color w:val="000000"/>
+              </w:rPr>
+            </w:pPr>
+            <w:r>
+              <w:rPr>
+                <w:rFonts w:ascii="Calibri" w:hAnsi="Calibri"/>
+                <w:color w:val="000000"/>
+              </w:rPr>
+              <w:t>0.943396</w:t>
             </w:r>
           </w:p>
         </w:tc>
         <w:tc>
           <w:tcPr>
             <w:tcW w:w="1049" w:type="dxa"/>
-          </w:tcPr>
-          <w:p>
-            <w:r>
-              <w:t>66</w:t>
+            <w:vAlign w:val="bottom"/>
+          </w:tcPr>
+          <w:p>
+            <w:pPr>
+              <w:jc w:val="center"/>
+              <w:rPr>
+                <w:rFonts w:ascii="Calibri" w:hAnsi="Calibri"/>
+                <w:color w:val="000000"/>
+              </w:rPr>
+            </w:pPr>
+            <w:r>
+              <w:rPr>
+                <w:rFonts w:ascii="Calibri" w:hAnsi="Calibri"/>
+                <w:color w:val="000000"/>
+              </w:rPr>
+              <w:t>1.515152</w:t>
             </w:r>
           </w:p>
         </w:tc>
         <w:tc>
           <w:tcPr>
             <w:tcW w:w="1033" w:type="dxa"/>
-          </w:tcPr>
-          <w:p>
-            <w:r>
-              <w:t>65</w:t>
-            </w:r>
-          </w:p>
-        </w:tc>
-        <w:tc>
-          <w:tcPr>
-            <w:tcW w:w="1099" w:type="dxa"/>
-          </w:tcPr>
-          <w:p>
-            <w:r>
-              <w:t>64</w:t>
+            <w:vAlign w:val="bottom"/>
+          </w:tcPr>
+          <w:p>
+            <w:pPr>
+              <w:jc w:val="center"/>
+              <w:rPr>
+                <w:rFonts w:ascii="Calibri" w:hAnsi="Calibri"/>
+                <w:color w:val="000000"/>
+              </w:rPr>
+            </w:pPr>
+            <w:r>
+              <w:rPr>
+                <w:rFonts w:ascii="Calibri" w:hAnsi="Calibri"/>
+                <w:color w:val="000000"/>
+              </w:rPr>
+              <w:t>1.538462</w:t>
+            </w:r>
+          </w:p>
+        </w:tc>
+        <w:tc>
+          <w:tcPr>
+            <w:tcW w:w="1494" w:type="dxa"/>
+            <w:vAlign w:val="bottom"/>
+          </w:tcPr>
+          <w:p>
+            <w:pPr>
+              <w:jc w:val="center"/>
+              <w:rPr>
+                <w:rFonts w:ascii="Calibri" w:hAnsi="Calibri"/>
+                <w:color w:val="000000"/>
+              </w:rPr>
+            </w:pPr>
+            <w:r>
+              <w:rPr>
+                <w:rFonts w:ascii="Calibri" w:hAnsi="Calibri"/>
+                <w:color w:val="000000"/>
+              </w:rPr>
+              <w:t>1.5625</w:t>
             </w:r>
           </w:p>
         </w:tc>
@@ -2338,7 +2638,7 @@
       <w:tr>
         <w:tc>
           <w:tcPr>
-            <w:tcW w:w="1162" w:type="dxa"/>
+            <w:tcW w:w="1857" w:type="dxa"/>
             <w:shd w:val="clear" w:color="auto" w:fill="BDD6EE" w:themeFill="accent1" w:themeFillTint="66"/>
           </w:tcPr>
           <w:p>
@@ -2350,40 +2650,88 @@
         <w:tc>
           <w:tcPr>
             <w:tcW w:w="1074" w:type="dxa"/>
-          </w:tcPr>
-          <w:p>
-            <w:r>
-              <w:t>140</w:t>
+            <w:vAlign w:val="bottom"/>
+          </w:tcPr>
+          <w:p>
+            <w:pPr>
+              <w:jc w:val="center"/>
+              <w:rPr>
+                <w:rFonts w:ascii="Calibri" w:hAnsi="Calibri"/>
+                <w:color w:val="000000"/>
+              </w:rPr>
+            </w:pPr>
+            <w:r>
+              <w:rPr>
+                <w:rFonts w:ascii="Calibri" w:hAnsi="Calibri"/>
+                <w:color w:val="000000"/>
+              </w:rPr>
+              <w:t>0.714286</w:t>
             </w:r>
           </w:p>
         </w:tc>
         <w:tc>
           <w:tcPr>
             <w:tcW w:w="1049" w:type="dxa"/>
-          </w:tcPr>
-          <w:p>
-            <w:r>
-              <w:t>130</w:t>
+            <w:vAlign w:val="bottom"/>
+          </w:tcPr>
+          <w:p>
+            <w:pPr>
+              <w:jc w:val="center"/>
+              <w:rPr>
+                <w:rFonts w:ascii="Calibri" w:hAnsi="Calibri"/>
+                <w:color w:val="000000"/>
+              </w:rPr>
+            </w:pPr>
+            <w:r>
+              <w:rPr>
+                <w:rFonts w:ascii="Calibri" w:hAnsi="Calibri"/>
+                <w:color w:val="000000"/>
+              </w:rPr>
+              <w:t>0.769231</w:t>
             </w:r>
           </w:p>
         </w:tc>
         <w:tc>
           <w:tcPr>
             <w:tcW w:w="1033" w:type="dxa"/>
-          </w:tcPr>
-          <w:p>
-            <w:r>
-              <w:t>135</w:t>
-            </w:r>
-          </w:p>
-        </w:tc>
-        <w:tc>
-          <w:tcPr>
-            <w:tcW w:w="1099" w:type="dxa"/>
-          </w:tcPr>
-          <w:p>
-            <w:r>
-              <w:t>----------</w:t>
+            <w:vAlign w:val="bottom"/>
+          </w:tcPr>
+          <w:p>
+            <w:pPr>
+              <w:jc w:val="center"/>
+              <w:rPr>
+                <w:rFonts w:ascii="Calibri" w:hAnsi="Calibri"/>
+                <w:color w:val="000000"/>
+              </w:rPr>
+            </w:pPr>
+            <w:r>
+              <w:rPr>
+                <w:rFonts w:ascii="Calibri" w:hAnsi="Calibri"/>
+                <w:color w:val="000000"/>
+              </w:rPr>
+              <w:t>0.740741</w:t>
+            </w:r>
+          </w:p>
+        </w:tc>
+        <w:tc>
+          <w:tcPr>
+            <w:tcW w:w="1494" w:type="dxa"/>
+            <w:vAlign w:val="bottom"/>
+          </w:tcPr>
+          <w:p>
+            <w:pPr>
+              <w:jc w:val="center"/>
+              <w:rPr>
+                <w:rFonts w:ascii="Calibri" w:hAnsi="Calibri"/>
+                <w:color w:val="000000"/>
+              </w:rPr>
+            </w:pPr>
+            <w:r>
+              <w:rPr>
+                <w:rFonts w:ascii="Calibri" w:hAnsi="Calibri"/>
+                <w:color w:val="000000"/>
+              </w:rPr>
+              <w:t>---------</w:t>
             </w:r>
           </w:p>
         </w:tc>
@@ -2391,7 +2739,7 @@
       <w:tr>
         <w:tc>
           <w:tcPr>
-            <w:tcW w:w="1162" w:type="dxa"/>
+            <w:tcW w:w="1857" w:type="dxa"/>
             <w:shd w:val="clear" w:color="auto" w:fill="BDD6EE" w:themeFill="accent1" w:themeFillTint="66"/>
           </w:tcPr>
           <w:p>
@@ -2403,40 +2751,88 @@
         <w:tc>
           <w:tcPr>
             <w:tcW w:w="1074" w:type="dxa"/>
-          </w:tcPr>
-          <w:p>
-            <w:r>
-              <w:t>54</w:t>
+            <w:vAlign w:val="bottom"/>
+          </w:tcPr>
+          <w:p>
+            <w:pPr>
+              <w:jc w:val="center"/>
+              <w:rPr>
+                <w:rFonts w:ascii="Calibri" w:hAnsi="Calibri"/>
+                <w:color w:val="000000"/>
+              </w:rPr>
+            </w:pPr>
+            <w:r>
+              <w:rPr>
+                <w:rFonts w:ascii="Calibri" w:hAnsi="Calibri"/>
+                <w:color w:val="000000"/>
+              </w:rPr>
+              <w:t>1.851852</w:t>
             </w:r>
           </w:p>
         </w:tc>
         <w:tc>
           <w:tcPr>
             <w:tcW w:w="1049" w:type="dxa"/>
-          </w:tcPr>
-          <w:p>
-            <w:r>
-              <w:t>52</w:t>
+            <w:vAlign w:val="bottom"/>
+          </w:tcPr>
+          <w:p>
+            <w:pPr>
+              <w:jc w:val="center"/>
+              <w:rPr>
+                <w:rFonts w:ascii="Calibri" w:hAnsi="Calibri"/>
+                <w:color w:val="000000"/>
+              </w:rPr>
+            </w:pPr>
+            <w:r>
+              <w:rPr>
+                <w:rFonts w:ascii="Calibri" w:hAnsi="Calibri"/>
+                <w:color w:val="000000"/>
+              </w:rPr>
+              <w:t>1.923077</w:t>
             </w:r>
           </w:p>
         </w:tc>
         <w:tc>
           <w:tcPr>
             <w:tcW w:w="1033" w:type="dxa"/>
-          </w:tcPr>
-          <w:p>
-            <w:r>
-              <w:t>52</w:t>
-            </w:r>
-          </w:p>
-        </w:tc>
-        <w:tc>
-          <w:tcPr>
-            <w:tcW w:w="1099" w:type="dxa"/>
-          </w:tcPr>
-          <w:p>
-            <w:r>
-              <w:t>52</w:t>
+            <w:vAlign w:val="bottom"/>
+          </w:tcPr>
+          <w:p>
+            <w:pPr>
+              <w:jc w:val="center"/>
+              <w:rPr>
+                <w:rFonts w:ascii="Calibri" w:hAnsi="Calibri"/>
+                <w:color w:val="000000"/>
+              </w:rPr>
+            </w:pPr>
+            <w:r>
+              <w:rPr>
+                <w:rFonts w:ascii="Calibri" w:hAnsi="Calibri"/>
+                <w:color w:val="000000"/>
+              </w:rPr>
+              <w:t>1.923077</w:t>
+            </w:r>
+          </w:p>
+        </w:tc>
+        <w:tc>
+          <w:tcPr>
+            <w:tcW w:w="1494" w:type="dxa"/>
+            <w:vAlign w:val="bottom"/>
+          </w:tcPr>
+          <w:p>
+            <w:pPr>
+              <w:jc w:val="center"/>
+              <w:rPr>
+                <w:rFonts w:ascii="Calibri" w:hAnsi="Calibri"/>
+                <w:color w:val="000000"/>
+              </w:rPr>
+            </w:pPr>
+            <w:r>
+              <w:rPr>
+                <w:rFonts w:ascii="Calibri" w:hAnsi="Calibri"/>
+                <w:color w:val="000000"/>
+              </w:rPr>
+              <w:t>1.923077</w:t>
             </w:r>
           </w:p>
         </w:tc>
@@ -2444,7 +2840,7 @@
       <w:tr>
         <w:tc>
           <w:tcPr>
-            <w:tcW w:w="1162" w:type="dxa"/>
+            <w:tcW w:w="1857" w:type="dxa"/>
             <w:shd w:val="clear" w:color="auto" w:fill="BDD6EE" w:themeFill="accent1" w:themeFillTint="66"/>
           </w:tcPr>
           <w:p>
@@ -2456,40 +2852,88 @@
         <w:tc>
           <w:tcPr>
             <w:tcW w:w="1074" w:type="dxa"/>
-          </w:tcPr>
-          <w:p>
-            <w:r>
-              <w:t>50</w:t>
+            <w:vAlign w:val="bottom"/>
+          </w:tcPr>
+          <w:p>
+            <w:pPr>
+              <w:jc w:val="center"/>
+              <w:rPr>
+                <w:rFonts w:ascii="Calibri" w:hAnsi="Calibri"/>
+                <w:color w:val="000000"/>
+              </w:rPr>
+            </w:pPr>
+            <w:r>
+              <w:rPr>
+                <w:rFonts w:ascii="Calibri" w:hAnsi="Calibri"/>
+                <w:color w:val="000000"/>
+              </w:rPr>
+              <w:t>2</w:t>
             </w:r>
           </w:p>
         </w:tc>
         <w:tc>
           <w:tcPr>
             <w:tcW w:w="1049" w:type="dxa"/>
-          </w:tcPr>
-          <w:p>
-            <w:r>
-              <w:t>42</w:t>
+            <w:vAlign w:val="bottom"/>
+          </w:tcPr>
+          <w:p>
+            <w:pPr>
+              <w:jc w:val="center"/>
+              <w:rPr>
+                <w:rFonts w:ascii="Calibri" w:hAnsi="Calibri"/>
+                <w:color w:val="000000"/>
+              </w:rPr>
+            </w:pPr>
+            <w:r>
+              <w:rPr>
+                <w:rFonts w:ascii="Calibri" w:hAnsi="Calibri"/>
+                <w:color w:val="000000"/>
+              </w:rPr>
+              <w:t>2.380952</w:t>
             </w:r>
           </w:p>
         </w:tc>
         <w:tc>
           <w:tcPr>
             <w:tcW w:w="1033" w:type="dxa"/>
-          </w:tcPr>
-          <w:p>
-            <w:r>
-              <w:t>44</w:t>
-            </w:r>
-          </w:p>
-        </w:tc>
-        <w:tc>
-          <w:tcPr>
-            <w:tcW w:w="1099" w:type="dxa"/>
-          </w:tcPr>
-          <w:p>
-            <w:r>
-              <w:t>43</w:t>
+            <w:vAlign w:val="bottom"/>
+          </w:tcPr>
+          <w:p>
+            <w:pPr>
+              <w:jc w:val="center"/>
+              <w:rPr>
+                <w:rFonts w:ascii="Calibri" w:hAnsi="Calibri"/>
+                <w:color w:val="000000"/>
+              </w:rPr>
+            </w:pPr>
+            <w:r>
+              <w:rPr>
+                <w:rFonts w:ascii="Calibri" w:hAnsi="Calibri"/>
+                <w:color w:val="000000"/>
+              </w:rPr>
+              <w:t>2.272727</w:t>
+            </w:r>
+          </w:p>
+        </w:tc>
+        <w:tc>
+          <w:tcPr>
+            <w:tcW w:w="1494" w:type="dxa"/>
+            <w:vAlign w:val="bottom"/>
+          </w:tcPr>
+          <w:p>
+            <w:pPr>
+              <w:jc w:val="center"/>
+              <w:rPr>
+                <w:rFonts w:ascii="Calibri" w:hAnsi="Calibri"/>
+                <w:color w:val="000000"/>
+              </w:rPr>
+            </w:pPr>
+            <w:r>
+              <w:rPr>
+                <w:rFonts w:ascii="Calibri" w:hAnsi="Calibri"/>
+                <w:color w:val="000000"/>
+              </w:rPr>
+              <w:t>2.325581</w:t>
             </w:r>
           </w:p>
         </w:tc>
@@ -2497,7 +2941,7 @@
       <w:tr>
         <w:tc>
           <w:tcPr>
-            <w:tcW w:w="1162" w:type="dxa"/>
+            <w:tcW w:w="1857" w:type="dxa"/>
             <w:shd w:val="clear" w:color="auto" w:fill="BDD6EE" w:themeFill="accent1" w:themeFillTint="66"/>
           </w:tcPr>
           <w:p>
@@ -2509,40 +2953,88 @@
         <w:tc>
           <w:tcPr>
             <w:tcW w:w="1074" w:type="dxa"/>
-          </w:tcPr>
-          <w:p>
-            <w:r>
-              <w:t>138</w:t>
+            <w:vAlign w:val="bottom"/>
+          </w:tcPr>
+          <w:p>
+            <w:pPr>
+              <w:jc w:val="center"/>
+              <w:rPr>
+                <w:rFonts w:ascii="Calibri" w:hAnsi="Calibri"/>
+                <w:color w:val="000000"/>
+              </w:rPr>
+            </w:pPr>
+            <w:r>
+              <w:rPr>
+                <w:rFonts w:ascii="Calibri" w:hAnsi="Calibri"/>
+                <w:color w:val="000000"/>
+              </w:rPr>
+              <w:t>0.724638</w:t>
             </w:r>
           </w:p>
         </w:tc>
         <w:tc>
           <w:tcPr>
             <w:tcW w:w="1049" w:type="dxa"/>
-          </w:tcPr>
-          <w:p>
-            <w:r>
-              <w:t>131</w:t>
+            <w:vAlign w:val="bottom"/>
+          </w:tcPr>
+          <w:p>
+            <w:pPr>
+              <w:jc w:val="center"/>
+              <w:rPr>
+                <w:rFonts w:ascii="Calibri" w:hAnsi="Calibri"/>
+                <w:color w:val="000000"/>
+              </w:rPr>
+            </w:pPr>
+            <w:r>
+              <w:rPr>
+                <w:rFonts w:ascii="Calibri" w:hAnsi="Calibri"/>
+                <w:color w:val="000000"/>
+              </w:rPr>
+              <w:t>0.763359</w:t>
             </w:r>
           </w:p>
         </w:tc>
         <w:tc>
           <w:tcPr>
             <w:tcW w:w="1033" w:type="dxa"/>
-          </w:tcPr>
-          <w:p>
-            <w:r>
-              <w:t>131</w:t>
-            </w:r>
-          </w:p>
-        </w:tc>
-        <w:tc>
-          <w:tcPr>
-            <w:tcW w:w="1099" w:type="dxa"/>
-          </w:tcPr>
-          <w:p>
-            <w:r>
-              <w:t>----------</w:t>
+            <w:vAlign w:val="bottom"/>
+          </w:tcPr>
+          <w:p>
+            <w:pPr>
+              <w:jc w:val="center"/>
+              <w:rPr>
+                <w:rFonts w:ascii="Calibri" w:hAnsi="Calibri"/>
+                <w:color w:val="000000"/>
+              </w:rPr>
+            </w:pPr>
+            <w:r>
+              <w:rPr>
+                <w:rFonts w:ascii="Calibri" w:hAnsi="Calibri"/>
+                <w:color w:val="000000"/>
+              </w:rPr>
+              <w:t>0.763359</w:t>
+            </w:r>
+          </w:p>
+        </w:tc>
+        <w:tc>
+          <w:tcPr>
+            <w:tcW w:w="1494" w:type="dxa"/>
+            <w:vAlign w:val="bottom"/>
+          </w:tcPr>
+          <w:p>
+            <w:pPr>
+              <w:jc w:val="center"/>
+              <w:rPr>
+                <w:rFonts w:ascii="Calibri" w:hAnsi="Calibri"/>
+                <w:color w:val="000000"/>
+              </w:rPr>
+            </w:pPr>
+            <w:r>
+              <w:rPr>
+                <w:rFonts w:ascii="Calibri" w:hAnsi="Calibri"/>
+                <w:color w:val="000000"/>
+              </w:rPr>
+              <w:t>---------</w:t>
             </w:r>
           </w:p>
         </w:tc>
@@ -2550,7 +3042,7 @@
       <w:tr>
         <w:tc>
           <w:tcPr>
-            <w:tcW w:w="1162" w:type="dxa"/>
+            <w:tcW w:w="1857" w:type="dxa"/>
             <w:shd w:val="clear" w:color="auto" w:fill="BDD6EE" w:themeFill="accent1" w:themeFillTint="66"/>
           </w:tcPr>
           <w:p>
@@ -2562,40 +3054,88 @@
         <w:tc>
           <w:tcPr>
             <w:tcW w:w="1074" w:type="dxa"/>
-          </w:tcPr>
-          <w:p>
-            <w:r>
-              <w:t>52</w:t>
+            <w:vAlign w:val="bottom"/>
+          </w:tcPr>
+          <w:p>
+            <w:pPr>
+              <w:jc w:val="center"/>
+              <w:rPr>
+                <w:rFonts w:ascii="Calibri" w:hAnsi="Calibri"/>
+                <w:color w:val="000000"/>
+              </w:rPr>
+            </w:pPr>
+            <w:r>
+              <w:rPr>
+                <w:rFonts w:ascii="Calibri" w:hAnsi="Calibri"/>
+                <w:color w:val="000000"/>
+              </w:rPr>
+              <w:t>1.923077</w:t>
             </w:r>
           </w:p>
         </w:tc>
         <w:tc>
           <w:tcPr>
             <w:tcW w:w="1049" w:type="dxa"/>
-          </w:tcPr>
-          <w:p>
-            <w:r>
-              <w:t>51</w:t>
+            <w:vAlign w:val="bottom"/>
+          </w:tcPr>
+          <w:p>
+            <w:pPr>
+              <w:jc w:val="center"/>
+              <w:rPr>
+                <w:rFonts w:ascii="Calibri" w:hAnsi="Calibri"/>
+                <w:color w:val="000000"/>
+              </w:rPr>
+            </w:pPr>
+            <w:r>
+              <w:rPr>
+                <w:rFonts w:ascii="Calibri" w:hAnsi="Calibri"/>
+                <w:color w:val="000000"/>
+              </w:rPr>
+              <w:t>1.960784</w:t>
             </w:r>
           </w:p>
         </w:tc>
         <w:tc>
           <w:tcPr>
             <w:tcW w:w="1033" w:type="dxa"/>
-          </w:tcPr>
-          <w:p>
-            <w:r>
-              <w:t>51</w:t>
-            </w:r>
-          </w:p>
-        </w:tc>
-        <w:tc>
-          <w:tcPr>
-            <w:tcW w:w="1099" w:type="dxa"/>
-          </w:tcPr>
-          <w:p>
-            <w:r>
-              <w:t>50</w:t>
+            <w:vAlign w:val="bottom"/>
+          </w:tcPr>
+          <w:p>
+            <w:pPr>
+              <w:jc w:val="center"/>
+              <w:rPr>
+                <w:rFonts w:ascii="Calibri" w:hAnsi="Calibri"/>
+                <w:color w:val="000000"/>
+              </w:rPr>
+            </w:pPr>
+            <w:r>
+              <w:rPr>
+                <w:rFonts w:ascii="Calibri" w:hAnsi="Calibri"/>
+                <w:color w:val="000000"/>
+              </w:rPr>
+              <w:t>1.960784</w:t>
+            </w:r>
+          </w:p>
+        </w:tc>
+        <w:tc>
+          <w:tcPr>
+            <w:tcW w:w="1494" w:type="dxa"/>
+            <w:vAlign w:val="bottom"/>
+          </w:tcPr>
+          <w:p>
+            <w:pPr>
+              <w:jc w:val="center"/>
+              <w:rPr>
+                <w:rFonts w:ascii="Calibri" w:hAnsi="Calibri"/>
+                <w:color w:val="000000"/>
+              </w:rPr>
+            </w:pPr>
+            <w:r>
+              <w:rPr>
+                <w:rFonts w:ascii="Calibri" w:hAnsi="Calibri"/>
+                <w:color w:val="000000"/>
+              </w:rPr>
+              <w:t>2</w:t>
             </w:r>
           </w:p>
         </w:tc>
@@ -2603,7 +3143,7 @@
       <w:tr>
         <w:tc>
           <w:tcPr>
-            <w:tcW w:w="1162" w:type="dxa"/>
+            <w:tcW w:w="1857" w:type="dxa"/>
             <w:shd w:val="clear" w:color="auto" w:fill="BDD6EE" w:themeFill="accent1" w:themeFillTint="66"/>
           </w:tcPr>
           <w:p>
@@ -2615,40 +3155,88 @@
         <w:tc>
           <w:tcPr>
             <w:tcW w:w="1074" w:type="dxa"/>
-          </w:tcPr>
-          <w:p>
-            <w:r>
-              <w:t>73</w:t>
+            <w:vAlign w:val="bottom"/>
+          </w:tcPr>
+          <w:p>
+            <w:pPr>
+              <w:jc w:val="center"/>
+              <w:rPr>
+                <w:rFonts w:ascii="Calibri" w:hAnsi="Calibri"/>
+                <w:color w:val="000000"/>
+              </w:rPr>
+            </w:pPr>
+            <w:r>
+              <w:rPr>
+                <w:rFonts w:ascii="Calibri" w:hAnsi="Calibri"/>
+                <w:color w:val="000000"/>
+              </w:rPr>
+              <w:t>1.369863</w:t>
             </w:r>
           </w:p>
         </w:tc>
         <w:tc>
           <w:tcPr>
             <w:tcW w:w="1049" w:type="dxa"/>
-          </w:tcPr>
-          <w:p>
-            <w:r>
-              <w:t>11</w:t>
+            <w:vAlign w:val="bottom"/>
+          </w:tcPr>
+          <w:p>
+            <w:pPr>
+              <w:jc w:val="center"/>
+              <w:rPr>
+                <w:rFonts w:ascii="Calibri" w:hAnsi="Calibri"/>
+                <w:color w:val="000000"/>
+              </w:rPr>
+            </w:pPr>
+            <w:r>
+              <w:rPr>
+                <w:rFonts w:ascii="Calibri" w:hAnsi="Calibri"/>
+                <w:color w:val="000000"/>
+              </w:rPr>
+              <w:t>9.090909</w:t>
             </w:r>
           </w:p>
         </w:tc>
         <w:tc>
           <w:tcPr>
             <w:tcW w:w="1033" w:type="dxa"/>
-          </w:tcPr>
-          <w:p>
-            <w:r>
-              <w:t>43</w:t>
-            </w:r>
-          </w:p>
-        </w:tc>
-        <w:tc>
-          <w:tcPr>
-            <w:tcW w:w="1099" w:type="dxa"/>
-          </w:tcPr>
-          <w:p>
-            <w:r>
-              <w:t>41</w:t>
+            <w:vAlign w:val="bottom"/>
+          </w:tcPr>
+          <w:p>
+            <w:pPr>
+              <w:jc w:val="center"/>
+              <w:rPr>
+                <w:rFonts w:ascii="Calibri" w:hAnsi="Calibri"/>
+                <w:color w:val="000000"/>
+              </w:rPr>
+            </w:pPr>
+            <w:r>
+              <w:rPr>
+                <w:rFonts w:ascii="Calibri" w:hAnsi="Calibri"/>
+                <w:color w:val="000000"/>
+              </w:rPr>
+              <w:t>2.325581</w:t>
+            </w:r>
+          </w:p>
+        </w:tc>
+        <w:tc>
+          <w:tcPr>
+            <w:tcW w:w="1494" w:type="dxa"/>
+            <w:vAlign w:val="bottom"/>
+          </w:tcPr>
+          <w:p>
+            <w:pPr>
+              <w:jc w:val="center"/>
+              <w:rPr>
+                <w:rFonts w:ascii="Calibri" w:hAnsi="Calibri"/>
+                <w:color w:val="000000"/>
+              </w:rPr>
+            </w:pPr>
+            <w:r>
+              <w:rPr>
+                <w:rFonts w:ascii="Calibri" w:hAnsi="Calibri"/>
+                <w:color w:val="000000"/>
+              </w:rPr>
+              <w:t>2.439024</w:t>
             </w:r>
           </w:p>
         </w:tc>
@@ -2656,7 +3244,7 @@
       <w:tr>
         <w:tc>
           <w:tcPr>
-            <w:tcW w:w="1162" w:type="dxa"/>
+            <w:tcW w:w="1857" w:type="dxa"/>
             <w:shd w:val="clear" w:color="auto" w:fill="BDD6EE" w:themeFill="accent1" w:themeFillTint="66"/>
           </w:tcPr>
           <w:p>
@@ -2668,40 +3256,88 @@
         <w:tc>
           <w:tcPr>
             <w:tcW w:w="1074" w:type="dxa"/>
-          </w:tcPr>
-          <w:p>
-            <w:r>
-              <w:t>0.4</w:t>
+            <w:vAlign w:val="bottom"/>
+          </w:tcPr>
+          <w:p>
+            <w:pPr>
+              <w:jc w:val="center"/>
+              <w:rPr>
+                <w:rFonts w:ascii="Calibri" w:hAnsi="Calibri"/>
+                <w:color w:val="000000"/>
+              </w:rPr>
+            </w:pPr>
+            <w:r>
+              <w:rPr>
+                <w:rFonts w:ascii="Calibri" w:hAnsi="Calibri"/>
+                <w:color w:val="000000"/>
+              </w:rPr>
+              <w:t>250</w:t>
             </w:r>
           </w:p>
         </w:tc>
         <w:tc>
           <w:tcPr>
             <w:tcW w:w="1049" w:type="dxa"/>
-          </w:tcPr>
-          <w:p>
-            <w:r>
-              <w:t>0.4</w:t>
+            <w:vAlign w:val="bottom"/>
+          </w:tcPr>
+          <w:p>
+            <w:pPr>
+              <w:jc w:val="center"/>
+              <w:rPr>
+                <w:rFonts w:ascii="Calibri" w:hAnsi="Calibri"/>
+                <w:color w:val="000000"/>
+              </w:rPr>
+            </w:pPr>
+            <w:r>
+              <w:rPr>
+                <w:rFonts w:ascii="Calibri" w:hAnsi="Calibri"/>
+                <w:color w:val="000000"/>
+              </w:rPr>
+              <w:t>250</w:t>
             </w:r>
           </w:p>
         </w:tc>
         <w:tc>
           <w:tcPr>
             <w:tcW w:w="1033" w:type="dxa"/>
-          </w:tcPr>
-          <w:p>
-            <w:r>
-              <w:t>0.4</w:t>
-            </w:r>
-          </w:p>
-        </w:tc>
-        <w:tc>
-          <w:tcPr>
-            <w:tcW w:w="1099" w:type="dxa"/>
-          </w:tcPr>
-          <w:p>
-            <w:r>
-              <w:t>0.4</w:t>
+            <w:vAlign w:val="bottom"/>
+          </w:tcPr>
+          <w:p>
+            <w:pPr>
+              <w:jc w:val="center"/>
+              <w:rPr>
+                <w:rFonts w:ascii="Calibri" w:hAnsi="Calibri"/>
+                <w:color w:val="000000"/>
+              </w:rPr>
+            </w:pPr>
+            <w:r>
+              <w:rPr>
+                <w:rFonts w:ascii="Calibri" w:hAnsi="Calibri"/>
+                <w:color w:val="000000"/>
+              </w:rPr>
+              <w:t>250</w:t>
+            </w:r>
+          </w:p>
+        </w:tc>
+        <w:tc>
+          <w:tcPr>
+            <w:tcW w:w="1494" w:type="dxa"/>
+            <w:vAlign w:val="bottom"/>
+          </w:tcPr>
+          <w:p>
+            <w:pPr>
+              <w:jc w:val="center"/>
+              <w:rPr>
+                <w:rFonts w:ascii="Calibri" w:hAnsi="Calibri"/>
+                <w:color w:val="000000"/>
+              </w:rPr>
+            </w:pPr>
+            <w:r>
+              <w:rPr>
+                <w:rFonts w:ascii="Calibri" w:hAnsi="Calibri"/>
+                <w:color w:val="000000"/>
+              </w:rPr>
+              <w:t>250</w:t>
             </w:r>
           </w:p>
         </w:tc>
@@ -2709,7 +3345,7 @@
       <w:tr>
         <w:tc>
           <w:tcPr>
-            <w:tcW w:w="1162" w:type="dxa"/>
+            <w:tcW w:w="1857" w:type="dxa"/>
             <w:shd w:val="clear" w:color="auto" w:fill="BDD6EE" w:themeFill="accent1" w:themeFillTint="66"/>
           </w:tcPr>
           <w:p>
@@ -2721,42 +3357,88 @@
         <w:tc>
           <w:tcPr>
             <w:tcW w:w="1074" w:type="dxa"/>
-          </w:tcPr>
-          <w:p>
-            <w:r>
-              <w:t>1.01</w:t>
-            </w:r>
-            <w:bookmarkStart w:id="0" w:name="_GoBack"/>
-            <w:bookmarkEnd w:id="0"/>
+            <w:vAlign w:val="bottom"/>
+          </w:tcPr>
+          <w:p>
+            <w:pPr>
+              <w:jc w:val="center"/>
+              <w:rPr>
+                <w:rFonts w:ascii="Calibri" w:hAnsi="Calibri"/>
+                <w:color w:val="000000"/>
+              </w:rPr>
+            </w:pPr>
+            <w:r>
+              <w:rPr>
+                <w:rFonts w:ascii="Calibri" w:hAnsi="Calibri"/>
+                <w:color w:val="000000"/>
+              </w:rPr>
+              <w:t>99.0099</w:t>
+            </w:r>
           </w:p>
         </w:tc>
         <w:tc>
           <w:tcPr>
             <w:tcW w:w="1049" w:type="dxa"/>
-          </w:tcPr>
-          <w:p>
-            <w:r>
-              <w:t>40</w:t>
+            <w:vAlign w:val="bottom"/>
+          </w:tcPr>
+          <w:p>
+            <w:pPr>
+              <w:jc w:val="center"/>
+              <w:rPr>
+                <w:rFonts w:ascii="Calibri" w:hAnsi="Calibri"/>
+                <w:color w:val="000000"/>
+              </w:rPr>
+            </w:pPr>
+            <w:r>
+              <w:rPr>
+                <w:rFonts w:ascii="Calibri" w:hAnsi="Calibri"/>
+                <w:color w:val="000000"/>
+              </w:rPr>
+              <w:t>2.5</w:t>
             </w:r>
           </w:p>
         </w:tc>
         <w:tc>
           <w:tcPr>
             <w:tcW w:w="1033" w:type="dxa"/>
-          </w:tcPr>
-          <w:p>
-            <w:r>
-              <w:t>40</w:t>
-            </w:r>
-          </w:p>
-        </w:tc>
-        <w:tc>
-          <w:tcPr>
-            <w:tcW w:w="1099" w:type="dxa"/>
-          </w:tcPr>
-          <w:p>
-            <w:r>
-              <w:t>40</w:t>
+            <w:vAlign w:val="bottom"/>
+          </w:tcPr>
+          <w:p>
+            <w:pPr>
+              <w:jc w:val="center"/>
+              <w:rPr>
+                <w:rFonts w:ascii="Calibri" w:hAnsi="Calibri"/>
+                <w:color w:val="000000"/>
+              </w:rPr>
+            </w:pPr>
+            <w:r>
+              <w:rPr>
+                <w:rFonts w:ascii="Calibri" w:hAnsi="Calibri"/>
+                <w:color w:val="000000"/>
+              </w:rPr>
+              <w:t>2.5</w:t>
+            </w:r>
+          </w:p>
+        </w:tc>
+        <w:tc>
+          <w:tcPr>
+            <w:tcW w:w="1494" w:type="dxa"/>
+            <w:vAlign w:val="bottom"/>
+          </w:tcPr>
+          <w:p>
+            <w:pPr>
+              <w:jc w:val="center"/>
+              <w:rPr>
+                <w:rFonts w:ascii="Calibri" w:hAnsi="Calibri"/>
+                <w:color w:val="000000"/>
+              </w:rPr>
+            </w:pPr>
+            <w:r>
+              <w:rPr>
+                <w:rFonts w:ascii="Calibri" w:hAnsi="Calibri"/>
+                <w:color w:val="000000"/>
+              </w:rPr>
+              <w:t>2.5</w:t>
             </w:r>
           </w:p>
         </w:tc>
@@ -2774,6 +3456,48 @@
       <w:r>
         <w:t>Note: Compress.exe refused to work on Frosty and Lego-big. I believe this is because their formats mean they were already more or less maximally compressed.</w:t>
       </w:r>
+    </w:p>
+    <w:p>
+      <w:pPr>
+        <w:pStyle w:val="ListParagraph"/>
+        <w:numPr>
+          <w:ilvl w:val="0"/>
+          <w:numId w:val="24"/>
+        </w:numPr>
+      </w:pPr>
+      <w:r>
+        <w:t>Note II: I originally calculated the Compression ratio in the inverse way, and recorded them as percentages. As such, the data in each entry is now (prev / 100)^-1</w:t>
+      </w:r>
+    </w:p>
+    <w:p/>
+    <w:p/>
+    <w:p/>
+    <w:p/>
+    <w:p/>
+    <w:p/>
+    <w:p/>
+    <w:p/>
+    <w:p/>
+    <w:p/>
+    <w:p/>
+    <w:p/>
+    <w:p/>
+    <w:p/>
+    <w:p/>
+    <w:p/>
+    <w:p/>
+    <w:p/>
+    <w:p/>
+    <w:p/>
+    <w:p/>
+    <w:p/>
+    <w:p/>
+    <w:p/>
+    <w:p/>
+    <w:p/>
+    <w:p>
+      <w:bookmarkStart w:id="0" w:name="_GoBack"/>
+      <w:bookmarkEnd w:id="0"/>
     </w:p>
     <w:sectPr>
       <w:pgSz w:w="12240" w:h="15840"/>

</xml_diff>

<commit_message>
Finally finished. Just gonna upload this, and quit.
</commit_message>
<xml_diff>
--- a/Proj3AnalysisPaper.docx
+++ b/Proj3AnalysisPaper.docx
@@ -1,6 +1,6 @@
 
 <file path=word/document.xml><?xml version="1.0" encoding="utf-8"?>
-<w:document xmlns:wpc="http://schemas.microsoft.com/office/word/2010/wordprocessingCanvas" xmlns:mc="http://schemas.openxmlformats.org/markup-compatibility/2006" xmlns:o="urn:schemas-microsoft-com:office:office" xmlns:r="http://schemas.openxmlformats.org/officeDocument/2006/relationships" xmlns:m="http://schemas.openxmlformats.org/officeDocument/2006/math" xmlns:v="urn:schemas-microsoft-com:vml" xmlns:wp14="http://schemas.microsoft.com/office/word/2010/wordprocessingDrawing" xmlns:wp="http://schemas.openxmlformats.org/drawingml/2006/wordprocessingDrawing" xmlns:w10="urn:schemas-microsoft-com:office:word" xmlns:w="http://schemas.openxmlformats.org/wordprocessingml/2006/main" xmlns:w14="http://schemas.microsoft.com/office/word/2010/wordml" xmlns:w15="http://schemas.microsoft.com/office/word/2012/wordml" xmlns:wpg="http://schemas.microsoft.com/office/word/2010/wordprocessingGroup" xmlns:wpi="http://schemas.microsoft.com/office/word/2010/wordprocessingInk" xmlns:wne="http://schemas.microsoft.com/office/word/2006/wordml" xmlns:wps="http://schemas.microsoft.com/office/word/2010/wordprocessingShape" mc:Ignorable="w14 w15 wp14">
+<w:document xmlns:wpc="http://schemas.microsoft.com/office/word/2010/wordprocessingCanvas" xmlns:cx="http://schemas.microsoft.com/office/drawing/2014/chartex" xmlns:cx1="http://schemas.microsoft.com/office/drawing/2015/9/8/chartex" xmlns:cx2="http://schemas.microsoft.com/office/drawing/2015/10/21/chartex" xmlns:cx3="http://schemas.microsoft.com/office/drawing/2016/5/9/chartex" xmlns:cx4="http://schemas.microsoft.com/office/drawing/2016/5/10/chartex" xmlns:cx5="http://schemas.microsoft.com/office/drawing/2016/5/11/chartex" xmlns:cx6="http://schemas.microsoft.com/office/drawing/2016/5/12/chartex" xmlns:cx7="http://schemas.microsoft.com/office/drawing/2016/5/13/chartex" xmlns:cx8="http://schemas.microsoft.com/office/drawing/2016/5/14/chartex" xmlns:mc="http://schemas.openxmlformats.org/markup-compatibility/2006" xmlns:aink="http://schemas.microsoft.com/office/drawing/2016/ink" xmlns:am3d="http://schemas.microsoft.com/office/drawing/2017/model3d" xmlns:o="urn:schemas-microsoft-com:office:office" xmlns:r="http://schemas.openxmlformats.org/officeDocument/2006/relationships" xmlns:m="http://schemas.openxmlformats.org/officeDocument/2006/math" xmlns:v="urn:schemas-microsoft-com:vml" xmlns:wp14="http://schemas.microsoft.com/office/word/2010/wordprocessingDrawing" xmlns:wp="http://schemas.openxmlformats.org/drawingml/2006/wordprocessingDrawing" xmlns:w10="urn:schemas-microsoft-com:office:word" xmlns:w="http://schemas.openxmlformats.org/wordprocessingml/2006/main" xmlns:w14="http://schemas.microsoft.com/office/word/2010/wordml" xmlns:w15="http://schemas.microsoft.com/office/word/2012/wordml" xmlns:w16cid="http://schemas.microsoft.com/office/word/2016/wordml/cid" xmlns:w16se="http://schemas.microsoft.com/office/word/2015/wordml/symex" xmlns:wpg="http://schemas.microsoft.com/office/word/2010/wordprocessingGroup" xmlns:wpi="http://schemas.microsoft.com/office/word/2010/wordprocessingInk" xmlns:wne="http://schemas.microsoft.com/office/word/2006/wordml" xmlns:wps="http://schemas.microsoft.com/office/word/2010/wordprocessingShape" mc:Ignorable="w14 w15 w16se w16cid wp14">
   <w:body>
     <w:tbl>
       <w:tblPr>
@@ -3466,8 +3466,124 @@
         </w:numPr>
       </w:pPr>
       <w:r>
-        <w:t>Note II: I originally calculated the Compression ratio in the inverse way, and recorded them as percentages. As such, the data in each entry is now (prev / 100)^-1</w:t>
+        <w:t xml:space="preserve">Note II: I originally calculated the Compression ratio in the inverse </w:t>
       </w:r>
+      <w:proofErr w:type="gramStart"/>
+      <w:r>
+        <w:t>way, and</w:t>
+      </w:r>
+      <w:proofErr w:type="gramEnd"/>
+      <w:r>
+        <w:t xml:space="preserve"> recorded them as percentages. As such, the data in each entry is now (</w:t>
+      </w:r>
+      <w:proofErr w:type="spellStart"/>
+      <w:r>
+        <w:t>prev</w:t>
+      </w:r>
+      <w:proofErr w:type="spellEnd"/>
+      <w:r>
+        <w:t xml:space="preserve"> / </w:t>
+      </w:r>
+      <w:proofErr w:type="gramStart"/>
+      <w:r>
+        <w:t>100)^</w:t>
+      </w:r>
+      <w:proofErr w:type="gramEnd"/>
+      <w:r>
+        <w:t>-1</w:t>
+      </w:r>
+    </w:p>
+    <w:p/>
+    <w:p>
+      <w:pPr>
+        <w:spacing w:line="480" w:lineRule="auto"/>
+        <w:ind w:left="360" w:firstLine="360"/>
+      </w:pPr>
+      <w:r>
+        <w:t xml:space="preserve">Analysis portion: As expected, Compress.exe was more that obviously the leader. It was faster, more efficient, and made better on-average decisions than my program could have. I attribute this to the fact that it is the de-facto compression algorithm of </w:t>
+      </w:r>
+      <w:proofErr w:type="spellStart"/>
+      <w:proofErr w:type="gramStart"/>
+      <w:r>
+        <w:t>linux</w:t>
+      </w:r>
+      <w:proofErr w:type="spellEnd"/>
+      <w:r>
+        <w:t>, and</w:t>
+      </w:r>
+      <w:proofErr w:type="gramEnd"/>
+      <w:r>
+        <w:t xml:space="preserve"> has thus received the benefit of scrutiny from the sharpest minds on the internet and around the globe. I of course don’t know the exact implementation, but I expect it would utilize the same LZW algorithm I used in a slightly more elegant way, as well as sensing other parameters about the input files to </w:t>
+      </w:r>
+      <w:r>
+        <w:t xml:space="preserve">decide </w:t>
+      </w:r>
+      <w:proofErr w:type="gramStart"/>
+      <w:r>
+        <w:t>whether or not</w:t>
+      </w:r>
+      <w:proofErr w:type="gramEnd"/>
+      <w:r>
+        <w:t xml:space="preserve"> to use the table dumping or not (e.g. whether to use -n or -r). Indeed, in some cases, Frosty and Lego-big, it elected not to run at all!</w:t>
+      </w:r>
+    </w:p>
+    <w:p>
+      <w:pPr>
+        <w:spacing w:line="480" w:lineRule="auto"/>
+        <w:ind w:left="360" w:firstLine="360"/>
+      </w:pPr>
+      <w:r>
+        <w:t xml:space="preserve">With regards to differences in -r and -n: Performance differences were nearly negligible in the average case. However, two files demonstrate how the two methods handle information differently. -r works especially well when you have new information that repeats for a little while, and then stops repeating (e.g. videos). This was shown, unsurprisingly, to be the case in the All.tar file. In that </w:t>
+      </w:r>
+      <w:r>
+        <w:lastRenderedPageBreak/>
+        <w:t>file, lots of other files were just jammed up against each other. Because files tend to have lots of repeats, but groups of files less so, -r was the obvious choice.</w:t>
+      </w:r>
+    </w:p>
+    <w:p>
+      <w:pPr>
+        <w:spacing w:line="480" w:lineRule="auto"/>
+        <w:ind w:left="360" w:firstLine="360"/>
+      </w:pPr>
+      <w:r>
+        <w:t xml:space="preserve">-n, on the other hand, came into its own when it was handed Texts.tar to work on. Rather than a whole bunch of different files, this was just one block of very similar files (all texts). We picked up the patterns in the file very early </w:t>
+      </w:r>
+      <w:proofErr w:type="gramStart"/>
+      <w:r>
+        <w:t>on, and</w:t>
+      </w:r>
+      <w:proofErr w:type="gramEnd"/>
+      <w:r>
+        <w:t xml:space="preserve"> munch our way through like an all you can eat buffet. The compression gained was demonstrably much better than -r for that reason, that the file repeated itself predictably throughout and changed little.</w:t>
+      </w:r>
+    </w:p>
+    <w:p>
+      <w:pPr>
+        <w:spacing w:line="480" w:lineRule="auto"/>
+        <w:ind w:left="360" w:firstLine="360"/>
+      </w:pPr>
+      <w:r>
+        <w:t>As for the author’s LZW… Well, it tried its best</w:t>
+      </w:r>
+      <w:r>
+        <w:t>:</w:t>
+      </w:r>
+      <w:r>
+        <w:t xml:space="preserve"> It was much, much slower. </w:t>
+      </w:r>
+      <w:r>
+        <w:t xml:space="preserve">It used piping to get its input, and piping to the output (which I really didn’t appreciate) for printing to the file. And perhaps worst of all, it wasn’t even trading time for efficacy, it was both slow and ineffective. Admittedly, it was never meant to be used in a real setting where fast or useful compression is needed. Its purpose is solely to instruct the student as to how LZW works, and in that </w:t>
+      </w:r>
+      <w:proofErr w:type="gramStart"/>
+      <w:r>
+        <w:t>way</w:t>
+      </w:r>
+      <w:proofErr w:type="gramEnd"/>
+      <w:r>
+        <w:t xml:space="preserve"> it fulfilled its purpose. However, I’d still never use it to compress anything larger than a small travel booklet.</w:t>
+      </w:r>
+      <w:bookmarkStart w:id="0" w:name="_GoBack"/>
+      <w:bookmarkEnd w:id="0"/>
     </w:p>
     <w:p/>
     <w:p/>
@@ -3494,11 +3610,6 @@
     <w:p/>
     <w:p/>
     <w:p/>
-    <w:p/>
-    <w:p>
-      <w:bookmarkStart w:id="0" w:name="_GoBack"/>
-      <w:bookmarkEnd w:id="0"/>
-    </w:p>
     <w:sectPr>
       <w:pgSz w:w="12240" w:h="15840"/>
       <w:pgMar w:top="1440" w:right="1440" w:bottom="1440" w:left="1440" w:header="720" w:footer="720" w:gutter="0"/>
@@ -3510,7 +3621,7 @@
 </file>
 
 <file path=word/numbering.xml><?xml version="1.0" encoding="utf-8"?>
-<w:numbering xmlns:wpc="http://schemas.microsoft.com/office/word/2010/wordprocessingCanvas" xmlns:mc="http://schemas.openxmlformats.org/markup-compatibility/2006" xmlns:o="urn:schemas-microsoft-com:office:office" xmlns:r="http://schemas.openxmlformats.org/officeDocument/2006/relationships" xmlns:m="http://schemas.openxmlformats.org/officeDocument/2006/math" xmlns:v="urn:schemas-microsoft-com:vml" xmlns:wp14="http://schemas.microsoft.com/office/word/2010/wordprocessingDrawing" xmlns:wp="http://schemas.openxmlformats.org/drawingml/2006/wordprocessingDrawing" xmlns:w10="urn:schemas-microsoft-com:office:word" xmlns:w="http://schemas.openxmlformats.org/wordprocessingml/2006/main" xmlns:w14="http://schemas.microsoft.com/office/word/2010/wordml" xmlns:w15="http://schemas.microsoft.com/office/word/2012/wordml" xmlns:wpg="http://schemas.microsoft.com/office/word/2010/wordprocessingGroup" xmlns:wpi="http://schemas.microsoft.com/office/word/2010/wordprocessingInk" xmlns:wne="http://schemas.microsoft.com/office/word/2006/wordml" xmlns:wps="http://schemas.microsoft.com/office/word/2010/wordprocessingShape" mc:Ignorable="w14 w15 wp14">
+<w:numbering xmlns:wpc="http://schemas.microsoft.com/office/word/2010/wordprocessingCanvas" xmlns:cx="http://schemas.microsoft.com/office/drawing/2014/chartex" xmlns:cx1="http://schemas.microsoft.com/office/drawing/2015/9/8/chartex" xmlns:cx2="http://schemas.microsoft.com/office/drawing/2015/10/21/chartex" xmlns:cx3="http://schemas.microsoft.com/office/drawing/2016/5/9/chartex" xmlns:cx4="http://schemas.microsoft.com/office/drawing/2016/5/10/chartex" xmlns:cx5="http://schemas.microsoft.com/office/drawing/2016/5/11/chartex" xmlns:cx6="http://schemas.microsoft.com/office/drawing/2016/5/12/chartex" xmlns:cx7="http://schemas.microsoft.com/office/drawing/2016/5/13/chartex" xmlns:cx8="http://schemas.microsoft.com/office/drawing/2016/5/14/chartex" xmlns:mc="http://schemas.openxmlformats.org/markup-compatibility/2006" xmlns:aink="http://schemas.microsoft.com/office/drawing/2016/ink" xmlns:am3d="http://schemas.microsoft.com/office/drawing/2017/model3d" xmlns:o="urn:schemas-microsoft-com:office:office" xmlns:r="http://schemas.openxmlformats.org/officeDocument/2006/relationships" xmlns:m="http://schemas.openxmlformats.org/officeDocument/2006/math" xmlns:v="urn:schemas-microsoft-com:vml" xmlns:wp14="http://schemas.microsoft.com/office/word/2010/wordprocessingDrawing" xmlns:wp="http://schemas.openxmlformats.org/drawingml/2006/wordprocessingDrawing" xmlns:w10="urn:schemas-microsoft-com:office:word" xmlns:w="http://schemas.openxmlformats.org/wordprocessingml/2006/main" xmlns:w14="http://schemas.microsoft.com/office/word/2010/wordml" xmlns:w15="http://schemas.microsoft.com/office/word/2012/wordml" xmlns:w16cid="http://schemas.microsoft.com/office/word/2016/wordml/cid" xmlns:w16se="http://schemas.microsoft.com/office/word/2015/wordml/symex" xmlns:wpg="http://schemas.microsoft.com/office/word/2010/wordprocessingGroup" xmlns:wpi="http://schemas.microsoft.com/office/word/2010/wordprocessingInk" xmlns:wne="http://schemas.microsoft.com/office/word/2006/wordml" xmlns:wps="http://schemas.microsoft.com/office/word/2010/wordprocessingShape" mc:Ignorable="w14 w15 w16se w16cid wp14">
   <w:abstractNum w:abstractNumId="0" w15:restartNumberingAfterBreak="0">
     <w:nsid w:val="FFFFFF7C"/>
     <w:multiLevelType w:val="singleLevel"/>
@@ -5007,7 +5118,7 @@
 </file>
 
 <file path=word/styles.xml><?xml version="1.0" encoding="utf-8"?>
-<w:styles xmlns:mc="http://schemas.openxmlformats.org/markup-compatibility/2006" xmlns:r="http://schemas.openxmlformats.org/officeDocument/2006/relationships" xmlns:w="http://schemas.openxmlformats.org/wordprocessingml/2006/main" xmlns:w14="http://schemas.microsoft.com/office/word/2010/wordml" xmlns:w15="http://schemas.microsoft.com/office/word/2012/wordml" mc:Ignorable="w14 w15">
+<w:styles xmlns:mc="http://schemas.openxmlformats.org/markup-compatibility/2006" xmlns:r="http://schemas.openxmlformats.org/officeDocument/2006/relationships" xmlns:w="http://schemas.openxmlformats.org/wordprocessingml/2006/main" xmlns:w14="http://schemas.microsoft.com/office/word/2010/wordml" xmlns:w15="http://schemas.microsoft.com/office/word/2012/wordml" xmlns:w16cid="http://schemas.microsoft.com/office/word/2016/wordml/cid" xmlns:w16se="http://schemas.microsoft.com/office/word/2015/wordml/symex" mc:Ignorable="w14 w15 w16se w16cid">
   <w:docDefaults>
     <w:rPrDefault>
       <w:rPr>
@@ -5019,7 +5130,7 @@
     </w:rPrDefault>
     <w:pPrDefault/>
   </w:docDefaults>
-  <w:latentStyles w:defLockedState="0" w:defUIPriority="99" w:defSemiHidden="0" w:defUnhideWhenUsed="0" w:defQFormat="0" w:count="371">
+  <w:latentStyles w:defLockedState="0" w:defUIPriority="99" w:defSemiHidden="0" w:defUnhideWhenUsed="0" w:defQFormat="0" w:count="375">
     <w:lsdException w:name="Normal" w:uiPriority="0" w:qFormat="1"/>
     <w:lsdException w:name="heading 1" w:uiPriority="9" w:qFormat="1"/>
     <w:lsdException w:name="heading 2" w:semiHidden="1" w:uiPriority="9" w:unhideWhenUsed="1" w:qFormat="1"/>
@@ -5125,7 +5236,6 @@
     <w:lsdException w:name="HTML Sample" w:semiHidden="1" w:unhideWhenUsed="1"/>
     <w:lsdException w:name="HTML Typewriter" w:semiHidden="1" w:unhideWhenUsed="1"/>
     <w:lsdException w:name="HTML Variable" w:semiHidden="1" w:unhideWhenUsed="1"/>
-    <w:lsdException w:name="Normal Table" w:semiHidden="1" w:unhideWhenUsed="1"/>
     <w:lsdException w:name="annotation subject" w:semiHidden="1" w:unhideWhenUsed="1"/>
     <w:lsdException w:name="No List" w:semiHidden="1" w:unhideWhenUsed="1"/>
     <w:lsdException w:name="Outline List 1" w:semiHidden="1" w:unhideWhenUsed="1"/>
@@ -5169,10 +5279,8 @@
     <w:lsdException w:name="Table Elegant" w:semiHidden="1" w:unhideWhenUsed="1"/>
     <w:lsdException w:name="Table Professional" w:semiHidden="1" w:unhideWhenUsed="1"/>
     <w:lsdException w:name="Table Subtle 1" w:semiHidden="1" w:unhideWhenUsed="1"/>
-    <w:lsdException w:name="Table Subtle 2" w:semiHidden="1" w:unhideWhenUsed="1"/>
     <w:lsdException w:name="Table Web 1" w:semiHidden="1" w:unhideWhenUsed="1"/>
     <w:lsdException w:name="Table Web 2" w:semiHidden="1" w:unhideWhenUsed="1"/>
-    <w:lsdException w:name="Table Web 3" w:semiHidden="1" w:unhideWhenUsed="1"/>
     <w:lsdException w:name="Balloon Text" w:semiHidden="1" w:unhideWhenUsed="1"/>
     <w:lsdException w:name="Table Grid" w:uiPriority="39"/>
     <w:lsdException w:name="Table Theme" w:semiHidden="1" w:unhideWhenUsed="1"/>
@@ -5391,6 +5499,10 @@
     <w:lsdException w:name="List Table 5 Dark Accent 6" w:uiPriority="50"/>
     <w:lsdException w:name="List Table 6 Colorful Accent 6" w:uiPriority="51"/>
     <w:lsdException w:name="List Table 7 Colorful Accent 6" w:uiPriority="52"/>
+    <w:lsdException w:name="Mention" w:semiHidden="1" w:unhideWhenUsed="1"/>
+    <w:lsdException w:name="Smart Hyperlink" w:semiHidden="1" w:unhideWhenUsed="1"/>
+    <w:lsdException w:name="Hashtag" w:semiHidden="1" w:unhideWhenUsed="1"/>
+    <w:lsdException w:name="Unresolved Mention" w:semiHidden="1" w:unhideWhenUsed="1"/>
   </w:latentStyles>
   <w:style w:type="paragraph" w:default="1" w:styleId="Normal">
     <w:name w:val="Normal"/>
@@ -6694,139 +6806,12 @@
 </file>
 
 <file path=customXml/item1.xml><?xml version="1.0" encoding="utf-8"?>
-<p:properties xmlns:p="http://schemas.microsoft.com/office/2006/metadata/properties" xmlns:xsi="http://www.w3.org/2001/XMLSchema-instance" xmlns:pc="http://schemas.microsoft.com/office/infopath/2007/PartnerControls">
-  <documentManagement>
-    <LocLastLocAttemptVersionTypeLookup xmlns="4873beb7-5857-4685-be1f-d57550cc96cc" xsi:nil="true"/>
-    <MarketSpecific xmlns="4873beb7-5857-4685-be1f-d57550cc96cc">false</MarketSpecific>
-    <ApprovalStatus xmlns="4873beb7-5857-4685-be1f-d57550cc96cc">InProgress</ApprovalStatus>
-    <LocComments xmlns="4873beb7-5857-4685-be1f-d57550cc96cc" xsi:nil="true"/>
-    <DirectSourceMarket xmlns="4873beb7-5857-4685-be1f-d57550cc96cc" xsi:nil="true"/>
-    <LocPublishedLinkedAssetsLookup xmlns="4873beb7-5857-4685-be1f-d57550cc96cc" xsi:nil="true"/>
-    <ThumbnailAssetId xmlns="4873beb7-5857-4685-be1f-d57550cc96cc" xsi:nil="true"/>
-    <PrimaryImageGen xmlns="4873beb7-5857-4685-be1f-d57550cc96cc">true</PrimaryImageGen>
-    <LegacyData xmlns="4873beb7-5857-4685-be1f-d57550cc96cc" xsi:nil="true"/>
-    <LocNewPublishedVersionLookup xmlns="4873beb7-5857-4685-be1f-d57550cc96cc" xsi:nil="true"/>
-    <NumericId xmlns="4873beb7-5857-4685-be1f-d57550cc96cc">102787001</NumericId>
-    <TPFriendlyName xmlns="4873beb7-5857-4685-be1f-d57550cc96cc" xsi:nil="true"/>
-    <LocOverallPublishStatusLookup xmlns="4873beb7-5857-4685-be1f-d57550cc96cc" xsi:nil="true"/>
-    <LocRecommendedHandoff xmlns="4873beb7-5857-4685-be1f-d57550cc96cc" xsi:nil="true"/>
-    <BlockPublish xmlns="4873beb7-5857-4685-be1f-d57550cc96cc">false</BlockPublish>
-    <BusinessGroup xmlns="4873beb7-5857-4685-be1f-d57550cc96cc" xsi:nil="true"/>
-    <OpenTemplate xmlns="4873beb7-5857-4685-be1f-d57550cc96cc">true</OpenTemplate>
-    <SourceTitle xmlns="4873beb7-5857-4685-be1f-d57550cc96cc" xsi:nil="true"/>
-    <LocOverallLocStatusLookup xmlns="4873beb7-5857-4685-be1f-d57550cc96cc" xsi:nil="true"/>
-    <APEditor xmlns="4873beb7-5857-4685-be1f-d57550cc96cc">
-      <UserInfo>
-        <DisplayName/>
-        <AccountId xsi:nil="true"/>
-        <AccountType/>
-      </UserInfo>
-    </APEditor>
-    <UALocComments xmlns="4873beb7-5857-4685-be1f-d57550cc96cc" xsi:nil="true"/>
-    <IntlLangReviewDate xmlns="4873beb7-5857-4685-be1f-d57550cc96cc" xsi:nil="true"/>
-    <PublishStatusLookup xmlns="4873beb7-5857-4685-be1f-d57550cc96cc">
-      <Value>1343188</Value>
-    </PublishStatusLookup>
-    <ParentAssetId xmlns="4873beb7-5857-4685-be1f-d57550cc96cc" xsi:nil="true"/>
-    <FeatureTagsTaxHTField0 xmlns="4873beb7-5857-4685-be1f-d57550cc96cc">
-      <Terms xmlns="http://schemas.microsoft.com/office/infopath/2007/PartnerControls"/>
-    </FeatureTagsTaxHTField0>
-    <MachineTranslated xmlns="4873beb7-5857-4685-be1f-d57550cc96cc">false</MachineTranslated>
-    <Providers xmlns="4873beb7-5857-4685-be1f-d57550cc96cc" xsi:nil="true"/>
-    <OriginalSourceMarket xmlns="4873beb7-5857-4685-be1f-d57550cc96cc" xsi:nil="true"/>
-    <APDescription xmlns="4873beb7-5857-4685-be1f-d57550cc96cc" xsi:nil="true"/>
-    <ContentItem xmlns="4873beb7-5857-4685-be1f-d57550cc96cc" xsi:nil="true"/>
-    <ClipArtFilename xmlns="4873beb7-5857-4685-be1f-d57550cc96cc" xsi:nil="true"/>
-    <TPInstallLocation xmlns="4873beb7-5857-4685-be1f-d57550cc96cc" xsi:nil="true"/>
-    <TimesCloned xmlns="4873beb7-5857-4685-be1f-d57550cc96cc" xsi:nil="true"/>
-    <PublishTargets xmlns="4873beb7-5857-4685-be1f-d57550cc96cc">OfficeOnlineVNext</PublishTargets>
-    <AcquiredFrom xmlns="4873beb7-5857-4685-be1f-d57550cc96cc">Internal MS</AcquiredFrom>
-    <AssetStart xmlns="4873beb7-5857-4685-be1f-d57550cc96cc">2011-11-23T17:29:00+00:00</AssetStart>
-    <FriendlyTitle xmlns="4873beb7-5857-4685-be1f-d57550cc96cc" xsi:nil="true"/>
-    <Provider xmlns="4873beb7-5857-4685-be1f-d57550cc96cc" xsi:nil="true"/>
-    <LastHandOff xmlns="4873beb7-5857-4685-be1f-d57550cc96cc" xsi:nil="true"/>
-    <TPClientViewer xmlns="4873beb7-5857-4685-be1f-d57550cc96cc" xsi:nil="true"/>
-    <TemplateStatus xmlns="4873beb7-5857-4685-be1f-d57550cc96cc">Complete</TemplateStatus>
-    <Downloads xmlns="4873beb7-5857-4685-be1f-d57550cc96cc">0</Downloads>
-    <OOCacheId xmlns="4873beb7-5857-4685-be1f-d57550cc96cc" xsi:nil="true"/>
-    <IsDeleted xmlns="4873beb7-5857-4685-be1f-d57550cc96cc">false</IsDeleted>
-    <LocPublishedDependentAssetsLookup xmlns="4873beb7-5857-4685-be1f-d57550cc96cc" xsi:nil="true"/>
-    <AssetExpire xmlns="4873beb7-5857-4685-be1f-d57550cc96cc">2029-05-12T07:00:00+00:00</AssetExpire>
-    <CSXSubmissionMarket xmlns="4873beb7-5857-4685-be1f-d57550cc96cc" xsi:nil="true"/>
-    <DSATActionTaken xmlns="4873beb7-5857-4685-be1f-d57550cc96cc" xsi:nil="true"/>
-    <SubmitterId xmlns="4873beb7-5857-4685-be1f-d57550cc96cc" xsi:nil="true"/>
-    <EditorialTags xmlns="4873beb7-5857-4685-be1f-d57550cc96cc" xsi:nil="true"/>
-    <TPExecutable xmlns="4873beb7-5857-4685-be1f-d57550cc96cc" xsi:nil="true"/>
-    <CSXSubmissionDate xmlns="4873beb7-5857-4685-be1f-d57550cc96cc" xsi:nil="true"/>
-    <CSXUpdate xmlns="4873beb7-5857-4685-be1f-d57550cc96cc">false</CSXUpdate>
-    <AssetType xmlns="4873beb7-5857-4685-be1f-d57550cc96cc">TP</AssetType>
-    <ApprovalLog xmlns="4873beb7-5857-4685-be1f-d57550cc96cc" xsi:nil="true"/>
-    <BugNumber xmlns="4873beb7-5857-4685-be1f-d57550cc96cc" xsi:nil="true"/>
-    <OriginAsset xmlns="4873beb7-5857-4685-be1f-d57550cc96cc" xsi:nil="true"/>
-    <TPComponent xmlns="4873beb7-5857-4685-be1f-d57550cc96cc" xsi:nil="true"/>
-    <Milestone xmlns="4873beb7-5857-4685-be1f-d57550cc96cc" xsi:nil="true"/>
-    <RecommendationsModifier xmlns="4873beb7-5857-4685-be1f-d57550cc96cc" xsi:nil="true"/>
-    <AssetId xmlns="4873beb7-5857-4685-be1f-d57550cc96cc">TP102787001</AssetId>
-    <PolicheckWords xmlns="4873beb7-5857-4685-be1f-d57550cc96cc" xsi:nil="true"/>
-    <TPLaunchHelpLink xmlns="4873beb7-5857-4685-be1f-d57550cc96cc" xsi:nil="true"/>
-    <IntlLocPriority xmlns="4873beb7-5857-4685-be1f-d57550cc96cc" xsi:nil="true"/>
-    <TPApplication xmlns="4873beb7-5857-4685-be1f-d57550cc96cc" xsi:nil="true"/>
-    <IntlLangReviewer xmlns="4873beb7-5857-4685-be1f-d57550cc96cc" xsi:nil="true"/>
-    <HandoffToMSDN xmlns="4873beb7-5857-4685-be1f-d57550cc96cc" xsi:nil="true"/>
-    <PlannedPubDate xmlns="4873beb7-5857-4685-be1f-d57550cc96cc" xsi:nil="true"/>
-    <CrawlForDependencies xmlns="4873beb7-5857-4685-be1f-d57550cc96cc">false</CrawlForDependencies>
-    <LocLastLocAttemptVersionLookup xmlns="4873beb7-5857-4685-be1f-d57550cc96cc">693888</LocLastLocAttemptVersionLookup>
-    <LocProcessedForHandoffsLookup xmlns="4873beb7-5857-4685-be1f-d57550cc96cc" xsi:nil="true"/>
-    <TrustLevel xmlns="4873beb7-5857-4685-be1f-d57550cc96cc">1 Microsoft Managed Content</TrustLevel>
-    <CampaignTagsTaxHTField0 xmlns="4873beb7-5857-4685-be1f-d57550cc96cc">
-      <Terms xmlns="http://schemas.microsoft.com/office/infopath/2007/PartnerControls"/>
-    </CampaignTagsTaxHTField0>
-    <TPNamespace xmlns="4873beb7-5857-4685-be1f-d57550cc96cc" xsi:nil="true"/>
-    <LocOverallPreviewStatusLookup xmlns="4873beb7-5857-4685-be1f-d57550cc96cc" xsi:nil="true"/>
-    <TaxCatchAll xmlns="4873beb7-5857-4685-be1f-d57550cc96cc"/>
-    <IsSearchable xmlns="4873beb7-5857-4685-be1f-d57550cc96cc">false</IsSearchable>
-    <TemplateTemplateType xmlns="4873beb7-5857-4685-be1f-d57550cc96cc">Word Document Template</TemplateTemplateType>
-    <Markets xmlns="4873beb7-5857-4685-be1f-d57550cc96cc"/>
-    <IntlLangReview xmlns="4873beb7-5857-4685-be1f-d57550cc96cc" xsi:nil="true"/>
-    <UAProjectedTotalWords xmlns="4873beb7-5857-4685-be1f-d57550cc96cc" xsi:nil="true"/>
-    <OutputCachingOn xmlns="4873beb7-5857-4685-be1f-d57550cc96cc">false</OutputCachingOn>
-    <AverageRating xmlns="4873beb7-5857-4685-be1f-d57550cc96cc" xsi:nil="true"/>
-    <LocMarketGroupTiers2 xmlns="4873beb7-5857-4685-be1f-d57550cc96cc" xsi:nil="true"/>
-    <APAuthor xmlns="4873beb7-5857-4685-be1f-d57550cc96cc">
-      <UserInfo>
-        <DisplayName>REDMOND\v-namall</DisplayName>
-        <AccountId>978</AccountId>
-        <AccountType/>
-      </UserInfo>
-    </APAuthor>
-    <TPCommandLine xmlns="4873beb7-5857-4685-be1f-d57550cc96cc" xsi:nil="true"/>
-    <LocManualTestRequired xmlns="4873beb7-5857-4685-be1f-d57550cc96cc">false</LocManualTestRequired>
-    <TPAppVersion xmlns="4873beb7-5857-4685-be1f-d57550cc96cc" xsi:nil="true"/>
-    <EditorialStatus xmlns="4873beb7-5857-4685-be1f-d57550cc96cc">Complete</EditorialStatus>
-    <LocProcessedForMarketsLookup xmlns="4873beb7-5857-4685-be1f-d57550cc96cc" xsi:nil="true"/>
-    <LastModifiedDateTime xmlns="4873beb7-5857-4685-be1f-d57550cc96cc" xsi:nil="true"/>
-    <TPLaunchHelpLinkType xmlns="4873beb7-5857-4685-be1f-d57550cc96cc">Template</TPLaunchHelpLinkType>
-    <ScenarioTagsTaxHTField0 xmlns="4873beb7-5857-4685-be1f-d57550cc96cc">
-      <Terms xmlns="http://schemas.microsoft.com/office/infopath/2007/PartnerControls"/>
-    </ScenarioTagsTaxHTField0>
-    <OriginalRelease xmlns="4873beb7-5857-4685-be1f-d57550cc96cc">14</OriginalRelease>
-    <LocalizationTagsTaxHTField0 xmlns="4873beb7-5857-4685-be1f-d57550cc96cc">
-      <Terms xmlns="http://schemas.microsoft.com/office/infopath/2007/PartnerControls"/>
-    </LocalizationTagsTaxHTField0>
-    <Manager xmlns="4873beb7-5857-4685-be1f-d57550cc96cc" xsi:nil="true"/>
-    <UALocRecommendation xmlns="4873beb7-5857-4685-be1f-d57550cc96cc">Localize</UALocRecommendation>
-    <LocOverallHandbackStatusLookup xmlns="4873beb7-5857-4685-be1f-d57550cc96cc" xsi:nil="true"/>
-    <ArtSampleDocs xmlns="4873beb7-5857-4685-be1f-d57550cc96cc" xsi:nil="true"/>
-    <UACurrentWords xmlns="4873beb7-5857-4685-be1f-d57550cc96cc" xsi:nil="true"/>
-    <ShowIn xmlns="4873beb7-5857-4685-be1f-d57550cc96cc">Show everywhere</ShowIn>
-    <CSXHash xmlns="4873beb7-5857-4685-be1f-d57550cc96cc" xsi:nil="true"/>
-    <VoteCount xmlns="4873beb7-5857-4685-be1f-d57550cc96cc" xsi:nil="true"/>
-    <InternalTagsTaxHTField0 xmlns="4873beb7-5857-4685-be1f-d57550cc96cc">
-      <Terms xmlns="http://schemas.microsoft.com/office/infopath/2007/PartnerControls"/>
-    </InternalTagsTaxHTField0>
-    <UANotes xmlns="4873beb7-5857-4685-be1f-d57550cc96cc" xsi:nil="true"/>
-  </documentManagement>
-</p:properties>
+<?mso-contentType ?>
+<FormTemplates xmlns="http://schemas.microsoft.com/sharepoint/v3/contenttype/forms">
+  <Display>DocumentLibraryForm</Display>
+  <Edit>AssetEditForm</Edit>
+  <New>DocumentLibraryForm</New>
+</FormTemplates>
 </file>
 
 <file path=customXml/item2.xml><?xml version="1.0" encoding="utf-8"?>
@@ -7870,20 +7855,145 @@
 </file>
 
 <file path=customXml/item3.xml><?xml version="1.0" encoding="utf-8"?>
-<?mso-contentType ?>
-<FormTemplates xmlns="http://schemas.microsoft.com/sharepoint/v3/contenttype/forms">
-  <Display>DocumentLibraryForm</Display>
-  <Edit>AssetEditForm</Edit>
-  <New>DocumentLibraryForm</New>
-</FormTemplates>
+<p:properties xmlns:p="http://schemas.microsoft.com/office/2006/metadata/properties" xmlns:xsi="http://www.w3.org/2001/XMLSchema-instance" xmlns:pc="http://schemas.microsoft.com/office/infopath/2007/PartnerControls">
+  <documentManagement>
+    <LocLastLocAttemptVersionTypeLookup xmlns="4873beb7-5857-4685-be1f-d57550cc96cc" xsi:nil="true"/>
+    <MarketSpecific xmlns="4873beb7-5857-4685-be1f-d57550cc96cc">false</MarketSpecific>
+    <ApprovalStatus xmlns="4873beb7-5857-4685-be1f-d57550cc96cc">InProgress</ApprovalStatus>
+    <LocComments xmlns="4873beb7-5857-4685-be1f-d57550cc96cc" xsi:nil="true"/>
+    <DirectSourceMarket xmlns="4873beb7-5857-4685-be1f-d57550cc96cc" xsi:nil="true"/>
+    <LocPublishedLinkedAssetsLookup xmlns="4873beb7-5857-4685-be1f-d57550cc96cc" xsi:nil="true"/>
+    <ThumbnailAssetId xmlns="4873beb7-5857-4685-be1f-d57550cc96cc" xsi:nil="true"/>
+    <PrimaryImageGen xmlns="4873beb7-5857-4685-be1f-d57550cc96cc">true</PrimaryImageGen>
+    <LegacyData xmlns="4873beb7-5857-4685-be1f-d57550cc96cc" xsi:nil="true"/>
+    <LocNewPublishedVersionLookup xmlns="4873beb7-5857-4685-be1f-d57550cc96cc" xsi:nil="true"/>
+    <NumericId xmlns="4873beb7-5857-4685-be1f-d57550cc96cc">102787001</NumericId>
+    <TPFriendlyName xmlns="4873beb7-5857-4685-be1f-d57550cc96cc" xsi:nil="true"/>
+    <LocOverallPublishStatusLookup xmlns="4873beb7-5857-4685-be1f-d57550cc96cc" xsi:nil="true"/>
+    <LocRecommendedHandoff xmlns="4873beb7-5857-4685-be1f-d57550cc96cc" xsi:nil="true"/>
+    <BlockPublish xmlns="4873beb7-5857-4685-be1f-d57550cc96cc">false</BlockPublish>
+    <BusinessGroup xmlns="4873beb7-5857-4685-be1f-d57550cc96cc" xsi:nil="true"/>
+    <OpenTemplate xmlns="4873beb7-5857-4685-be1f-d57550cc96cc">true</OpenTemplate>
+    <SourceTitle xmlns="4873beb7-5857-4685-be1f-d57550cc96cc" xsi:nil="true"/>
+    <LocOverallLocStatusLookup xmlns="4873beb7-5857-4685-be1f-d57550cc96cc" xsi:nil="true"/>
+    <APEditor xmlns="4873beb7-5857-4685-be1f-d57550cc96cc">
+      <UserInfo>
+        <DisplayName/>
+        <AccountId xsi:nil="true"/>
+        <AccountType/>
+      </UserInfo>
+    </APEditor>
+    <UALocComments xmlns="4873beb7-5857-4685-be1f-d57550cc96cc" xsi:nil="true"/>
+    <IntlLangReviewDate xmlns="4873beb7-5857-4685-be1f-d57550cc96cc" xsi:nil="true"/>
+    <PublishStatusLookup xmlns="4873beb7-5857-4685-be1f-d57550cc96cc">
+      <Value>1343188</Value>
+    </PublishStatusLookup>
+    <ParentAssetId xmlns="4873beb7-5857-4685-be1f-d57550cc96cc" xsi:nil="true"/>
+    <FeatureTagsTaxHTField0 xmlns="4873beb7-5857-4685-be1f-d57550cc96cc">
+      <Terms xmlns="http://schemas.microsoft.com/office/infopath/2007/PartnerControls"/>
+    </FeatureTagsTaxHTField0>
+    <MachineTranslated xmlns="4873beb7-5857-4685-be1f-d57550cc96cc">false</MachineTranslated>
+    <Providers xmlns="4873beb7-5857-4685-be1f-d57550cc96cc" xsi:nil="true"/>
+    <OriginalSourceMarket xmlns="4873beb7-5857-4685-be1f-d57550cc96cc" xsi:nil="true"/>
+    <APDescription xmlns="4873beb7-5857-4685-be1f-d57550cc96cc" xsi:nil="true"/>
+    <ContentItem xmlns="4873beb7-5857-4685-be1f-d57550cc96cc" xsi:nil="true"/>
+    <ClipArtFilename xmlns="4873beb7-5857-4685-be1f-d57550cc96cc" xsi:nil="true"/>
+    <TPInstallLocation xmlns="4873beb7-5857-4685-be1f-d57550cc96cc" xsi:nil="true"/>
+    <TimesCloned xmlns="4873beb7-5857-4685-be1f-d57550cc96cc" xsi:nil="true"/>
+    <PublishTargets xmlns="4873beb7-5857-4685-be1f-d57550cc96cc">OfficeOnlineVNext</PublishTargets>
+    <AcquiredFrom xmlns="4873beb7-5857-4685-be1f-d57550cc96cc">Internal MS</AcquiredFrom>
+    <AssetStart xmlns="4873beb7-5857-4685-be1f-d57550cc96cc">2011-11-23T17:29:00+00:00</AssetStart>
+    <FriendlyTitle xmlns="4873beb7-5857-4685-be1f-d57550cc96cc" xsi:nil="true"/>
+    <Provider xmlns="4873beb7-5857-4685-be1f-d57550cc96cc" xsi:nil="true"/>
+    <LastHandOff xmlns="4873beb7-5857-4685-be1f-d57550cc96cc" xsi:nil="true"/>
+    <TPClientViewer xmlns="4873beb7-5857-4685-be1f-d57550cc96cc" xsi:nil="true"/>
+    <TemplateStatus xmlns="4873beb7-5857-4685-be1f-d57550cc96cc">Complete</TemplateStatus>
+    <Downloads xmlns="4873beb7-5857-4685-be1f-d57550cc96cc">0</Downloads>
+    <OOCacheId xmlns="4873beb7-5857-4685-be1f-d57550cc96cc" xsi:nil="true"/>
+    <IsDeleted xmlns="4873beb7-5857-4685-be1f-d57550cc96cc">false</IsDeleted>
+    <LocPublishedDependentAssetsLookup xmlns="4873beb7-5857-4685-be1f-d57550cc96cc" xsi:nil="true"/>
+    <AssetExpire xmlns="4873beb7-5857-4685-be1f-d57550cc96cc">2029-05-12T07:00:00+00:00</AssetExpire>
+    <CSXSubmissionMarket xmlns="4873beb7-5857-4685-be1f-d57550cc96cc" xsi:nil="true"/>
+    <DSATActionTaken xmlns="4873beb7-5857-4685-be1f-d57550cc96cc" xsi:nil="true"/>
+    <SubmitterId xmlns="4873beb7-5857-4685-be1f-d57550cc96cc" xsi:nil="true"/>
+    <EditorialTags xmlns="4873beb7-5857-4685-be1f-d57550cc96cc" xsi:nil="true"/>
+    <TPExecutable xmlns="4873beb7-5857-4685-be1f-d57550cc96cc" xsi:nil="true"/>
+    <CSXSubmissionDate xmlns="4873beb7-5857-4685-be1f-d57550cc96cc" xsi:nil="true"/>
+    <CSXUpdate xmlns="4873beb7-5857-4685-be1f-d57550cc96cc">false</CSXUpdate>
+    <AssetType xmlns="4873beb7-5857-4685-be1f-d57550cc96cc">TP</AssetType>
+    <ApprovalLog xmlns="4873beb7-5857-4685-be1f-d57550cc96cc" xsi:nil="true"/>
+    <BugNumber xmlns="4873beb7-5857-4685-be1f-d57550cc96cc" xsi:nil="true"/>
+    <OriginAsset xmlns="4873beb7-5857-4685-be1f-d57550cc96cc" xsi:nil="true"/>
+    <TPComponent xmlns="4873beb7-5857-4685-be1f-d57550cc96cc" xsi:nil="true"/>
+    <Milestone xmlns="4873beb7-5857-4685-be1f-d57550cc96cc" xsi:nil="true"/>
+    <RecommendationsModifier xmlns="4873beb7-5857-4685-be1f-d57550cc96cc" xsi:nil="true"/>
+    <AssetId xmlns="4873beb7-5857-4685-be1f-d57550cc96cc">TP102787001</AssetId>
+    <PolicheckWords xmlns="4873beb7-5857-4685-be1f-d57550cc96cc" xsi:nil="true"/>
+    <TPLaunchHelpLink xmlns="4873beb7-5857-4685-be1f-d57550cc96cc" xsi:nil="true"/>
+    <IntlLocPriority xmlns="4873beb7-5857-4685-be1f-d57550cc96cc" xsi:nil="true"/>
+    <TPApplication xmlns="4873beb7-5857-4685-be1f-d57550cc96cc" xsi:nil="true"/>
+    <IntlLangReviewer xmlns="4873beb7-5857-4685-be1f-d57550cc96cc" xsi:nil="true"/>
+    <HandoffToMSDN xmlns="4873beb7-5857-4685-be1f-d57550cc96cc" xsi:nil="true"/>
+    <PlannedPubDate xmlns="4873beb7-5857-4685-be1f-d57550cc96cc" xsi:nil="true"/>
+    <CrawlForDependencies xmlns="4873beb7-5857-4685-be1f-d57550cc96cc">false</CrawlForDependencies>
+    <LocLastLocAttemptVersionLookup xmlns="4873beb7-5857-4685-be1f-d57550cc96cc">693888</LocLastLocAttemptVersionLookup>
+    <LocProcessedForHandoffsLookup xmlns="4873beb7-5857-4685-be1f-d57550cc96cc" xsi:nil="true"/>
+    <TrustLevel xmlns="4873beb7-5857-4685-be1f-d57550cc96cc">1 Microsoft Managed Content</TrustLevel>
+    <CampaignTagsTaxHTField0 xmlns="4873beb7-5857-4685-be1f-d57550cc96cc">
+      <Terms xmlns="http://schemas.microsoft.com/office/infopath/2007/PartnerControls"/>
+    </CampaignTagsTaxHTField0>
+    <TPNamespace xmlns="4873beb7-5857-4685-be1f-d57550cc96cc" xsi:nil="true"/>
+    <LocOverallPreviewStatusLookup xmlns="4873beb7-5857-4685-be1f-d57550cc96cc" xsi:nil="true"/>
+    <TaxCatchAll xmlns="4873beb7-5857-4685-be1f-d57550cc96cc"/>
+    <IsSearchable xmlns="4873beb7-5857-4685-be1f-d57550cc96cc">false</IsSearchable>
+    <TemplateTemplateType xmlns="4873beb7-5857-4685-be1f-d57550cc96cc">Word Document Template</TemplateTemplateType>
+    <Markets xmlns="4873beb7-5857-4685-be1f-d57550cc96cc"/>
+    <IntlLangReview xmlns="4873beb7-5857-4685-be1f-d57550cc96cc" xsi:nil="true"/>
+    <UAProjectedTotalWords xmlns="4873beb7-5857-4685-be1f-d57550cc96cc" xsi:nil="true"/>
+    <OutputCachingOn xmlns="4873beb7-5857-4685-be1f-d57550cc96cc">false</OutputCachingOn>
+    <AverageRating xmlns="4873beb7-5857-4685-be1f-d57550cc96cc" xsi:nil="true"/>
+    <LocMarketGroupTiers2 xmlns="4873beb7-5857-4685-be1f-d57550cc96cc" xsi:nil="true"/>
+    <APAuthor xmlns="4873beb7-5857-4685-be1f-d57550cc96cc">
+      <UserInfo>
+        <DisplayName>REDMOND\v-namall</DisplayName>
+        <AccountId>978</AccountId>
+        <AccountType/>
+      </UserInfo>
+    </APAuthor>
+    <TPCommandLine xmlns="4873beb7-5857-4685-be1f-d57550cc96cc" xsi:nil="true"/>
+    <LocManualTestRequired xmlns="4873beb7-5857-4685-be1f-d57550cc96cc">false</LocManualTestRequired>
+    <TPAppVersion xmlns="4873beb7-5857-4685-be1f-d57550cc96cc" xsi:nil="true"/>
+    <EditorialStatus xmlns="4873beb7-5857-4685-be1f-d57550cc96cc">Complete</EditorialStatus>
+    <LocProcessedForMarketsLookup xmlns="4873beb7-5857-4685-be1f-d57550cc96cc" xsi:nil="true"/>
+    <LastModifiedDateTime xmlns="4873beb7-5857-4685-be1f-d57550cc96cc" xsi:nil="true"/>
+    <TPLaunchHelpLinkType xmlns="4873beb7-5857-4685-be1f-d57550cc96cc">Template</TPLaunchHelpLinkType>
+    <ScenarioTagsTaxHTField0 xmlns="4873beb7-5857-4685-be1f-d57550cc96cc">
+      <Terms xmlns="http://schemas.microsoft.com/office/infopath/2007/PartnerControls"/>
+    </ScenarioTagsTaxHTField0>
+    <OriginalRelease xmlns="4873beb7-5857-4685-be1f-d57550cc96cc">14</OriginalRelease>
+    <LocalizationTagsTaxHTField0 xmlns="4873beb7-5857-4685-be1f-d57550cc96cc">
+      <Terms xmlns="http://schemas.microsoft.com/office/infopath/2007/PartnerControls"/>
+    </LocalizationTagsTaxHTField0>
+    <Manager xmlns="4873beb7-5857-4685-be1f-d57550cc96cc" xsi:nil="true"/>
+    <UALocRecommendation xmlns="4873beb7-5857-4685-be1f-d57550cc96cc">Localize</UALocRecommendation>
+    <LocOverallHandbackStatusLookup xmlns="4873beb7-5857-4685-be1f-d57550cc96cc" xsi:nil="true"/>
+    <ArtSampleDocs xmlns="4873beb7-5857-4685-be1f-d57550cc96cc" xsi:nil="true"/>
+    <UACurrentWords xmlns="4873beb7-5857-4685-be1f-d57550cc96cc" xsi:nil="true"/>
+    <ShowIn xmlns="4873beb7-5857-4685-be1f-d57550cc96cc">Show everywhere</ShowIn>
+    <CSXHash xmlns="4873beb7-5857-4685-be1f-d57550cc96cc" xsi:nil="true"/>
+    <VoteCount xmlns="4873beb7-5857-4685-be1f-d57550cc96cc" xsi:nil="true"/>
+    <InternalTagsTaxHTField0 xmlns="4873beb7-5857-4685-be1f-d57550cc96cc">
+      <Terms xmlns="http://schemas.microsoft.com/office/infopath/2007/PartnerControls"/>
+    </InternalTagsTaxHTField0>
+    <UANotes xmlns="4873beb7-5857-4685-be1f-d57550cc96cc" xsi:nil="true"/>
+  </documentManagement>
+</p:properties>
 </file>
 
 <file path=customXml/itemProps1.xml><?xml version="1.0" encoding="utf-8"?>
-<ds:datastoreItem xmlns:ds="http://schemas.openxmlformats.org/officeDocument/2006/customXml" ds:itemID="{7FBDB1CC-CEFB-4E46-8174-1F0AA0D30B24}">
+<ds:datastoreItem xmlns:ds="http://schemas.openxmlformats.org/officeDocument/2006/customXml" ds:itemID="{C01C3C56-10DB-49F7-B061-44D8728D078A}">
   <ds:schemaRefs>
-    <ds:schemaRef ds:uri="http://schemas.microsoft.com/office/2006/metadata/properties"/>
-    <ds:schemaRef ds:uri="http://schemas.microsoft.com/office/infopath/2007/PartnerControls"/>
-    <ds:schemaRef ds:uri="4873beb7-5857-4685-be1f-d57550cc96cc"/>
+    <ds:schemaRef ds:uri="http://schemas.microsoft.com/sharepoint/v3/contenttype/forms"/>
   </ds:schemaRefs>
 </ds:datastoreItem>
 </file>
@@ -7907,9 +8017,11 @@
 </file>
 
 <file path=customXml/itemProps3.xml><?xml version="1.0" encoding="utf-8"?>
-<ds:datastoreItem xmlns:ds="http://schemas.openxmlformats.org/officeDocument/2006/customXml" ds:itemID="{C01C3C56-10DB-49F7-B061-44D8728D078A}">
+<ds:datastoreItem xmlns:ds="http://schemas.openxmlformats.org/officeDocument/2006/customXml" ds:itemID="{7FBDB1CC-CEFB-4E46-8174-1F0AA0D30B24}">
   <ds:schemaRefs>
-    <ds:schemaRef ds:uri="http://schemas.microsoft.com/sharepoint/v3/contenttype/forms"/>
+    <ds:schemaRef ds:uri="http://schemas.microsoft.com/office/2006/metadata/properties"/>
+    <ds:schemaRef ds:uri="http://schemas.microsoft.com/office/infopath/2007/PartnerControls"/>
+    <ds:schemaRef ds:uri="4873beb7-5857-4685-be1f-d57550cc96cc"/>
   </ds:schemaRefs>
 </ds:datastoreItem>
 </file>
</xml_diff>